<commit_message>
aanpassingen gemaakt aan de writeup
</commit_message>
<xml_diff>
--- a/ReportCrossDev_p3_JOREN_HEYVAERT.docx
+++ b/ReportCrossDev_p3_JOREN_HEYVAERT.docx
@@ -52,7 +52,7 @@
           <v:shape id="_x0000_s1026" type="#_x0000_t75" style="position:absolute;margin-left:-93.55pt;margin-top:-64.45pt;width:497.15pt;height:684.25pt;z-index:251654144;mso-position-horizontal-relative:text;mso-position-vertical-relative:text" wrapcoords="0 0 0 21581 21600 21581 21600 0 0 0">
             <v:imagedata r:id="rId9" o:title=""/>
           </v:shape>
-          <o:OLEObject Type="Embed" ProgID="Word.Document.12" ShapeID="_x0000_s1026" DrawAspect="Content" ObjectID="_1794989259" r:id="rId10">
+          <o:OLEObject Type="Embed" ProgID="Word.Document.12" ShapeID="_x0000_s1026" DrawAspect="Content" ObjectID="_1794999565" r:id="rId10">
             <o:FieldCodes>\s</o:FieldCodes>
           </o:OLEObject>
         </w:object>
@@ -1968,7 +1968,7 @@
           <w:noProof/>
         </w:rPr>
         <w:drawing>
-          <wp:anchor distT="0" distB="0" distL="114300" distR="114300" simplePos="0" relativeHeight="251707392" behindDoc="0" locked="0" layoutInCell="1" allowOverlap="1" wp14:anchorId="06E595F8" wp14:editId="41FAD3F8">
+          <wp:anchor distT="0" distB="0" distL="114300" distR="114300" simplePos="0" relativeHeight="251707392" behindDoc="0" locked="0" layoutInCell="1" allowOverlap="1" wp14:anchorId="06E595F8" wp14:editId="2070C80E">
             <wp:simplePos x="0" y="0"/>
             <wp:positionH relativeFrom="column">
               <wp:posOffset>2270125</wp:posOffset>
@@ -3047,6 +3047,43 @@
         </w:drawing>
       </w:r>
     </w:p>
+    <w:p>
+      <w:r>
+        <w:t xml:space="preserve">De </w:t>
+      </w:r>
+      <w:proofErr w:type="spellStart"/>
+      <w:r>
+        <w:t>fs</w:t>
+      </w:r>
+      <w:proofErr w:type="spellEnd"/>
+      <w:r>
+        <w:t xml:space="preserve"> functies die in deze file komt (vanuit de get-files, </w:t>
+      </w:r>
+      <w:proofErr w:type="spellStart"/>
+      <w:r>
+        <w:t>read</w:t>
+      </w:r>
+      <w:proofErr w:type="spellEnd"/>
+      <w:r>
+        <w:t xml:space="preserve">-file en </w:t>
+      </w:r>
+      <w:proofErr w:type="spellStart"/>
+      <w:r>
+        <w:t>write</w:t>
+      </w:r>
+      <w:proofErr w:type="spellEnd"/>
+      <w:r>
+        <w:t xml:space="preserve"> -files functies) komen van de node.js </w:t>
+      </w:r>
+      <w:proofErr w:type="spellStart"/>
+      <w:r>
+        <w:t>api</w:t>
+      </w:r>
+      <w:proofErr w:type="spellEnd"/>
+      <w:r>
+        <w:t xml:space="preserve"> call die alle file system handelingen gaat doen.</w:t>
+      </w:r>
+    </w:p>
     <w:p/>
     <w:p>
       <w:r>
@@ -3187,7 +3224,6 @@
         <w:rPr>
           <w:noProof/>
         </w:rPr>
-        <w:lastRenderedPageBreak/>
         <w:drawing>
           <wp:anchor distT="0" distB="0" distL="114300" distR="114300" simplePos="0" relativeHeight="251711488" behindDoc="0" locked="0" layoutInCell="1" allowOverlap="1" wp14:anchorId="75811448" wp14:editId="65914077">
             <wp:simplePos x="0" y="0"/>
@@ -3569,7 +3605,6 @@
         <w:pStyle w:val="Kop1"/>
       </w:pPr>
       <w:r>
-        <w:lastRenderedPageBreak/>
         <w:t>Test</w:t>
       </w:r>
       <w:r>
@@ -3878,7 +3913,7 @@
           <w:noProof/>
         </w:rPr>
         <w:drawing>
-          <wp:anchor distT="0" distB="0" distL="114300" distR="114300" simplePos="0" relativeHeight="251588608" behindDoc="0" locked="0" layoutInCell="1" allowOverlap="1" wp14:anchorId="6BAB035D" wp14:editId="52EBFAA1">
+          <wp:anchor distT="0" distB="0" distL="114300" distR="114300" simplePos="0" relativeHeight="251588608" behindDoc="0" locked="0" layoutInCell="1" allowOverlap="1" wp14:anchorId="6BAB035D" wp14:editId="08C248D5">
             <wp:simplePos x="0" y="0"/>
             <wp:positionH relativeFrom="column">
               <wp:posOffset>4157014</wp:posOffset>
@@ -4561,7 +4596,7 @@
           <w:noProof/>
         </w:rPr>
         <w:drawing>
-          <wp:anchor distT="0" distB="0" distL="114300" distR="114300" simplePos="0" relativeHeight="251619328" behindDoc="0" locked="0" layoutInCell="1" allowOverlap="1" wp14:anchorId="1FFB7BBD" wp14:editId="62F4584A">
+          <wp:anchor distT="0" distB="0" distL="114300" distR="114300" simplePos="0" relativeHeight="251619328" behindDoc="0" locked="0" layoutInCell="1" allowOverlap="1" wp14:anchorId="1FFB7BBD" wp14:editId="5E4B45D1">
             <wp:simplePos x="0" y="0"/>
             <wp:positionH relativeFrom="column">
               <wp:posOffset>-375285</wp:posOffset>
@@ -5471,57 +5506,6 @@
     <w:p>
       <w:r>
         <w:t>Dit wordt ook in de andere punten uitgelegd.</w:t>
-      </w:r>
-    </w:p>
-    <w:p/>
-    <w:p>
-      <w:r>
-        <w:t xml:space="preserve">Ik gebruik een node.js </w:t>
-      </w:r>
-      <w:proofErr w:type="spellStart"/>
-      <w:r>
-        <w:t>api</w:t>
-      </w:r>
-      <w:proofErr w:type="spellEnd"/>
-      <w:r>
-        <w:t xml:space="preserve"> call door middel van de </w:t>
-      </w:r>
-      <w:proofErr w:type="spellStart"/>
-      <w:r>
-        <w:t>fs</w:t>
-      </w:r>
-      <w:proofErr w:type="spellEnd"/>
-      <w:r>
-        <w:t xml:space="preserve"> functies in index.js zoals </w:t>
-      </w:r>
-      <w:proofErr w:type="spellStart"/>
-      <w:proofErr w:type="gramStart"/>
-      <w:r>
-        <w:t>fs.mkdirSync</w:t>
-      </w:r>
-      <w:proofErr w:type="spellEnd"/>
-      <w:proofErr w:type="gramEnd"/>
-      <w:r>
-        <w:t xml:space="preserve">, </w:t>
-      </w:r>
-      <w:proofErr w:type="spellStart"/>
-      <w:r>
-        <w:t>fs.existsSync</w:t>
-      </w:r>
-      <w:proofErr w:type="spellEnd"/>
-      <w:r>
-        <w:t xml:space="preserve">, </w:t>
-      </w:r>
-      <w:proofErr w:type="spellStart"/>
-      <w:r>
-        <w:t>fs.writeFileSync</w:t>
-      </w:r>
-      <w:proofErr w:type="spellEnd"/>
-      <w:r>
-        <w:t xml:space="preserve"> </w:t>
-      </w:r>
-      <w:r>
-        <w:t>…</w:t>
       </w:r>
     </w:p>
     <w:p/>
@@ -5879,7 +5863,6 @@
           </w:tcPr>
           <w:p>
             <w:r>
-              <w:lastRenderedPageBreak/>
               <w:t>2</w:t>
             </w:r>
           </w:p>
@@ -6016,6 +5999,7 @@
           </w:tcPr>
           <w:p>
             <w:r>
+              <w:lastRenderedPageBreak/>
               <w:t>3</w:t>
             </w:r>
           </w:p>
@@ -6573,6 +6557,9 @@
               <w:br/>
             </w:r>
             <w:r>
+              <w:rPr>
+                <w:noProof/>
+              </w:rPr>
               <w:drawing>
                 <wp:inline distT="0" distB="0" distL="0" distR="0" wp14:anchorId="0829B214" wp14:editId="42A16B6D">
                   <wp:extent cx="3369945" cy="386080"/>
@@ -6693,6 +6680,9 @@
               <w:br/>
             </w:r>
             <w:r>
+              <w:rPr>
+                <w:noProof/>
+              </w:rPr>
               <w:drawing>
                 <wp:inline distT="0" distB="0" distL="0" distR="0" wp14:anchorId="18F851D6" wp14:editId="0968469A">
                   <wp:extent cx="3134162" cy="342948"/>
@@ -7013,7 +7003,9 @@
               <w:br/>
             </w:r>
             <w:r>
-              <w:lastRenderedPageBreak/>
+              <w:rPr>
+                <w:noProof/>
+              </w:rPr>
               <w:drawing>
                 <wp:inline distT="0" distB="0" distL="0" distR="0" wp14:anchorId="6CEA92F0" wp14:editId="7E13F420">
                   <wp:extent cx="3369945" cy="967740"/>
@@ -7059,8 +7051,6 @@
             </w:r>
             <w:r>
               <w:br/>
-            </w:r>
-            <w:r>
               <w:t xml:space="preserve">en in de routes heb ik een extra stap toe gevoegd dat deze standaard </w:t>
             </w:r>
             <w:proofErr w:type="spellStart"/>
@@ -7069,10 +7059,7 @@
             </w:r>
             <w:proofErr w:type="spellEnd"/>
             <w:r>
-              <w:t xml:space="preserve"> naar</w:t>
-            </w:r>
-            <w:r>
-              <w:t xml:space="preserve"> </w:t>
+              <w:t xml:space="preserve"> naar </w:t>
             </w:r>
             <w:proofErr w:type="spellStart"/>
             <w:r>
@@ -7148,6 +7135,9 @@
               <w:br/>
             </w:r>
             <w:r>
+              <w:rPr>
+                <w:noProof/>
+              </w:rPr>
               <w:drawing>
                 <wp:inline distT="0" distB="0" distL="0" distR="0" wp14:anchorId="246D5A3B" wp14:editId="122B4ED2">
                   <wp:extent cx="3369945" cy="443230"/>
@@ -7329,6 +7319,9 @@
               <w:br/>
             </w:r>
             <w:r>
+              <w:rPr>
+                <w:noProof/>
+              </w:rPr>
               <w:drawing>
                 <wp:inline distT="0" distB="0" distL="0" distR="0" wp14:anchorId="12F947AC" wp14:editId="003F5560">
                   <wp:extent cx="1667108" cy="295316"/>
@@ -7539,6 +7532,9 @@
               <w:br/>
             </w:r>
             <w:r>
+              <w:rPr>
+                <w:noProof/>
+              </w:rPr>
               <w:drawing>
                 <wp:inline distT="0" distB="0" distL="0" distR="0" wp14:anchorId="26D13160" wp14:editId="425FFCB7">
                   <wp:extent cx="3369945" cy="852805"/>
@@ -7665,7 +7661,6 @@
       </w:pPr>
       <w:bookmarkStart w:id="23" w:name="_Toc182668542"/>
       <w:r>
-        <w:lastRenderedPageBreak/>
         <w:t>Vergelijking</w:t>
       </w:r>
       <w:bookmarkEnd w:id="23"/>
@@ -7757,6 +7752,7 @@
           </w:tcPr>
           <w:p>
             <w:r>
+              <w:lastRenderedPageBreak/>
               <w:t>S</w:t>
             </w:r>
             <w:r>
@@ -9030,6 +9026,7 @@
             <w:proofErr w:type="spellStart"/>
             <w:proofErr w:type="gramStart"/>
             <w:r>
+              <w:lastRenderedPageBreak/>
               <w:t>scaling</w:t>
             </w:r>
             <w:proofErr w:type="spellEnd"/>
@@ -11256,6 +11253,7 @@
   <w:style w:type="character" w:default="1" w:styleId="Standaardalinea-lettertype">
     <w:name w:val="Default Paragraph Font"/>
     <w:uiPriority w:val="1"/>
+    <w:semiHidden/>
     <w:unhideWhenUsed/>
   </w:style>
   <w:style w:type="table" w:default="1" w:styleId="Standaardtabel">
@@ -12088,6 +12086,10 @@
 </file>
 
 <file path=customXml/item1.xml><?xml version="1.0" encoding="utf-8"?>
+<b:Sources xmlns:b="http://schemas.openxmlformats.org/officeDocument/2006/bibliography" xmlns="http://schemas.openxmlformats.org/officeDocument/2006/bibliography" SelectedStyle="\APASixthEditionOfficeOnline.xsl" StyleName="APA" Version="6"/>
+</file>
+
+<file path=customXml/item2.xml><?xml version="1.0" encoding="utf-8"?>
 <?mso-contentType ?>
 <FormTemplates xmlns="http://schemas.microsoft.com/sharepoint/v3/contenttype/forms">
   <Display>DocumentLibraryForm</Display>
@@ -12096,7 +12098,15 @@
 </FormTemplates>
 </file>
 
-<file path=customXml/item2.xml><?xml version="1.0" encoding="utf-8"?>
+<file path=customXml/item3.xml><?xml version="1.0" encoding="utf-8"?>
+<p:properties xmlns:p="http://schemas.microsoft.com/office/2006/metadata/properties" xmlns:xsi="http://www.w3.org/2001/XMLSchema-instance" xmlns:pc="http://schemas.microsoft.com/office/infopath/2007/PartnerControls">
+  <documentManagement>
+    <_activity xmlns="cd40602f-75ca-49d0-b1a3-67a60b140d4c" xsi:nil="true"/>
+  </documentManagement>
+</p:properties>
+</file>
+
+<file path=customXml/item4.xml><?xml version="1.0" encoding="utf-8"?>
 <ct:contentTypeSchema xmlns:ct="http://schemas.microsoft.com/office/2006/metadata/contentType" xmlns:ma="http://schemas.microsoft.com/office/2006/metadata/properties/metaAttributes" ct:_="" ma:_="" ma:contentTypeName="Document" ma:contentTypeID="0x010100DE81C7763D00214D94A78C0942240142" ma:contentTypeVersion="15" ma:contentTypeDescription="Een nieuw document maken." ma:contentTypeScope="" ma:versionID="3fb331050a1dc3d32050ea403f7f9927">
   <xsd:schema xmlns:xsd="http://www.w3.org/2001/XMLSchema" xmlns:xs="http://www.w3.org/2001/XMLSchema" xmlns:p="http://schemas.microsoft.com/office/2006/metadata/properties" xmlns:ns3="cd40602f-75ca-49d0-b1a3-67a60b140d4c" xmlns:ns4="e0b958bf-7613-4b67-b696-c1915a831710" targetNamespace="http://schemas.microsoft.com/office/2006/metadata/properties" ma:root="true" ma:fieldsID="679ccab506b1c9eea405510fb5bbd5a0" ns3:_="" ns4:_="">
     <xsd:import namespace="cd40602f-75ca-49d0-b1a3-67a60b140d4c"/>
@@ -12329,19 +12339,15 @@
 </ct:contentTypeSchema>
 </file>
 
-<file path=customXml/item3.xml><?xml version="1.0" encoding="utf-8"?>
-<b:Sources xmlns:b="http://schemas.openxmlformats.org/officeDocument/2006/bibliography" xmlns="http://schemas.openxmlformats.org/officeDocument/2006/bibliography" SelectedStyle="\APASixthEditionOfficeOnline.xsl" StyleName="APA" Version="6"/>
+<file path=customXml/itemProps1.xml><?xml version="1.0" encoding="utf-8"?>
+<ds:datastoreItem xmlns:ds="http://schemas.openxmlformats.org/officeDocument/2006/customXml" ds:itemID="{7DD9006E-E5DF-4226-A5D8-0CB4DADC695D}">
+  <ds:schemaRefs>
+    <ds:schemaRef ds:uri="http://schemas.openxmlformats.org/officeDocument/2006/bibliography"/>
+  </ds:schemaRefs>
+</ds:datastoreItem>
 </file>
 
-<file path=customXml/item4.xml><?xml version="1.0" encoding="utf-8"?>
-<p:properties xmlns:p="http://schemas.microsoft.com/office/2006/metadata/properties" xmlns:xsi="http://www.w3.org/2001/XMLSchema-instance" xmlns:pc="http://schemas.microsoft.com/office/infopath/2007/PartnerControls">
-  <documentManagement>
-    <_activity xmlns="cd40602f-75ca-49d0-b1a3-67a60b140d4c" xsi:nil="true"/>
-  </documentManagement>
-</p:properties>
-</file>
-
-<file path=customXml/itemProps1.xml><?xml version="1.0" encoding="utf-8"?>
+<file path=customXml/itemProps2.xml><?xml version="1.0" encoding="utf-8"?>
 <ds:datastoreItem xmlns:ds="http://schemas.openxmlformats.org/officeDocument/2006/customXml" ds:itemID="{CC62E5AF-3364-452C-A9A7-3F974807015D}">
   <ds:schemaRefs>
     <ds:schemaRef ds:uri="http://schemas.microsoft.com/sharepoint/v3/contenttype/forms"/>
@@ -12349,7 +12355,17 @@
 </ds:datastoreItem>
 </file>
 
-<file path=customXml/itemProps2.xml><?xml version="1.0" encoding="utf-8"?>
+<file path=customXml/itemProps3.xml><?xml version="1.0" encoding="utf-8"?>
+<ds:datastoreItem xmlns:ds="http://schemas.openxmlformats.org/officeDocument/2006/customXml" ds:itemID="{6B40C1F0-5725-4984-BC1C-6C089E8F629F}">
+  <ds:schemaRefs>
+    <ds:schemaRef ds:uri="http://schemas.microsoft.com/office/2006/metadata/properties"/>
+    <ds:schemaRef ds:uri="http://schemas.microsoft.com/office/infopath/2007/PartnerControls"/>
+    <ds:schemaRef ds:uri="cd40602f-75ca-49d0-b1a3-67a60b140d4c"/>
+  </ds:schemaRefs>
+</ds:datastoreItem>
+</file>
+
+<file path=customXml/itemProps4.xml><?xml version="1.0" encoding="utf-8"?>
 <ds:datastoreItem xmlns:ds="http://schemas.openxmlformats.org/officeDocument/2006/customXml" ds:itemID="{9295C46B-226C-4839-9214-663B56BB2074}">
   <ds:schemaRefs>
     <ds:schemaRef ds:uri="http://schemas.microsoft.com/office/2006/metadata/contentType"/>
@@ -12366,22 +12382,4 @@
     <ds:schemaRef ds:uri="http://schemas.microsoft.com/internal/obd"/>
   </ds:schemaRefs>
 </ds:datastoreItem>
-</file>
-
-<file path=customXml/itemProps3.xml><?xml version="1.0" encoding="utf-8"?>
-<ds:datastoreItem xmlns:ds="http://schemas.openxmlformats.org/officeDocument/2006/customXml" ds:itemID="{7DD9006E-E5DF-4226-A5D8-0CB4DADC695D}">
-  <ds:schemaRefs>
-    <ds:schemaRef ds:uri="http://schemas.openxmlformats.org/officeDocument/2006/bibliography"/>
-  </ds:schemaRefs>
-</ds:datastoreItem>
-</file>
-
-<file path=customXml/itemProps4.xml><?xml version="1.0" encoding="utf-8"?>
-<ds:datastoreItem xmlns:ds="http://schemas.openxmlformats.org/officeDocument/2006/customXml" ds:itemID="{6B40C1F0-5725-4984-BC1C-6C089E8F629F}">
-  <ds:schemaRefs>
-    <ds:schemaRef ds:uri="http://schemas.microsoft.com/office/2006/metadata/properties"/>
-    <ds:schemaRef ds:uri="http://schemas.microsoft.com/office/infopath/2007/PartnerControls"/>
-    <ds:schemaRef ds:uri="cd40602f-75ca-49d0-b1a3-67a60b140d4c"/>
-  </ds:schemaRefs>
-</ds:datastoreItem>
 </file>
</xml_diff>

<commit_message>
je kan geen text selecteren enkel in de input of textarea
ik heb een menu gemaakt. waaruit je kan deleten, undo, redo....

een icon voor de app toe gevoegd

en via de css gezorigd dat je geen text van de app kan selecteren. enkel bij een input veld of een textarea
</commit_message>
<xml_diff>
--- a/ReportCrossDev_p3_JOREN_HEYVAERT.docx
+++ b/ReportCrossDev_p3_JOREN_HEYVAERT.docx
@@ -52,7 +52,7 @@
           <v:shape id="_x0000_s1026" type="#_x0000_t75" style="position:absolute;margin-left:-93.55pt;margin-top:-64.45pt;width:497.15pt;height:684.25pt;z-index:251654144;mso-position-horizontal-relative:text;mso-position-vertical-relative:text" wrapcoords="0 0 0 21581 21600 21581 21600 0 0 0">
             <v:imagedata r:id="rId9" o:title=""/>
           </v:shape>
-          <o:OLEObject Type="Embed" ProgID="Word.Document.12" ShapeID="_x0000_s1026" DrawAspect="Content" ObjectID="_1794999565" r:id="rId10">
+          <o:OLEObject Type="Embed" ProgID="Word.Document.12" ShapeID="_x0000_s1026" DrawAspect="Content" ObjectID="_1795004832" r:id="rId10">
             <o:FieldCodes>\s</o:FieldCodes>
           </o:OLEObject>
         </w:object>
@@ -690,21 +690,7 @@
         <w:rPr>
           <w:bCs/>
         </w:rPr>
-        <w:t xml:space="preserve">Ik ga een </w:t>
-      </w:r>
-      <w:proofErr w:type="spellStart"/>
-      <w:r>
-        <w:rPr>
-          <w:bCs/>
-        </w:rPr>
-        <w:t>to</w:t>
-      </w:r>
-      <w:proofErr w:type="spellEnd"/>
-      <w:r>
-        <w:rPr>
-          <w:bCs/>
-        </w:rPr>
-        <w:t xml:space="preserve"> do list</w:t>
+        <w:t>Ik ga een to do list</w:t>
       </w:r>
       <w:r>
         <w:rPr>
@@ -899,84 +885,46 @@
       <w:pPr>
         <w:pStyle w:val="Kop1"/>
       </w:pPr>
-      <w:proofErr w:type="spellStart"/>
       <w:r>
         <w:t>Electron</w:t>
       </w:r>
-      <w:proofErr w:type="spellEnd"/>
-    </w:p>
-    <w:p>
-      <w:r>
-        <w:t xml:space="preserve">Als eerste heb ik </w:t>
-      </w:r>
-      <w:proofErr w:type="spellStart"/>
+    </w:p>
+    <w:p>
+      <w:r>
+        <w:t>Als eerste heb ik electron op mijn apparaat geinstaleerd doormiddel van het commando “</w:t>
+      </w:r>
+      <w:r>
+        <w:t>npm install -g electron</w:t>
+      </w:r>
+      <w:r>
+        <w:t>” uit te voeren.</w:t>
+      </w:r>
+    </w:p>
+    <w:p>
+      <w:r>
+        <w:t>Vervolgens</w:t>
+      </w:r>
+      <w:r>
+        <w:t xml:space="preserve"> </w:t>
+      </w:r>
+      <w:r>
+        <w:t xml:space="preserve">ben </w:t>
+      </w:r>
+      <w:r>
+        <w:t xml:space="preserve">ik begonnen </w:t>
+      </w:r>
+      <w:r>
+        <w:t xml:space="preserve">met </w:t>
+      </w:r>
+      <w:r>
+        <w:t xml:space="preserve">een </w:t>
+      </w:r>
       <w:r>
         <w:t>electron</w:t>
       </w:r>
-      <w:proofErr w:type="spellEnd"/>
-      <w:r>
-        <w:t xml:space="preserve"> op mijn apparaat </w:t>
-      </w:r>
-      <w:proofErr w:type="spellStart"/>
-      <w:r>
-        <w:t>geinstaleerd</w:t>
-      </w:r>
-      <w:proofErr w:type="spellEnd"/>
-      <w:r>
-        <w:t xml:space="preserve"> doormiddel van het commando “</w:t>
-      </w:r>
-      <w:proofErr w:type="spellStart"/>
-      <w:r>
-        <w:t>npm</w:t>
-      </w:r>
-      <w:proofErr w:type="spellEnd"/>
       <w:r>
         <w:t xml:space="preserve"> </w:t>
       </w:r>
-      <w:proofErr w:type="spellStart"/>
-      <w:r>
-        <w:t>install</w:t>
-      </w:r>
-      <w:proofErr w:type="spellEnd"/>
-      <w:r>
-        <w:t xml:space="preserve"> -g </w:t>
-      </w:r>
-      <w:proofErr w:type="spellStart"/>
-      <w:r>
-        <w:t>electron</w:t>
-      </w:r>
-      <w:proofErr w:type="spellEnd"/>
-      <w:r>
-        <w:t>” uit te voeren.</w:t>
-      </w:r>
-    </w:p>
-    <w:p>
-      <w:r>
-        <w:t>Vervolgens</w:t>
-      </w:r>
-      <w:r>
-        <w:t xml:space="preserve"> </w:t>
-      </w:r>
-      <w:r>
-        <w:t xml:space="preserve">ben </w:t>
-      </w:r>
-      <w:r>
-        <w:t xml:space="preserve">ik begonnen </w:t>
-      </w:r>
-      <w:r>
-        <w:t xml:space="preserve">met </w:t>
-      </w:r>
-      <w:r>
-        <w:t xml:space="preserve">een </w:t>
-      </w:r>
-      <w:proofErr w:type="spellStart"/>
-      <w:r>
-        <w:t>electron</w:t>
-      </w:r>
-      <w:proofErr w:type="spellEnd"/>
-      <w:r>
-        <w:t xml:space="preserve"> </w:t>
-      </w:r>
       <w:r>
         <w:t xml:space="preserve">app </w:t>
       </w:r>
@@ -984,95 +932,15 @@
         <w:t>te maken</w:t>
       </w:r>
       <w:r>
-        <w:t xml:space="preserve"> vanaf de </w:t>
-      </w:r>
-      <w:proofErr w:type="spellStart"/>
-      <w:r>
-        <w:t>ionic</w:t>
-      </w:r>
-      <w:proofErr w:type="spellEnd"/>
-      <w:r>
-        <w:t xml:space="preserve"> app omdat, </w:t>
-      </w:r>
-      <w:proofErr w:type="spellStart"/>
-      <w:r>
-        <w:t>electron</w:t>
-      </w:r>
-      <w:proofErr w:type="spellEnd"/>
-      <w:r>
-        <w:t xml:space="preserve"> ook </w:t>
-      </w:r>
-      <w:proofErr w:type="spellStart"/>
-      <w:r>
-        <w:t>ionic</w:t>
-      </w:r>
-      <w:proofErr w:type="spellEnd"/>
-      <w:r>
-        <w:t xml:space="preserve"> ondersteunt. </w:t>
-      </w:r>
-      <w:proofErr w:type="spellStart"/>
-      <w:r>
-        <w:t>Ionic</w:t>
-      </w:r>
-      <w:proofErr w:type="spellEnd"/>
-      <w:r>
-        <w:t xml:space="preserve"> is eerder op de grafische laag van een app gericht, het is de bedoeling om de native feel </w:t>
-      </w:r>
-      <w:proofErr w:type="spellStart"/>
-      <w:r>
-        <w:t>and</w:t>
-      </w:r>
-      <w:proofErr w:type="spellEnd"/>
-      <w:r>
-        <w:t xml:space="preserve"> look van het platform waarop je de app ge</w:t>
-      </w:r>
-      <w:r>
-        <w:t xml:space="preserve">bruikt na te bootsen. </w:t>
-      </w:r>
-      <w:proofErr w:type="spellStart"/>
-      <w:r>
-        <w:t>Electron</w:t>
-      </w:r>
-      <w:proofErr w:type="spellEnd"/>
-      <w:r>
-        <w:t xml:space="preserve"> is meer voor de achterliggende processen (interactie met het OS) en heeft heen </w:t>
-      </w:r>
-      <w:proofErr w:type="spellStart"/>
-      <w:r>
-        <w:t>grapische</w:t>
-      </w:r>
-      <w:proofErr w:type="spellEnd"/>
-      <w:r>
-        <w:t xml:space="preserve"> </w:t>
-      </w:r>
-      <w:proofErr w:type="spellStart"/>
-      <w:r>
-        <w:t>components</w:t>
-      </w:r>
-      <w:proofErr w:type="spellEnd"/>
-      <w:r>
-        <w:t>.</w:t>
-      </w:r>
-    </w:p>
-    <w:p>
-      <w:r>
-        <w:t xml:space="preserve">Als je </w:t>
-      </w:r>
-      <w:proofErr w:type="spellStart"/>
-      <w:r>
-        <w:t>electron</w:t>
-      </w:r>
-      <w:proofErr w:type="spellEnd"/>
-      <w:r>
-        <w:t xml:space="preserve"> wilt gebruiken moet je eerst buiden doormiddel van “</w:t>
-      </w:r>
-      <w:proofErr w:type="spellStart"/>
-      <w:r>
-        <w:t>ionic</w:t>
-      </w:r>
-      <w:proofErr w:type="spellEnd"/>
-      <w:r>
-        <w:t xml:space="preserve"> cap copy”</w:t>
+        <w:t xml:space="preserve"> vanaf de ionic app omdat, electron ook ionic ondersteunt. Ionic is eerder op de grafische laag van een app gericht, het is de bedoeling om de native feel and look van het platform waarop je de app ge</w:t>
+      </w:r>
+      <w:r>
+        <w:t>bruikt na te bootsen. Electron is meer voor de achterliggende processen (interactie met het OS) en heeft heen grapische components.</w:t>
+      </w:r>
+    </w:p>
+    <w:p>
+      <w:r>
+        <w:t>Als je electron wilt gebruiken moet je eerst buiden doormiddel van “ionic cap copy”</w:t>
       </w:r>
     </w:p>
     <w:p>
@@ -1163,29 +1031,8 @@
     <w:p/>
     <w:p>
       <w:r>
-        <w:t xml:space="preserve">Of doormiddel van de </w:t>
-      </w:r>
-      <w:proofErr w:type="spellStart"/>
-      <w:r>
-        <w:t>build</w:t>
-      </w:r>
-      <w:proofErr w:type="spellEnd"/>
-      <w:r>
-        <w:t xml:space="preserve"> knop bij de </w:t>
-      </w:r>
-      <w:proofErr w:type="spellStart"/>
-      <w:r>
-        <w:t>ionic</w:t>
-      </w:r>
-      <w:proofErr w:type="spellEnd"/>
-      <w:r>
-        <w:t xml:space="preserve"> </w:t>
-      </w:r>
-      <w:proofErr w:type="spellStart"/>
-      <w:r>
-        <w:t>plugin</w:t>
-      </w:r>
-      <w:proofErr w:type="spellEnd"/>
+        <w:t>Of doormiddel van de build knop bij de ionic plugin</w:t>
+      </w:r>
     </w:p>
     <w:p>
       <w:r>
@@ -1312,29 +1159,11 @@
         <w:t>kan gedaan worden</w:t>
       </w:r>
       <w:r>
-        <w:t xml:space="preserve"> door het </w:t>
-      </w:r>
-      <w:proofErr w:type="spellStart"/>
-      <w:r>
-        <w:t>commande</w:t>
-      </w:r>
-      <w:proofErr w:type="spellEnd"/>
-      <w:r>
-        <w:t xml:space="preserve"> “</w:t>
-      </w:r>
-      <w:proofErr w:type="spellStart"/>
-      <w:r>
-        <w:t>electron</w:t>
-      </w:r>
-      <w:proofErr w:type="spellEnd"/>
-      <w:r>
-        <w:t xml:space="preserve"> </w:t>
-      </w:r>
-      <w:proofErr w:type="spellStart"/>
-      <w:r>
-        <w:t>electronmain</w:t>
-      </w:r>
-      <w:proofErr w:type="spellEnd"/>
+        <w:t xml:space="preserve"> door het commande “</w:t>
+      </w:r>
+      <w:r>
+        <w:t>electron electronmain</w:t>
+      </w:r>
       <w:r>
         <w:t>”</w:t>
       </w:r>
@@ -1442,21 +1271,11 @@
       <w:r>
         <w:t>Het tweede deel van het commando (</w:t>
       </w:r>
-      <w:proofErr w:type="spellStart"/>
       <w:r>
         <w:t>electronmain</w:t>
       </w:r>
-      <w:proofErr w:type="spellEnd"/>
-      <w:r>
-        <w:t xml:space="preserve">) is de naam van de folder waar de javascript files staan die nodig zijn voor </w:t>
-      </w:r>
-      <w:proofErr w:type="spellStart"/>
-      <w:r>
-        <w:t>electron</w:t>
-      </w:r>
-      <w:proofErr w:type="spellEnd"/>
-      <w:r>
-        <w:t xml:space="preserve"> te kunnen gebruiken.</w:t>
+      <w:r>
+        <w:t>) is de naam van de folder waar de javascript files staan die nodig zijn voor electron te kunnen gebruiken.</w:t>
       </w:r>
       <w:r>
         <w:t xml:space="preserve"> </w:t>
@@ -1467,40 +1286,11 @@
     <w:p/>
     <w:p>
       <w:r>
-        <w:t xml:space="preserve">De run knop van de </w:t>
-      </w:r>
-      <w:proofErr w:type="spellStart"/>
-      <w:r>
-        <w:t>ionic</w:t>
-      </w:r>
-      <w:proofErr w:type="spellEnd"/>
-      <w:r>
-        <w:t xml:space="preserve"> </w:t>
-      </w:r>
-      <w:proofErr w:type="spellStart"/>
-      <w:r>
-        <w:t>plugin</w:t>
-      </w:r>
-      <w:proofErr w:type="spellEnd"/>
-      <w:r>
-        <w:t xml:space="preserve"> mag/kan je NIET gebruiken. Omdat je hier door de </w:t>
-      </w:r>
-      <w:proofErr w:type="spellStart"/>
-      <w:r>
-        <w:t>electron</w:t>
-      </w:r>
-      <w:proofErr w:type="spellEnd"/>
-      <w:r>
-        <w:t xml:space="preserve"> functies</w:t>
-      </w:r>
-      <w:r>
-        <w:t>/</w:t>
-      </w:r>
-      <w:proofErr w:type="spellStart"/>
-      <w:r>
-        <w:t>api</w:t>
-      </w:r>
-      <w:proofErr w:type="spellEnd"/>
+        <w:t>De run knop van de ionic plugin mag/kan je NIET gebruiken. Omdat je hier door de electron functies</w:t>
+      </w:r>
+      <w:r>
+        <w:t>/api</w:t>
+      </w:r>
       <w:r>
         <w:t xml:space="preserve"> (index.js, preload.js…) niet kan gevonden</w:t>
       </w:r>
@@ -1572,41 +1362,7 @@
         <w:t>Je kan dit ook altijd in 1 keer laten doen doormiddel van een nieuw</w:t>
       </w:r>
       <w:r>
-        <w:t xml:space="preserve"> commando (script) te maken. Wat kan gedaan worden in de </w:t>
-      </w:r>
-      <w:proofErr w:type="spellStart"/>
-      <w:proofErr w:type="gramStart"/>
-      <w:r>
-        <w:t>package.json</w:t>
-      </w:r>
-      <w:proofErr w:type="spellEnd"/>
-      <w:proofErr w:type="gramEnd"/>
-      <w:r>
-        <w:t xml:space="preserve"> file van je project. Je kan dit zien de afbeelding hiernaast. Als je onder script kijkt naar de run naam zie je de 2 commando’s in 1 string staan waardoor je gewoon het commando “</w:t>
-      </w:r>
-      <w:proofErr w:type="spellStart"/>
-      <w:r>
-        <w:t>npm</w:t>
-      </w:r>
-      <w:proofErr w:type="spellEnd"/>
-      <w:r>
-        <w:t xml:space="preserve"> run </w:t>
-      </w:r>
-      <w:proofErr w:type="spellStart"/>
-      <w:r>
-        <w:t>run</w:t>
-      </w:r>
-      <w:proofErr w:type="spellEnd"/>
-      <w:r>
-        <w:t xml:space="preserve">” gebruiken om je project te builden en te runnen met </w:t>
-      </w:r>
-      <w:proofErr w:type="spellStart"/>
-      <w:r>
-        <w:t>electron</w:t>
-      </w:r>
-      <w:proofErr w:type="spellEnd"/>
-      <w:r>
-        <w:t>.</w:t>
+        <w:t xml:space="preserve"> commando (script) te maken. Wat kan gedaan worden in de package.json file van je project. Je kan dit zien de afbeelding hiernaast. Als je onder script kijkt naar de run naam zie je de 2 commando’s in 1 string staan waardoor je gewoon het commando “npm run run” gebruiken om je project te builden en te runnen met electron.</w:t>
       </w:r>
       <w:bookmarkStart w:id="20" w:name="_Toc182668539"/>
     </w:p>
@@ -1614,68 +1370,10 @@
     <w:p/>
     <w:p>
       <w:r>
-        <w:t xml:space="preserve">In de source folder van je </w:t>
-      </w:r>
-      <w:proofErr w:type="spellStart"/>
-      <w:r>
-        <w:t>ionic</w:t>
-      </w:r>
-      <w:proofErr w:type="spellEnd"/>
-      <w:r>
-        <w:t xml:space="preserve"> project heb je een &lt;base&gt; element staan met </w:t>
-      </w:r>
-      <w:proofErr w:type="spellStart"/>
-      <w:r>
-        <w:t>href</w:t>
-      </w:r>
-      <w:proofErr w:type="spellEnd"/>
-      <w:r>
-        <w:t xml:space="preserve">=”/”. Je moet dit veranderen naar </w:t>
-      </w:r>
-      <w:proofErr w:type="spellStart"/>
-      <w:r>
-        <w:t>href</w:t>
-      </w:r>
-      <w:proofErr w:type="spellEnd"/>
-      <w:r>
-        <w:t xml:space="preserve">=”./” wat aan je programma zegt dat alle </w:t>
-      </w:r>
-      <w:proofErr w:type="spellStart"/>
-      <w:proofErr w:type="gramStart"/>
-      <w:r>
-        <w:t>relative</w:t>
-      </w:r>
-      <w:proofErr w:type="spellEnd"/>
-      <w:r>
-        <w:t xml:space="preserve">  </w:t>
-      </w:r>
-      <w:proofErr w:type="spellStart"/>
-      <w:r>
-        <w:t>urls</w:t>
-      </w:r>
-      <w:proofErr w:type="spellEnd"/>
-      <w:proofErr w:type="gramEnd"/>
-      <w:r>
-        <w:t xml:space="preserve"> in je programma beginnen vanaf het huidige folder.</w:t>
-      </w:r>
-      <w:r>
-        <w:t xml:space="preserve"> In </w:t>
-      </w:r>
-      <w:proofErr w:type="spellStart"/>
-      <w:r>
-        <w:t>electron</w:t>
-      </w:r>
-      <w:proofErr w:type="spellEnd"/>
-      <w:r>
-        <w:t xml:space="preserve"> is dit zeker belangrijk omdat je hierdoor weet dat alle documenten (</w:t>
-      </w:r>
-      <w:proofErr w:type="spellStart"/>
-      <w:r>
-        <w:t>stylsheets</w:t>
-      </w:r>
-      <w:proofErr w:type="spellEnd"/>
-      <w:r>
-        <w:t>, scripts…) correct worden ingeladen.</w:t>
+        <w:t>In de source folder van je ionic project heb je een &lt;base&gt; element staan met href=”/”. Je moet dit veranderen naar href=”./” wat aan je programma zegt dat alle relative  urls in je programma beginnen vanaf het huidige folder.</w:t>
+      </w:r>
+      <w:r>
+        <w:t xml:space="preserve"> In electron is dit zeker belangrijk omdat je hierdoor weet dat alle documenten (stylsheets, scripts…) correct worden ingeladen.</w:t>
       </w:r>
     </w:p>
     <w:p>
@@ -1739,21 +1437,8 @@
         <w:t>Maar w</w:t>
       </w:r>
       <w:r>
-        <w:t xml:space="preserve">elk heb je dan extra nodig om het om te zetten van </w:t>
-      </w:r>
-      <w:proofErr w:type="spellStart"/>
-      <w:r>
-        <w:t>ionic</w:t>
-      </w:r>
-      <w:proofErr w:type="spellEnd"/>
-      <w:r>
-        <w:t xml:space="preserve"> naar </w:t>
-      </w:r>
-      <w:proofErr w:type="spellStart"/>
-      <w:r>
-        <w:t>electron</w:t>
-      </w:r>
-      <w:proofErr w:type="spellEnd"/>
+        <w:t>elk heb je dan extra nodig om het om te zetten van ionic naar electron</w:t>
+      </w:r>
       <w:r>
         <w:t xml:space="preserve"> op vlak van functionaliteit</w:t>
       </w:r>
@@ -1763,84 +1448,15 @@
     </w:p>
     <w:p>
       <w:r>
-        <w:t xml:space="preserve">Het eerste nieuwe bestand wat ik ga uitleggen wat ik extra heb gedaan om </w:t>
-      </w:r>
-      <w:proofErr w:type="spellStart"/>
-      <w:r>
-        <w:t>electron</w:t>
-      </w:r>
-      <w:proofErr w:type="spellEnd"/>
-      <w:r>
-        <w:t xml:space="preserve"> in mijn project te laten werken is </w:t>
-      </w:r>
-      <w:proofErr w:type="spellStart"/>
-      <w:r>
-        <w:t>Window.d.ts</w:t>
-      </w:r>
-      <w:proofErr w:type="spellEnd"/>
-    </w:p>
-    <w:p>
-      <w:r>
-        <w:t xml:space="preserve">Hier gaan we in een </w:t>
-      </w:r>
-      <w:proofErr w:type="spellStart"/>
-      <w:r>
-        <w:t>Window</w:t>
-      </w:r>
-      <w:proofErr w:type="spellEnd"/>
-      <w:r>
-        <w:t xml:space="preserve"> interface de functies zetten die we in de </w:t>
-      </w:r>
-      <w:proofErr w:type="spellStart"/>
-      <w:r>
-        <w:t>electron</w:t>
-      </w:r>
-      <w:proofErr w:type="spellEnd"/>
-      <w:r>
-        <w:t xml:space="preserve"> javascript files zetten om te kunnen gebruiken. Een soort van </w:t>
-      </w:r>
-      <w:proofErr w:type="spellStart"/>
-      <w:r>
-        <w:t>function</w:t>
-      </w:r>
-      <w:proofErr w:type="spellEnd"/>
-      <w:r>
-        <w:t xml:space="preserve"> declaratie om de </w:t>
-      </w:r>
-      <w:proofErr w:type="spellStart"/>
-      <w:r>
-        <w:t>angular</w:t>
-      </w:r>
-      <w:proofErr w:type="spellEnd"/>
-      <w:r>
-        <w:t xml:space="preserve"> compiler slimmer te maken. Want als we dit niet doen dan krijgen we van de typescript compiler </w:t>
-      </w:r>
-      <w:proofErr w:type="spellStart"/>
-      <w:r>
-        <w:t>compile</w:t>
-      </w:r>
-      <w:proofErr w:type="spellEnd"/>
-      <w:r>
-        <w:t xml:space="preserve"> </w:t>
-      </w:r>
-      <w:proofErr w:type="spellStart"/>
-      <w:r>
-        <w:t>errors</w:t>
-      </w:r>
-      <w:proofErr w:type="spellEnd"/>
-      <w:r>
-        <w:t>.</w:t>
-      </w:r>
-      <w:r>
-        <w:t xml:space="preserve"> Maar zelf is dit nog niet de functie declaratie. Je kan het meer zien als een blueprint voor de </w:t>
-      </w:r>
-      <w:proofErr w:type="spellStart"/>
-      <w:r>
-        <w:t>angualr</w:t>
-      </w:r>
-      <w:proofErr w:type="spellEnd"/>
-      <w:r>
-        <w:t xml:space="preserve"> compiler.</w:t>
+        <w:t>Het eerste nieuwe bestand wat ik ga uitleggen wat ik extra heb gedaan om electron in mijn project te laten werken is Window.d.ts</w:t>
+      </w:r>
+    </w:p>
+    <w:p>
+      <w:r>
+        <w:t>Hier gaan we in een Window interface de functies zetten die we in de electron javascript files zetten om te kunnen gebruiken. Een soort van function declaratie om de angular compiler slimmer te maken. Want als we dit niet doen dan krijgen we van de typescript compiler compile errors.</w:t>
+      </w:r>
+      <w:r>
+        <w:t xml:space="preserve"> Maar zelf is dit nog niet de functie declaratie. Je kan het meer zien als een blueprint voor de angualr compiler.</w:t>
       </w:r>
     </w:p>
     <w:p>
@@ -1919,47 +1535,7 @@
     </w:p>
     <w:p>
       <w:r>
-        <w:t xml:space="preserve">Deze interface is de brug van de </w:t>
-      </w:r>
-      <w:proofErr w:type="spellStart"/>
-      <w:r>
-        <w:t>electron</w:t>
-      </w:r>
-      <w:proofErr w:type="spellEnd"/>
-      <w:r>
-        <w:t xml:space="preserve"> </w:t>
-      </w:r>
-      <w:proofErr w:type="spellStart"/>
-      <w:r>
-        <w:t>api</w:t>
-      </w:r>
-      <w:proofErr w:type="spellEnd"/>
-      <w:r>
-        <w:t xml:space="preserve"> tussen de </w:t>
-      </w:r>
-      <w:proofErr w:type="spellStart"/>
-      <w:r>
-        <w:t>renderer</w:t>
-      </w:r>
-      <w:proofErr w:type="spellEnd"/>
-      <w:r>
-        <w:t xml:space="preserve"> en het </w:t>
-      </w:r>
-      <w:proofErr w:type="spellStart"/>
-      <w:r>
-        <w:t>main</w:t>
-      </w:r>
-      <w:proofErr w:type="spellEnd"/>
-      <w:r>
-        <w:t xml:space="preserve"> </w:t>
-      </w:r>
-      <w:proofErr w:type="spellStart"/>
-      <w:r>
-        <w:t>process</w:t>
-      </w:r>
-      <w:proofErr w:type="spellEnd"/>
-      <w:r>
-        <w:t>.</w:t>
+        <w:t>Deze interface is de brug van de electron api tussen de renderer en het main process.</w:t>
       </w:r>
     </w:p>
     <w:p>
@@ -1968,7 +1544,7 @@
           <w:noProof/>
         </w:rPr>
         <w:drawing>
-          <wp:anchor distT="0" distB="0" distL="114300" distR="114300" simplePos="0" relativeHeight="251707392" behindDoc="0" locked="0" layoutInCell="1" allowOverlap="1" wp14:anchorId="06E595F8" wp14:editId="2070C80E">
+          <wp:anchor distT="0" distB="0" distL="114300" distR="114300" simplePos="0" relativeHeight="251707392" behindDoc="0" locked="0" layoutInCell="1" allowOverlap="1" wp14:anchorId="06E595F8" wp14:editId="7351A54A">
             <wp:simplePos x="0" y="0"/>
             <wp:positionH relativeFrom="column">
               <wp:posOffset>2270125</wp:posOffset>
@@ -2029,85 +1605,13 @@
     </w:p>
     <w:p>
       <w:r>
-        <w:t xml:space="preserve">Hierin gaan we alle functies zetten van het </w:t>
-      </w:r>
-      <w:proofErr w:type="spellStart"/>
-      <w:r>
-        <w:t>main</w:t>
-      </w:r>
-      <w:proofErr w:type="spellEnd"/>
-      <w:r>
-        <w:t xml:space="preserve"> </w:t>
-      </w:r>
-      <w:proofErr w:type="spellStart"/>
-      <w:r>
-        <w:t>process</w:t>
-      </w:r>
-      <w:proofErr w:type="spellEnd"/>
-      <w:r>
-        <w:t xml:space="preserve"> </w:t>
-      </w:r>
-      <w:r>
-        <w:t xml:space="preserve">die we kunnen gebruiken in de </w:t>
-      </w:r>
-      <w:proofErr w:type="spellStart"/>
-      <w:r>
-        <w:t>renderer</w:t>
-      </w:r>
-      <w:proofErr w:type="spellEnd"/>
-      <w:r>
-        <w:t xml:space="preserve">. Een beetje zoals de </w:t>
-      </w:r>
-      <w:proofErr w:type="spellStart"/>
-      <w:r>
-        <w:t>window.d.ts</w:t>
-      </w:r>
-      <w:proofErr w:type="spellEnd"/>
-      <w:r>
-        <w:t xml:space="preserve"> file. Het enige verschil is dat dit de daadwerkelijke </w:t>
-      </w:r>
-      <w:proofErr w:type="spellStart"/>
-      <w:r>
-        <w:t>function</w:t>
-      </w:r>
-      <w:proofErr w:type="spellEnd"/>
-      <w:r>
-        <w:t xml:space="preserve"> </w:t>
-      </w:r>
-      <w:proofErr w:type="spellStart"/>
-      <w:r>
-        <w:t>decalartie</w:t>
-      </w:r>
-      <w:proofErr w:type="spellEnd"/>
-      <w:r>
-        <w:t xml:space="preserve"> is. Dit is dan ook hetzelfde opgebouwd als de </w:t>
-      </w:r>
-      <w:proofErr w:type="spellStart"/>
-      <w:r>
-        <w:t>window</w:t>
-      </w:r>
-      <w:proofErr w:type="spellEnd"/>
-      <w:r>
-        <w:t xml:space="preserve"> interface. Beginnend met de</w:t>
-      </w:r>
-      <w:r>
-        <w:t xml:space="preserve"> naam van de functie gevolgd door dubbelpunt met tussen de ronde haakjes de parameters die je gaat meegeven aan de functie. Vervolgens een pijl die het oproepen van de functie in index.js (het </w:t>
-      </w:r>
-      <w:proofErr w:type="spellStart"/>
-      <w:r>
-        <w:t>main</w:t>
-      </w:r>
-      <w:proofErr w:type="spellEnd"/>
-      <w:r>
-        <w:t xml:space="preserve"> </w:t>
-      </w:r>
-      <w:proofErr w:type="spellStart"/>
-      <w:r>
-        <w:t>process</w:t>
-      </w:r>
-      <w:proofErr w:type="spellEnd"/>
-      <w:r>
-        <w:t>) gaat volbrengen.</w:t>
+        <w:t xml:space="preserve">Hierin gaan we alle functies zetten van het main process </w:t>
+      </w:r>
+      <w:r>
+        <w:t>die we kunnen gebruiken in de renderer. Een beetje zoals de window.d.ts file. Het enige verschil is dat dit de daadwerkelijke function decalartie is. Dit is dan ook hetzelfde opgebouwd als de window interface. Beginnend met de</w:t>
+      </w:r>
+      <w:r>
+        <w:t xml:space="preserve"> naam van de functie gevolgd door dubbelpunt met tussen de ronde haakjes de parameters die je gaat meegeven aan de functie. Vervolgens een pijl die het oproepen van de functie in index.js (het main process) gaat volbrengen.</w:t>
       </w:r>
     </w:p>
     <w:p>
@@ -2123,12 +1627,10 @@
           <w:numId w:val="7"/>
         </w:numPr>
       </w:pPr>
-      <w:proofErr w:type="spellStart"/>
       <w:r>
         <w:lastRenderedPageBreak/>
         <w:t>ipcRenderer.send</w:t>
       </w:r>
-      <w:proofErr w:type="spellEnd"/>
     </w:p>
     <w:p>
       <w:pPr>
@@ -2138,121 +1640,23 @@
           <w:numId w:val="7"/>
         </w:numPr>
       </w:pPr>
-      <w:proofErr w:type="spellStart"/>
       <w:r>
         <w:t>ipcRenderer.invoke</w:t>
       </w:r>
-      <w:proofErr w:type="spellEnd"/>
-    </w:p>
-    <w:p>
-      <w:r>
-        <w:t xml:space="preserve">Het grote verschil tussen </w:t>
-      </w:r>
-      <w:proofErr w:type="spellStart"/>
-      <w:r>
-        <w:t>send</w:t>
-      </w:r>
-      <w:proofErr w:type="spellEnd"/>
-      <w:r>
-        <w:t xml:space="preserve"> en </w:t>
-      </w:r>
-      <w:proofErr w:type="spellStart"/>
-      <w:r>
-        <w:t>invoke</w:t>
-      </w:r>
-      <w:proofErr w:type="spellEnd"/>
-      <w:r>
-        <w:t xml:space="preserve"> is dat bij </w:t>
-      </w:r>
-      <w:proofErr w:type="spellStart"/>
-      <w:r>
-        <w:t>send</w:t>
-      </w:r>
-      <w:proofErr w:type="spellEnd"/>
-      <w:r>
-        <w:t xml:space="preserve"> je geen return waarde hebt/krijgt van het </w:t>
-      </w:r>
-      <w:proofErr w:type="spellStart"/>
-      <w:r>
-        <w:t>main</w:t>
-      </w:r>
-      <w:proofErr w:type="spellEnd"/>
+    </w:p>
+    <w:p>
+      <w:r>
+        <w:t>Het grote verschil tussen send en invoke is dat bij send je geen return waarde hebt/krijgt van het main process. Terwijl bij invoke krijgje een promise terug als return waarde.</w:t>
+      </w:r>
+    </w:p>
+    <w:p/>
+    <w:p>
+      <w:r>
+        <w:t>Achter de ronde haakjes van de invoke of send zien we dan als eerste de naam van de functie in het main process staan</w:t>
+      </w:r>
       <w:r>
         <w:t xml:space="preserve"> </w:t>
       </w:r>
-      <w:proofErr w:type="spellStart"/>
-      <w:r>
-        <w:t>process</w:t>
-      </w:r>
-      <w:proofErr w:type="spellEnd"/>
-      <w:r>
-        <w:t xml:space="preserve">. Terwijl bij </w:t>
-      </w:r>
-      <w:proofErr w:type="spellStart"/>
-      <w:r>
-        <w:t>invoke</w:t>
-      </w:r>
-      <w:proofErr w:type="spellEnd"/>
-      <w:r>
-        <w:t xml:space="preserve"> </w:t>
-      </w:r>
-      <w:proofErr w:type="spellStart"/>
-      <w:r>
-        <w:t>krijgje</w:t>
-      </w:r>
-      <w:proofErr w:type="spellEnd"/>
-      <w:r>
-        <w:t xml:space="preserve"> een </w:t>
-      </w:r>
-      <w:proofErr w:type="spellStart"/>
-      <w:r>
-        <w:t>promise</w:t>
-      </w:r>
-      <w:proofErr w:type="spellEnd"/>
-      <w:r>
-        <w:t xml:space="preserve"> terug als return waarde.</w:t>
-      </w:r>
-    </w:p>
-    <w:p/>
-    <w:p>
-      <w:r>
-        <w:t xml:space="preserve">Achter de ronde haakjes van de </w:t>
-      </w:r>
-      <w:proofErr w:type="spellStart"/>
-      <w:r>
-        <w:t>invoke</w:t>
-      </w:r>
-      <w:proofErr w:type="spellEnd"/>
-      <w:r>
-        <w:t xml:space="preserve"> of </w:t>
-      </w:r>
-      <w:proofErr w:type="spellStart"/>
-      <w:r>
-        <w:t>send</w:t>
-      </w:r>
-      <w:proofErr w:type="spellEnd"/>
-      <w:r>
-        <w:t xml:space="preserve"> zien we dan als eerste de naam van de functie in het </w:t>
-      </w:r>
-      <w:proofErr w:type="spellStart"/>
-      <w:r>
-        <w:t>main</w:t>
-      </w:r>
-      <w:proofErr w:type="spellEnd"/>
-      <w:r>
-        <w:t xml:space="preserve"> </w:t>
-      </w:r>
-      <w:proofErr w:type="spellStart"/>
-      <w:r>
-        <w:t>process</w:t>
-      </w:r>
-      <w:proofErr w:type="spellEnd"/>
-      <w:r>
-        <w:t xml:space="preserve"> staan</w:t>
-      </w:r>
-      <w:r>
-        <w:t xml:space="preserve"> </w:t>
-      </w:r>
       <w:r>
         <w:t>(de</w:t>
       </w:r>
@@ -2272,23 +1676,7 @@
         <w:t xml:space="preserve">De volgende file die er nieuw is in bijgekomen is index.js wat alle handelingen gaat maken van </w:t>
       </w:r>
       <w:r>
-        <w:t xml:space="preserve">het </w:t>
-      </w:r>
-      <w:proofErr w:type="spellStart"/>
-      <w:r>
-        <w:t>main</w:t>
-      </w:r>
-      <w:proofErr w:type="spellEnd"/>
-      <w:r>
-        <w:t xml:space="preserve"> </w:t>
-      </w:r>
-      <w:proofErr w:type="spellStart"/>
-      <w:r>
-        <w:t>process</w:t>
-      </w:r>
-      <w:proofErr w:type="spellEnd"/>
-      <w:r>
-        <w:t>.</w:t>
+        <w:t>het main process.</w:t>
       </w:r>
       <w:r>
         <w:t xml:space="preserve"> Wat staat er allemaal in deze file?</w:t>
@@ -2350,222 +1738,54 @@
         </w:drawing>
       </w:r>
       <w:r>
-        <w:t xml:space="preserve">Om te beginnen zien we dat de </w:t>
-      </w:r>
-      <w:proofErr w:type="spellStart"/>
-      <w:r>
-        <w:t>window</w:t>
-      </w:r>
-      <w:proofErr w:type="spellEnd"/>
-      <w:r>
-        <w:t xml:space="preserve"> wordt aangemaakt. Met de grote (breedte en hoogte waarmee de aap wordt gestart, de minimum grote dat de </w:t>
-      </w:r>
-      <w:proofErr w:type="spellStart"/>
-      <w:r>
-        <w:t>window</w:t>
-      </w:r>
-      <w:proofErr w:type="spellEnd"/>
-      <w:r>
-        <w:t xml:space="preserve"> moet zijn. Ook kunnen we zien door middel van de </w:t>
-      </w:r>
-      <w:proofErr w:type="spellStart"/>
+        <w:t xml:space="preserve">Om te beginnen zien we dat de window wordt aangemaakt. Met de grote (breedte en hoogte waarmee de aap wordt gestart, de minimum grote dat de window moet zijn. Ook kunnen we zien door middel van de </w:t>
+      </w:r>
       <w:r>
         <w:t>contextIsolation</w:t>
       </w:r>
-      <w:proofErr w:type="spellEnd"/>
-      <w:r>
-        <w:t xml:space="preserve"> = </w:t>
-      </w:r>
-      <w:proofErr w:type="spellStart"/>
-      <w:r>
-        <w:t>true</w:t>
-      </w:r>
-      <w:proofErr w:type="spellEnd"/>
-      <w:r>
-        <w:t xml:space="preserve"> dat het wordt </w:t>
-      </w:r>
-      <w:proofErr w:type="spellStart"/>
-      <w:r>
-        <w:t>afgeschermt</w:t>
-      </w:r>
-      <w:proofErr w:type="spellEnd"/>
-      <w:r>
-        <w:t xml:space="preserve"> van de Node.js </w:t>
-      </w:r>
-      <w:proofErr w:type="spellStart"/>
-      <w:r>
-        <w:t>api’s</w:t>
-      </w:r>
-      <w:proofErr w:type="spellEnd"/>
-      <w:r>
-        <w:t xml:space="preserve"> (de os functionaliteit). Het pad naar het </w:t>
-      </w:r>
-      <w:proofErr w:type="spellStart"/>
-      <w:r>
-        <w:t>preload</w:t>
-      </w:r>
-      <w:proofErr w:type="spellEnd"/>
-      <w:r>
-        <w:t xml:space="preserve"> script kan je ook zien staan.</w:t>
+      <w:r>
+        <w:t xml:space="preserve"> = true dat het wordt afgeschermt van de Node.js api’s (de os functionaliteit). Het pad naar het preload script kan je ook zien staan.</w:t>
       </w:r>
       <w:r>
         <w:t xml:space="preserve"> Bij </w:t>
       </w:r>
-      <w:proofErr w:type="spellStart"/>
       <w:r>
         <w:t>mainWindow</w:t>
       </w:r>
       <w:r>
-        <w:t>.loadFile</w:t>
-      </w:r>
-      <w:proofErr w:type="spellEnd"/>
-      <w:r>
-        <w:t xml:space="preserve"> ga je de web app van </w:t>
-      </w:r>
-      <w:proofErr w:type="spellStart"/>
-      <w:r>
-        <w:t>ionic</w:t>
-      </w:r>
-      <w:proofErr w:type="spellEnd"/>
-      <w:r>
-        <w:t xml:space="preserve"> aan de </w:t>
-      </w:r>
-      <w:proofErr w:type="spellStart"/>
-      <w:r>
-        <w:t>electron</w:t>
-      </w:r>
-      <w:proofErr w:type="spellEnd"/>
-      <w:r>
-        <w:t xml:space="preserve"> app koppelen. </w:t>
-      </w:r>
-    </w:p>
-    <w:p/>
-    <w:p/>
-    <w:p/>
-    <w:p/>
-    <w:p/>
-    <w:p>
-      <w:r>
-        <w:t xml:space="preserve">Het volgende deel van de file geeft aan hoe de </w:t>
-      </w:r>
-      <w:proofErr w:type="spellStart"/>
-      <w:r>
-        <w:t>window</w:t>
-      </w:r>
-      <w:proofErr w:type="spellEnd"/>
-      <w:r>
-        <w:t xml:space="preserve"> wordt afgehandeld. Zoals wanneer de app klaar is om te starten (het is klaar met initialiseren) dat de </w:t>
-      </w:r>
-      <w:proofErr w:type="spellStart"/>
-      <w:r>
-        <w:t>window</w:t>
-      </w:r>
-      <w:proofErr w:type="spellEnd"/>
-      <w:r>
-        <w:t xml:space="preserve"> wordt gemaakt. (</w:t>
-      </w:r>
-      <w:proofErr w:type="gramStart"/>
-      <w:r>
-        <w:t>de</w:t>
-      </w:r>
-      <w:proofErr w:type="gramEnd"/>
-      <w:r>
-        <w:t xml:space="preserve"> functie </w:t>
-      </w:r>
-      <w:proofErr w:type="spellStart"/>
+        <w:t xml:space="preserve">.loadFile ga je de web app van ionic aan de electron app koppelen. </w:t>
+      </w:r>
+    </w:p>
+    <w:p/>
+    <w:p/>
+    <w:p/>
+    <w:p/>
+    <w:p/>
+    <w:p>
+      <w:r>
+        <w:t xml:space="preserve">Het volgende deel van de file geeft aan hoe de window wordt afgehandeld. Zoals wanneer de app klaar is om te starten (het is klaar met initialiseren) dat de window wordt gemaakt. (de functie </w:t>
+      </w:r>
       <w:r>
         <w:t>createWindow</w:t>
       </w:r>
-      <w:proofErr w:type="spellEnd"/>
       <w:r>
         <w:t xml:space="preserve"> wordt opgeroepen)</w:t>
       </w:r>
     </w:p>
     <w:p>
-      <w:proofErr w:type="spellStart"/>
-      <w:r>
-        <w:t>App.on</w:t>
-      </w:r>
-      <w:proofErr w:type="spellEnd"/>
-      <w:r>
-        <w:t>(‘</w:t>
-      </w:r>
-      <w:proofErr w:type="spellStart"/>
-      <w:r>
-        <w:t>active</w:t>
-      </w:r>
-      <w:proofErr w:type="spellEnd"/>
-      <w:r>
-        <w:t xml:space="preserve">’) is voornamelijk voor </w:t>
-      </w:r>
-      <w:proofErr w:type="spellStart"/>
-      <w:r>
-        <w:t>macOS</w:t>
-      </w:r>
-      <w:proofErr w:type="spellEnd"/>
-      <w:r>
-        <w:t xml:space="preserve"> handelingen. Wanneer je app </w:t>
-      </w:r>
-      <w:proofErr w:type="spellStart"/>
-      <w:r>
-        <w:t>active</w:t>
-      </w:r>
-      <w:proofErr w:type="spellEnd"/>
-      <w:r>
-        <w:t xml:space="preserve"> is maar je geen </w:t>
-      </w:r>
-      <w:proofErr w:type="spellStart"/>
-      <w:r>
-        <w:t>window</w:t>
-      </w:r>
-      <w:proofErr w:type="spellEnd"/>
-      <w:r>
-        <w:t xml:space="preserve"> hebt, dan moet er een </w:t>
-      </w:r>
-      <w:proofErr w:type="spellStart"/>
-      <w:r>
-        <w:t>window</w:t>
-      </w:r>
-      <w:proofErr w:type="spellEnd"/>
-      <w:r>
-        <w:t xml:space="preserve"> aangemaakt worden.</w:t>
-      </w:r>
-    </w:p>
-    <w:p>
-      <w:r>
-        <w:t xml:space="preserve">De laatste functie </w:t>
-      </w:r>
-      <w:proofErr w:type="spellStart"/>
-      <w:proofErr w:type="gramStart"/>
-      <w:r>
-        <w:t>app.on</w:t>
-      </w:r>
-      <w:proofErr w:type="spellEnd"/>
-      <w:proofErr w:type="gramEnd"/>
-      <w:r>
-        <w:t>(</w:t>
-      </w:r>
-      <w:r>
-        <w:t>'</w:t>
-      </w:r>
-      <w:proofErr w:type="spellStart"/>
-      <w:r>
-        <w:t>window-all-closed</w:t>
-      </w:r>
-      <w:proofErr w:type="spellEnd"/>
-      <w:r>
-        <w:t>'</w:t>
-      </w:r>
-      <w:r>
-        <w:t xml:space="preserve">) gaat ervoor zorgen dat het sluiten van de app goed kan worden </w:t>
-      </w:r>
-      <w:proofErr w:type="spellStart"/>
-      <w:r>
-        <w:t>afgehandelt</w:t>
-      </w:r>
-      <w:proofErr w:type="spellEnd"/>
-      <w:r>
-        <w:t xml:space="preserve">. </w:t>
+      <w:r>
+        <w:t>App.on(‘active’) is voornamelijk voor macOS handelingen. Wanneer je app active is maar je geen window hebt, dan moet er een window aangemaakt worden.</w:t>
+      </w:r>
+    </w:p>
+    <w:p>
+      <w:r>
+        <w:t>De laatste functie app.on(</w:t>
+      </w:r>
+      <w:r>
+        <w:t>'window-all-closed'</w:t>
+      </w:r>
+      <w:r>
+        <w:t xml:space="preserve">) gaat ervoor zorgen dat het sluiten van de app goed kan worden afgehandelt. </w:t>
       </w:r>
     </w:p>
     <w:p>
@@ -2674,80 +1894,16 @@
         </w:drawing>
       </w:r>
       <w:r>
-        <w:t xml:space="preserve">Na deze standaard functies hebben we onze eigen functies staan. Zo zie je de eerste functie om de </w:t>
-      </w:r>
-      <w:proofErr w:type="spellStart"/>
-      <w:r>
-        <w:t>todo</w:t>
-      </w:r>
-      <w:proofErr w:type="spellEnd"/>
-      <w:r>
-        <w:t xml:space="preserve"> items naar een file te schrijven. Hierbij hebben we een </w:t>
-      </w:r>
-      <w:proofErr w:type="spellStart"/>
-      <w:r>
-        <w:t>listener</w:t>
-      </w:r>
-      <w:proofErr w:type="spellEnd"/>
-      <w:r>
-        <w:t xml:space="preserve"> staan die luistert naar </w:t>
-      </w:r>
-      <w:proofErr w:type="spellStart"/>
-      <w:r>
-        <w:t>write</w:t>
-      </w:r>
-      <w:proofErr w:type="spellEnd"/>
-      <w:r>
-        <w:t xml:space="preserve">-files (die kan worden aangeroepen vanuit de preload.js en de parameters die worden meegegeven. Het event wat we niet gebruiken, de naam die de file moet hebben waarin we willen in gaan opslaan en de content wat er naar de file moet worden geschreven. </w:t>
-      </w:r>
-      <w:r>
-        <w:t xml:space="preserve">Dan hebben we 2 variabalen die we aanmaken om te gaan gebruiken in de functie. In de eerste var </w:t>
-      </w:r>
-      <w:proofErr w:type="spellStart"/>
-      <w:r>
-        <w:t>todoListPath</w:t>
-      </w:r>
-      <w:proofErr w:type="spellEnd"/>
-      <w:r>
-        <w:t xml:space="preserve"> gaan we de 2 paden toe voegen, het eerste pad gaan we zoeken naar de </w:t>
-      </w:r>
-      <w:proofErr w:type="spellStart"/>
-      <w:r>
-        <w:t>documents</w:t>
-      </w:r>
-      <w:proofErr w:type="spellEnd"/>
-      <w:r>
-        <w:t xml:space="preserve"> folder waaraan we </w:t>
-      </w:r>
-      <w:proofErr w:type="spellStart"/>
-      <w:r>
-        <w:t>ToDo_List</w:t>
-      </w:r>
-      <w:proofErr w:type="spellEnd"/>
-      <w:r>
-        <w:t xml:space="preserve"> aan gaan toe voegen (zo gaan we alle files gaan </w:t>
+        <w:t xml:space="preserve">Na deze standaard functies hebben we onze eigen functies staan. Zo zie je de eerste functie om de todo items naar een file te schrijven. Hierbij hebben we een listener staan die luistert naar write-files (die kan worden aangeroepen vanuit de preload.js en de parameters die worden meegegeven. Het event wat we niet gebruiken, de naam die de file moet hebben waarin we willen in gaan opslaan en de content wat er naar de file moet worden geschreven. </w:t>
+      </w:r>
+      <w:r>
+        <w:t xml:space="preserve">Dan hebben we 2 variabalen die we aanmaken om te gaan gebruiken in de functie. In de eerste var todoListPath gaan we de 2 paden toe voegen, het eerste pad gaan we zoeken naar de documents folder waaraan we ToDo_List aan gaan toe voegen (zo gaan we alle files gaan </w:t>
       </w:r>
       <w:r>
         <w:t>plaatsen in</w:t>
       </w:r>
       <w:r>
-        <w:t xml:space="preserve"> de </w:t>
-      </w:r>
-      <w:proofErr w:type="spellStart"/>
-      <w:r>
-        <w:t>documents</w:t>
-      </w:r>
-      <w:proofErr w:type="spellEnd"/>
-      <w:r>
-        <w:t xml:space="preserve"> folder in de map </w:t>
-      </w:r>
-      <w:proofErr w:type="spellStart"/>
-      <w:r>
-        <w:t>ToDo_List</w:t>
-      </w:r>
-      <w:proofErr w:type="spellEnd"/>
-      <w:r>
-        <w:t>).</w:t>
+        <w:t xml:space="preserve"> de documents folder in de map ToDo_List).</w:t>
       </w:r>
       <w:r>
         <w:t xml:space="preserve"> De 2</w:t>
@@ -2759,195 +1915,41 @@
         <w:t>de</w:t>
       </w:r>
       <w:r>
-        <w:t xml:space="preserve"> var is om de volledige </w:t>
-      </w:r>
-      <w:proofErr w:type="spellStart"/>
-      <w:r>
-        <w:t>path</w:t>
-      </w:r>
-      <w:proofErr w:type="spellEnd"/>
-      <w:r>
-        <w:t xml:space="preserve"> in te zetten (de folder </w:t>
-      </w:r>
-      <w:proofErr w:type="spellStart"/>
-      <w:r>
-        <w:t>documents</w:t>
-      </w:r>
-      <w:proofErr w:type="spellEnd"/>
-      <w:r>
-        <w:t>/</w:t>
-      </w:r>
-      <w:proofErr w:type="spellStart"/>
-      <w:r>
-        <w:t>ToDo_List</w:t>
-      </w:r>
-      <w:proofErr w:type="spellEnd"/>
-      <w:r>
-        <w:t>/</w:t>
-      </w:r>
-      <w:proofErr w:type="spellStart"/>
-      <w:r>
-        <w:t>filename</w:t>
-      </w:r>
-      <w:proofErr w:type="spellEnd"/>
-      <w:r>
-        <w:t xml:space="preserve"> te zetten). Zo gaan vervolgens proberen met een </w:t>
-      </w:r>
-      <w:proofErr w:type="spellStart"/>
-      <w:r>
-        <w:t>try</w:t>
-      </w:r>
-      <w:proofErr w:type="spellEnd"/>
-      <w:r>
-        <w:t xml:space="preserve"> catch voor </w:t>
-      </w:r>
-      <w:proofErr w:type="spellStart"/>
-      <w:r>
-        <w:t>errors</w:t>
-      </w:r>
-      <w:proofErr w:type="spellEnd"/>
-      <w:r>
-        <w:t xml:space="preserve"> op te vangen eerst zien of de </w:t>
-      </w:r>
-      <w:proofErr w:type="spellStart"/>
-      <w:r>
-        <w:t>filename</w:t>
-      </w:r>
-      <w:proofErr w:type="spellEnd"/>
-      <w:r>
-        <w:t xml:space="preserve"> eindigt met de </w:t>
-      </w:r>
-      <w:proofErr w:type="gramStart"/>
-      <w:r>
-        <w:t>extensie .</w:t>
-      </w:r>
-      <w:proofErr w:type="spellStart"/>
-      <w:r>
-        <w:t>json</w:t>
-      </w:r>
-      <w:proofErr w:type="spellEnd"/>
-      <w:proofErr w:type="gramEnd"/>
-      <w:r>
-        <w:t xml:space="preserve"> als dit niet zo is gaan we deze extensie hier aan toevoegen. Dit heb ik gedaan zodat ik makkelijk met 1 functie naar een nieuwe file kan schrijven of een file kan gaan overschrijven (als je gaat overschrijven dan staat er al een </w:t>
-      </w:r>
-      <w:proofErr w:type="gramStart"/>
-      <w:r>
-        <w:t>extensie</w:t>
+        <w:t xml:space="preserve"> var is om de volledige path in te zetten (de folder documents/ToDo_List/filename te zetten). Zo gaan vervolgens proberen met een try catch voor errors op te vangen eerst zien of de filename eindigt met de extensie .json als dit niet zo is gaan we deze extensie hier aan toevoegen. Dit heb ik gedaan zodat ik makkelijk met 1 functie naar een nieuwe file kan schrijven of een file kan gaan overschrijven (als je gaat overschrijven dan staat er al een extensie</w:t>
       </w:r>
       <w:r>
         <w:t xml:space="preserve"> </w:t>
       </w:r>
       <w:r>
-        <w:t>.</w:t>
-      </w:r>
-      <w:proofErr w:type="spellStart"/>
-      <w:r>
-        <w:t>json</w:t>
-      </w:r>
-      <w:proofErr w:type="spellEnd"/>
-      <w:proofErr w:type="gramEnd"/>
-      <w:r>
-        <w:t xml:space="preserve">). </w:t>
+        <w:t xml:space="preserve">.json). </w:t>
       </w:r>
       <w:r>
         <w:t xml:space="preserve">Vervolgens gaan we zien of deze directory al bestaat zodat als we de app voor de eerstekeer </w:t>
       </w:r>
       <w:r>
         <w:lastRenderedPageBreak/>
-        <w:t xml:space="preserve">gebruiken (een file gaan opslaan) we de folder </w:t>
-      </w:r>
-      <w:proofErr w:type="spellStart"/>
-      <w:r>
-        <w:t>ToDo_List</w:t>
-      </w:r>
-      <w:proofErr w:type="spellEnd"/>
-      <w:r>
-        <w:t xml:space="preserve"> moeten gaan aanmaken. Maar als we de app al eerder hebben gebruikt om op te slaan dat we de folder niet altijd moeten gaan aanmaken. De reden dat ik dit in een </w:t>
+        <w:t xml:space="preserve">gebruiken (een file gaan opslaan) we de folder ToDo_List moeten gaan aanmaken. Maar als we de app al eerder hebben gebruikt om op te slaan dat we de folder niet altijd moeten gaan aanmaken. De reden dat ik dit in een </w:t>
       </w:r>
       <w:r>
         <w:t>aparte</w:t>
       </w:r>
       <w:r>
-        <w:t xml:space="preserve"> folder zet is om het gemakkelijker en overzichtelijker te houden om alle files op 1 plek op te slaan. Dus als de file al bestaat gaat de functie die kijkt of de file al bestaat </w:t>
-      </w:r>
-      <w:proofErr w:type="spellStart"/>
-      <w:r>
-        <w:t>true</w:t>
-      </w:r>
-      <w:proofErr w:type="spellEnd"/>
-      <w:r>
-        <w:t xml:space="preserve"> </w:t>
+        <w:t xml:space="preserve"> folder zet is om het gemakkelijker en overzichtelijker te houden om alle files op 1 plek op te slaan. Dus als de file al bestaat gaat de functie die kijkt of de file al bestaat true </w:t>
       </w:r>
       <w:r>
         <w:t>teruggeven</w:t>
       </w:r>
       <w:r>
-        <w:t xml:space="preserve"> en dus in de </w:t>
-      </w:r>
-      <w:proofErr w:type="spellStart"/>
-      <w:r>
-        <w:t>if</w:t>
-      </w:r>
-      <w:proofErr w:type="spellEnd"/>
-      <w:r>
-        <w:t xml:space="preserve"> gegaan wordt. In de </w:t>
-      </w:r>
-      <w:proofErr w:type="spellStart"/>
-      <w:r>
-        <w:t>if</w:t>
-      </w:r>
-      <w:proofErr w:type="spellEnd"/>
-      <w:r>
-        <w:t xml:space="preserve"> wordt </w:t>
-      </w:r>
-      <w:r>
-        <w:t xml:space="preserve">dan de file toegevoegd aan het pad (zodat we </w:t>
-      </w:r>
-      <w:proofErr w:type="spellStart"/>
-      <w:r>
-        <w:t>documents</w:t>
-      </w:r>
-      <w:proofErr w:type="spellEnd"/>
-      <w:r>
-        <w:t>/</w:t>
-      </w:r>
-      <w:proofErr w:type="spellStart"/>
-      <w:r>
-        <w:t>ToDo_List</w:t>
-      </w:r>
-      <w:proofErr w:type="spellEnd"/>
-      <w:r>
-        <w:t>/</w:t>
-      </w:r>
-      <w:proofErr w:type="spellStart"/>
-      <w:r>
-        <w:t>filename.json</w:t>
-      </w:r>
-      <w:proofErr w:type="spellEnd"/>
-      <w:r>
-        <w:t xml:space="preserve">). </w:t>
+        <w:t xml:space="preserve"> en dus in de if gegaan wordt. In de if wordt </w:t>
+      </w:r>
+      <w:r>
+        <w:t xml:space="preserve">dan de file toegevoegd aan het pad (zodat we documents/ToDo_List/filename.json). </w:t>
       </w:r>
       <w:r>
         <w:t>Als</w:t>
       </w:r>
       <w:r>
-        <w:t xml:space="preserve"> de directory nog niet bestaat en dus naar de </w:t>
-      </w:r>
-      <w:proofErr w:type="spellStart"/>
-      <w:r>
-        <w:t>else</w:t>
-      </w:r>
-      <w:proofErr w:type="spellEnd"/>
-      <w:r>
-        <w:t xml:space="preserve"> wordt gestuurd. Ga we eerst de folder maken en dan ook toevoegen pad. Waarna we tot slot in de content in een </w:t>
-      </w:r>
-      <w:proofErr w:type="spellStart"/>
-      <w:r>
-        <w:t>json</w:t>
-      </w:r>
-      <w:proofErr w:type="spellEnd"/>
-      <w:r>
-        <w:t xml:space="preserve"> formaat gaan </w:t>
+        <w:t xml:space="preserve"> de directory nog niet bestaat en dus naar de else wordt gestuurd. Ga we eerst de folder maken en dan ook toevoegen pad. Waarna we tot slot in de content in een json formaat gaan </w:t>
       </w:r>
       <w:r>
         <w:t>wegschrijven</w:t>
@@ -2959,47 +1961,10 @@
     <w:p/>
     <w:p>
       <w:r>
-        <w:t xml:space="preserve">De volgende functie is om alle files op te halen zodat we weten welke files we kunnen gaan inladen of overschrijven. We gaan hierbij eerst alle inhoud van de </w:t>
-      </w:r>
-      <w:proofErr w:type="spellStart"/>
-      <w:r>
-        <w:t>ToDo_List</w:t>
-      </w:r>
-      <w:proofErr w:type="spellEnd"/>
-      <w:r>
-        <w:t xml:space="preserve"> folder inlezen en alle ingelezen onderwerpen die eindigen met een </w:t>
-      </w:r>
-      <w:proofErr w:type="spellStart"/>
-      <w:r>
-        <w:t>json</w:t>
-      </w:r>
-      <w:proofErr w:type="spellEnd"/>
-      <w:r>
-        <w:t xml:space="preserve"> extensie gaan </w:t>
-      </w:r>
-      <w:proofErr w:type="gramStart"/>
-      <w:r>
-        <w:t>door geven</w:t>
-      </w:r>
-      <w:proofErr w:type="gramEnd"/>
-      <w:r>
-        <w:t xml:space="preserve"> aan de </w:t>
-      </w:r>
-      <w:proofErr w:type="spellStart"/>
-      <w:r>
-        <w:t>renderer</w:t>
-      </w:r>
-      <w:proofErr w:type="spellEnd"/>
-      <w:r>
-        <w:t xml:space="preserve"> (via de </w:t>
-      </w:r>
-      <w:proofErr w:type="spellStart"/>
-      <w:r>
-        <w:t>preload</w:t>
-      </w:r>
-      <w:proofErr w:type="spellEnd"/>
-      <w:r>
-        <w:t>)</w:t>
+        <w:t>De volgende functie is om alle files op te halen zodat we weten welke files we kunnen gaan inladen of overschrijven. We gaan hierbij eerst alle inhoud van de ToDo_List folder inlezen en alle ingelezen onderwerpen die eindigen met een json extensie gaan door geven aan de renderer</w:t>
+      </w:r>
+      <w:r>
+        <w:t xml:space="preserve"> (via de preload)</w:t>
       </w:r>
       <w:r>
         <w:t>.</w:t>
@@ -3049,39 +2014,7 @@
     </w:p>
     <w:p>
       <w:r>
-        <w:t xml:space="preserve">De </w:t>
-      </w:r>
-      <w:proofErr w:type="spellStart"/>
-      <w:r>
-        <w:t>fs</w:t>
-      </w:r>
-      <w:proofErr w:type="spellEnd"/>
-      <w:r>
-        <w:t xml:space="preserve"> functies die in deze file komt (vanuit de get-files, </w:t>
-      </w:r>
-      <w:proofErr w:type="spellStart"/>
-      <w:r>
-        <w:t>read</w:t>
-      </w:r>
-      <w:proofErr w:type="spellEnd"/>
-      <w:r>
-        <w:t xml:space="preserve">-file en </w:t>
-      </w:r>
-      <w:proofErr w:type="spellStart"/>
-      <w:r>
-        <w:t>write</w:t>
-      </w:r>
-      <w:proofErr w:type="spellEnd"/>
-      <w:r>
-        <w:t xml:space="preserve"> -files functies) komen van de node.js </w:t>
-      </w:r>
-      <w:proofErr w:type="spellStart"/>
-      <w:r>
-        <w:t>api</w:t>
-      </w:r>
-      <w:proofErr w:type="spellEnd"/>
-      <w:r>
-        <w:t xml:space="preserve"> call die alle file system handelingen gaat doen.</w:t>
+        <w:t>De fs functies die in deze file komt (vanuit de get-files, read-file en write -files functies) komen van de node.js api call die alle file system handelingen gaat doen.</w:t>
       </w:r>
     </w:p>
     <w:p/>
@@ -3141,74 +2074,10 @@
         </w:drawing>
       </w:r>
       <w:r>
-        <w:t xml:space="preserve">De laatste functie is om alles </w:t>
-      </w:r>
-      <w:proofErr w:type="spellStart"/>
-      <w:r>
-        <w:t>todo</w:t>
-      </w:r>
-      <w:proofErr w:type="spellEnd"/>
-      <w:r>
-        <w:t xml:space="preserve"> items in te lezen van een file. Hierbij krijgen we ook de </w:t>
-      </w:r>
-      <w:proofErr w:type="spellStart"/>
-      <w:r>
-        <w:t>filename</w:t>
-      </w:r>
-      <w:proofErr w:type="spellEnd"/>
-      <w:r>
-        <w:t xml:space="preserve"> van de </w:t>
-      </w:r>
-      <w:proofErr w:type="spellStart"/>
-      <w:r>
-        <w:t>renderer</w:t>
-      </w:r>
-      <w:proofErr w:type="spellEnd"/>
-      <w:r>
-        <w:t xml:space="preserve"> (via de </w:t>
-      </w:r>
-      <w:proofErr w:type="spellStart"/>
-      <w:r>
-        <w:t>preload</w:t>
-      </w:r>
-      <w:proofErr w:type="spellEnd"/>
-      <w:r>
-        <w:t xml:space="preserve">) </w:t>
-      </w:r>
-      <w:r>
-        <w:t xml:space="preserve">we gaan vervolgens de </w:t>
-      </w:r>
-      <w:proofErr w:type="spellStart"/>
-      <w:r>
-        <w:t>filename</w:t>
-      </w:r>
-      <w:proofErr w:type="spellEnd"/>
-      <w:r>
-        <w:t xml:space="preserve"> toevoegen aan het pad en dan de inhoud van de file gaan inlezen. Vervolgens gaan we de inhoud omzetten van een </w:t>
-      </w:r>
-      <w:proofErr w:type="spellStart"/>
-      <w:r>
-        <w:t>json</w:t>
-      </w:r>
-      <w:proofErr w:type="spellEnd"/>
-      <w:r>
-        <w:t xml:space="preserve"> formaat naar een javascript object en dit terug sturen naar de </w:t>
-      </w:r>
-      <w:proofErr w:type="spellStart"/>
-      <w:r>
-        <w:t>renderer</w:t>
-      </w:r>
-      <w:proofErr w:type="spellEnd"/>
-      <w:r>
-        <w:t xml:space="preserve"> (via de </w:t>
-      </w:r>
-      <w:proofErr w:type="spellStart"/>
-      <w:r>
-        <w:t>preload</w:t>
-      </w:r>
-      <w:proofErr w:type="spellEnd"/>
-      <w:r>
-        <w:t xml:space="preserve">) met een extra variabelen om door te geven dat het gelukt is. Als het niet gelukt is gaat de catch blok een lege inhoud </w:t>
+        <w:t xml:space="preserve">De laatste functie is om alles todo items in te lezen van een file. Hierbij krijgen we ook de filename van de renderer (via de preload) </w:t>
+      </w:r>
+      <w:r>
+        <w:t xml:space="preserve">we gaan vervolgens de filename toevoegen aan het pad en dan de inhoud van de file gaan inlezen. Vervolgens gaan we de inhoud omzetten van een json formaat naar een javascript object en dit terug sturen naar de renderer (via de preload) met een extra variabelen om door te geven dat het gelukt is. Als het niet gelukt is gaat de catch blok een lege inhoud </w:t>
       </w:r>
       <w:r>
         <w:t>terugsturen</w:t>
@@ -3281,164 +2150,16 @@
         </w:drawing>
       </w:r>
       <w:r>
-        <w:t xml:space="preserve">De laatste file die er is bij gekomen door </w:t>
-      </w:r>
-      <w:proofErr w:type="spellStart"/>
-      <w:r>
-        <w:t>electron</w:t>
-      </w:r>
-      <w:proofErr w:type="spellEnd"/>
-      <w:r>
-        <w:t xml:space="preserve"> te gebruiken is </w:t>
-      </w:r>
-      <w:proofErr w:type="spellStart"/>
-      <w:proofErr w:type="gramStart"/>
-      <w:r>
-        <w:t>package.json</w:t>
-      </w:r>
-      <w:proofErr w:type="spellEnd"/>
-      <w:proofErr w:type="gramEnd"/>
-    </w:p>
-    <w:p>
-      <w:r>
-        <w:t xml:space="preserve">Deze file is automatisch gegenereerd na het commando </w:t>
-      </w:r>
-      <w:proofErr w:type="spellStart"/>
-      <w:r>
-        <w:t>npm</w:t>
-      </w:r>
-      <w:proofErr w:type="spellEnd"/>
-      <w:r>
-        <w:t xml:space="preserve"> </w:t>
-      </w:r>
-      <w:proofErr w:type="spellStart"/>
-      <w:r>
-        <w:t>init</w:t>
-      </w:r>
-      <w:proofErr w:type="spellEnd"/>
-      <w:r>
-        <w:t xml:space="preserve"> in te geven met de nodige instellingen. Hierbij zie je de naam van je </w:t>
-      </w:r>
-      <w:proofErr w:type="spellStart"/>
-      <w:r>
-        <w:t>electron</w:t>
-      </w:r>
-      <w:proofErr w:type="spellEnd"/>
-      <w:r>
-        <w:t xml:space="preserve"> project (zelf gekozen tijdens de </w:t>
-      </w:r>
-      <w:proofErr w:type="spellStart"/>
-      <w:r>
-        <w:t>npm</w:t>
-      </w:r>
-      <w:proofErr w:type="spellEnd"/>
-      <w:r>
-        <w:t xml:space="preserve"> </w:t>
-      </w:r>
-      <w:proofErr w:type="spellStart"/>
-      <w:r>
-        <w:t>init</w:t>
-      </w:r>
-      <w:proofErr w:type="spellEnd"/>
-      <w:r>
-        <w:t xml:space="preserve">), de versie, een beschrijving (zelf gekozen tijdens de </w:t>
-      </w:r>
-      <w:proofErr w:type="spellStart"/>
-      <w:r>
-        <w:t>npm</w:t>
-      </w:r>
-      <w:proofErr w:type="spellEnd"/>
-      <w:r>
-        <w:t xml:space="preserve"> </w:t>
-      </w:r>
-      <w:proofErr w:type="spellStart"/>
-      <w:r>
-        <w:t>init</w:t>
-      </w:r>
-      <w:proofErr w:type="spellEnd"/>
-      <w:r>
-        <w:t xml:space="preserve">), </w:t>
-      </w:r>
-      <w:proofErr w:type="spellStart"/>
-      <w:r>
-        <w:t>main</w:t>
-      </w:r>
-      <w:proofErr w:type="spellEnd"/>
-      <w:r>
-        <w:t xml:space="preserve"> (zelf gekozen tijdens de </w:t>
-      </w:r>
-      <w:proofErr w:type="spellStart"/>
-      <w:r>
-        <w:t>npm</w:t>
-      </w:r>
-      <w:proofErr w:type="spellEnd"/>
-      <w:r>
-        <w:t xml:space="preserve"> </w:t>
-      </w:r>
-      <w:proofErr w:type="spellStart"/>
-      <w:r>
-        <w:t>init</w:t>
-      </w:r>
-      <w:proofErr w:type="spellEnd"/>
-      <w:r>
-        <w:t>)</w:t>
-      </w:r>
-      <w:r>
-        <w:t xml:space="preserve"> wat het entry point van je </w:t>
-      </w:r>
-      <w:proofErr w:type="spellStart"/>
-      <w:r>
-        <w:t>electron</w:t>
-      </w:r>
-      <w:proofErr w:type="spellEnd"/>
-      <w:r>
-        <w:t xml:space="preserve"> app is en dus het </w:t>
-      </w:r>
-      <w:proofErr w:type="spellStart"/>
-      <w:r>
-        <w:t>main</w:t>
-      </w:r>
-      <w:proofErr w:type="spellEnd"/>
-      <w:r>
-        <w:t xml:space="preserve"> </w:t>
-      </w:r>
-      <w:proofErr w:type="spellStart"/>
-      <w:r>
-        <w:t>process</w:t>
-      </w:r>
-      <w:proofErr w:type="spellEnd"/>
-      <w:r>
-        <w:t xml:space="preserve"> is. Script kan je ook nog zien, </w:t>
-      </w:r>
-      <w:proofErr w:type="spellStart"/>
-      <w:r>
-        <w:t>author</w:t>
-      </w:r>
-      <w:proofErr w:type="spellEnd"/>
-      <w:r>
-        <w:t xml:space="preserve"> (zelf gekozen tijdens de </w:t>
-      </w:r>
-      <w:proofErr w:type="spellStart"/>
-      <w:r>
-        <w:t>npm</w:t>
-      </w:r>
-      <w:proofErr w:type="spellEnd"/>
-      <w:r>
-        <w:t xml:space="preserve"> </w:t>
-      </w:r>
-      <w:proofErr w:type="spellStart"/>
-      <w:r>
-        <w:t>init</w:t>
-      </w:r>
-      <w:proofErr w:type="spellEnd"/>
-      <w:r>
-        <w:t xml:space="preserve">) en tot slot </w:t>
-      </w:r>
-      <w:proofErr w:type="spellStart"/>
-      <w:r>
-        <w:t>license</w:t>
-      </w:r>
-      <w:proofErr w:type="spellEnd"/>
+        <w:t>De laatste file die er is bij gekomen door electron te gebruiken is package.json</w:t>
+      </w:r>
+    </w:p>
+    <w:p>
+      <w:r>
+        <w:t>Deze file is automatisch gegenereerd na het commando npm init in te geven met de nodige instellingen. Hierbij zie je de naam van je electron project (zelf gekozen tijdens de npm init), de versie, een beschrijving (zelf gekozen tijdens de npm init), main (zelf gekozen tijdens de npm init)</w:t>
+      </w:r>
+      <w:r>
+        <w:t xml:space="preserve"> wat het entry point van je electron app is en dus het main process is. Script kan je ook nog zien, author (zelf gekozen tijdens de npm init) en tot slot license</w:t>
+      </w:r>
       <w:r>
         <w:t>.</w:t>
       </w:r>
@@ -3446,42 +2167,10 @@
     <w:p/>
     <w:p>
       <w:r>
-        <w:t xml:space="preserve">We hebben nu al alles gezien wat er nieuwe is bijgekomen door </w:t>
-      </w:r>
-      <w:proofErr w:type="spellStart"/>
-      <w:r>
-        <w:t>electron</w:t>
-      </w:r>
-      <w:proofErr w:type="spellEnd"/>
-      <w:r>
-        <w:t xml:space="preserve"> aan je project toe te voegen en hoe we het project kunnen runnen. Maar nog niet hoe we in het project de </w:t>
-      </w:r>
-      <w:proofErr w:type="spellStart"/>
-      <w:r>
-        <w:t>electron</w:t>
-      </w:r>
-      <w:proofErr w:type="spellEnd"/>
-      <w:r>
-        <w:t xml:space="preserve"> functies kunnen gebruiken</w:t>
-      </w:r>
-      <w:r>
-        <w:t xml:space="preserve"> van het </w:t>
-      </w:r>
-      <w:proofErr w:type="spellStart"/>
-      <w:r>
-        <w:t>main</w:t>
-      </w:r>
-      <w:proofErr w:type="spellEnd"/>
-      <w:r>
-        <w:t xml:space="preserve"> </w:t>
-      </w:r>
-      <w:proofErr w:type="spellStart"/>
-      <w:r>
-        <w:t>process</w:t>
-      </w:r>
-      <w:proofErr w:type="spellEnd"/>
-      <w:r>
-        <w:t>.</w:t>
+        <w:t>We hebben nu al alles gezien wat er nieuwe is bijgekomen door electron aan je project toe te voegen en hoe we het project kunnen runnen. Maar nog niet hoe we in het project de electron functies kunnen gebruiken</w:t>
+      </w:r>
+      <w:r>
+        <w:t xml:space="preserve"> van het main process.</w:t>
       </w:r>
     </w:p>
     <w:p/>
@@ -3547,46 +2236,10 @@
         </w:drawing>
       </w:r>
       <w:r>
-        <w:t xml:space="preserve">Dit kan gedaan worden door middel van de </w:t>
-      </w:r>
-      <w:proofErr w:type="spellStart"/>
-      <w:r>
-        <w:t>window</w:t>
-      </w:r>
-      <w:proofErr w:type="spellEnd"/>
-      <w:r>
-        <w:t xml:space="preserve"> interface te gebruiken. Wat dan </w:t>
-      </w:r>
-      <w:proofErr w:type="spellStart"/>
-      <w:proofErr w:type="gramStart"/>
-      <w:r>
-        <w:t>window.api.Nodige</w:t>
-      </w:r>
-      <w:proofErr w:type="spellEnd"/>
-      <w:proofErr w:type="gramEnd"/>
-      <w:r>
-        <w:t xml:space="preserve"> functie wordt.</w:t>
-      </w:r>
-      <w:r>
-        <w:t xml:space="preserve"> Zoals bv </w:t>
-      </w:r>
-      <w:proofErr w:type="spellStart"/>
-      <w:proofErr w:type="gramStart"/>
-      <w:r>
-        <w:t>window.api.writeFiles</w:t>
-      </w:r>
-      <w:proofErr w:type="spellEnd"/>
-      <w:proofErr w:type="gramEnd"/>
-      <w:r>
-        <w:t xml:space="preserve"> of </w:t>
-      </w:r>
-      <w:proofErr w:type="spellStart"/>
-      <w:r>
-        <w:t>window.api.readFiles</w:t>
-      </w:r>
-      <w:proofErr w:type="spellEnd"/>
-      <w:r>
-        <w:t xml:space="preserve"> met de nodige parameters</w:t>
+        <w:t>Dit kan gedaan worden door middel van de window interface te gebruiken. Wat dan window.api.Nodige functie wordt.</w:t>
+      </w:r>
+      <w:r>
+        <w:t xml:space="preserve"> Zoals bv window.api.writeFiles of window.api.readFiles met de nodige parameters</w:t>
       </w:r>
       <w:r>
         <w:t xml:space="preserve"> die moeten worden mee gegeven.</w:t>
@@ -3620,15 +2273,7 @@
         <w:t xml:space="preserve"> je de 3 tabs ziet en de smiley geel is als je nog niets hebt ingevuld</w:t>
       </w:r>
       <w:r>
-        <w:t xml:space="preserve">, ook naar de grote van de </w:t>
-      </w:r>
-      <w:proofErr w:type="spellStart"/>
-      <w:r>
-        <w:t>window</w:t>
-      </w:r>
-      <w:proofErr w:type="spellEnd"/>
-      <w:r>
-        <w:t>. Dat deze klopt aan de opstart grote.</w:t>
+        <w:t>, ook naar de grote van de window. Dat deze klopt aan de opstart grote.</w:t>
       </w:r>
     </w:p>
     <w:p>
@@ -3790,56 +2435,16 @@
         </w:drawing>
       </w:r>
       <w:r>
-        <w:t xml:space="preserve"> Vervolgens heb ik op de </w:t>
-      </w:r>
-      <w:proofErr w:type="spellStart"/>
-      <w:r>
-        <w:t>Add</w:t>
-      </w:r>
-      <w:proofErr w:type="spellEnd"/>
-      <w:r>
-        <w:t xml:space="preserve"> </w:t>
-      </w:r>
-      <w:proofErr w:type="spellStart"/>
-      <w:r>
-        <w:t>task</w:t>
-      </w:r>
-      <w:proofErr w:type="spellEnd"/>
-      <w:r>
-        <w:t xml:space="preserve"> tab geklikt om een taak te kunnen toevoegen.</w:t>
-      </w:r>
-      <w:r>
-        <w:t xml:space="preserve"> Als je direct op de </w:t>
-      </w:r>
-      <w:proofErr w:type="spellStart"/>
-      <w:r>
-        <w:t>add</w:t>
-      </w:r>
-      <w:proofErr w:type="spellEnd"/>
-      <w:r>
-        <w:t xml:space="preserve"> knop klikt zou er niets mogen gebeuren. Want je moet de </w:t>
-      </w:r>
-      <w:proofErr w:type="spellStart"/>
-      <w:r>
-        <w:t>requir</w:t>
+        <w:t xml:space="preserve"> Vervolgens heb ik op de Add task tab geklikt om een taak te kunnen toevoegen.</w:t>
+      </w:r>
+      <w:r>
+        <w:t xml:space="preserve"> Als je direct op de add knop klikt zou er niets mogen gebeuren. Want je moet de requir</w:t>
       </w:r>
       <w:r>
         <w:t>e</w:t>
       </w:r>
       <w:r>
-        <w:t>d</w:t>
-      </w:r>
-      <w:proofErr w:type="spellEnd"/>
-      <w:r>
-        <w:t xml:space="preserve"> velden (</w:t>
-      </w:r>
-      <w:proofErr w:type="spellStart"/>
-      <w:r>
-        <w:t>To</w:t>
-      </w:r>
-      <w:proofErr w:type="spellEnd"/>
-      <w:r>
-        <w:t xml:space="preserve"> do (titel)) </w:t>
+        <w:t xml:space="preserve">d velden (To do (titel)) </w:t>
       </w:r>
       <w:r>
         <w:t>invullen.</w:t>
@@ -3913,7 +2518,7 @@
           <w:noProof/>
         </w:rPr>
         <w:drawing>
-          <wp:anchor distT="0" distB="0" distL="114300" distR="114300" simplePos="0" relativeHeight="251588608" behindDoc="0" locked="0" layoutInCell="1" allowOverlap="1" wp14:anchorId="6BAB035D" wp14:editId="08C248D5">
+          <wp:anchor distT="0" distB="0" distL="114300" distR="114300" simplePos="0" relativeHeight="251588608" behindDoc="0" locked="0" layoutInCell="1" allowOverlap="1" wp14:anchorId="6BAB035D" wp14:editId="517AE936">
             <wp:simplePos x="0" y="0"/>
             <wp:positionH relativeFrom="column">
               <wp:posOffset>4157014</wp:posOffset>
@@ -3990,15 +2595,7 @@
         <w:t xml:space="preserve"> als volgt moeten uit</w:t>
       </w:r>
       <w:r>
-        <w:t xml:space="preserve">zien. Maar als je dan daarna de titel zou </w:t>
-      </w:r>
-      <w:proofErr w:type="gramStart"/>
-      <w:r>
-        <w:t>weg halen</w:t>
-      </w:r>
-      <w:proofErr w:type="gramEnd"/>
-      <w:r>
-        <w:t xml:space="preserve"> zou deze rood moeten komen te staan met nog een extra boodschap dat het veld</w:t>
+        <w:t>zien. Maar als je dan daarna de titel zou weg halen zou deze rood moeten komen te staan met nog een extra boodschap dat het veld</w:t>
       </w:r>
       <w:r>
         <w:t xml:space="preserve"> verplicht</w:t>
@@ -4029,15 +2626,7 @@
         <w:t xml:space="preserve">t je nog altijd snel een taak kan toevoegen wordt </w:t>
       </w:r>
       <w:r>
-        <w:t xml:space="preserve">er een </w:t>
-      </w:r>
-      <w:proofErr w:type="spellStart"/>
-      <w:r>
-        <w:t>scroll</w:t>
-      </w:r>
-      <w:proofErr w:type="spellEnd"/>
-      <w:r>
-        <w:t xml:space="preserve"> functie aan de beschrijving input toegevoegd.</w:t>
+        <w:t>er een scroll functie aan de beschrijving input toegevoegd.</w:t>
       </w:r>
     </w:p>
     <w:p>
@@ -4092,29 +2681,13 @@
         <w:t xml:space="preserve">je </w:t>
       </w:r>
       <w:r>
-        <w:t xml:space="preserve">dan op de </w:t>
-      </w:r>
-      <w:proofErr w:type="spellStart"/>
-      <w:r>
-        <w:t>add</w:t>
-      </w:r>
-      <w:proofErr w:type="spellEnd"/>
-      <w:r>
-        <w:t xml:space="preserve"> knop als je een titel hebt ingegeven</w:t>
+        <w:t>dan op de add knop als je een titel hebt ingegeven</w:t>
       </w:r>
       <w:r>
         <w:t>,</w:t>
       </w:r>
       <w:r>
-        <w:t xml:space="preserve"> zou je naar de </w:t>
-      </w:r>
-      <w:proofErr w:type="spellStart"/>
-      <w:r>
-        <w:t>overview</w:t>
-      </w:r>
-      <w:proofErr w:type="spellEnd"/>
-      <w:r>
-        <w:t xml:space="preserve"> page gestuurd moeten worden. En de smiley zou ook rood moeten </w:t>
+        <w:t xml:space="preserve"> zou je naar de overview page gestuurd moeten worden. En de smiley zou ook rood moeten </w:t>
       </w:r>
       <w:r>
         <w:t>worden.</w:t>
@@ -4364,15 +2937,7 @@
         <w:t>staan</w:t>
       </w:r>
       <w:r>
-        <w:t xml:space="preserve"> op de </w:t>
-      </w:r>
-      <w:proofErr w:type="spellStart"/>
-      <w:r>
-        <w:t>overview</w:t>
-      </w:r>
-      <w:proofErr w:type="spellEnd"/>
-      <w:r>
-        <w:t xml:space="preserve"> page</w:t>
+        <w:t xml:space="preserve"> op de overview page</w:t>
       </w:r>
       <w:r>
         <w:t>.</w:t>
@@ -4451,15 +3016,7 @@
     </w:p>
     <w:p>
       <w:r>
-        <w:t xml:space="preserve">Waarbij je jouw taken kan gaan opslaan in een </w:t>
-      </w:r>
-      <w:proofErr w:type="spellStart"/>
-      <w:r>
-        <w:t>txt</w:t>
-      </w:r>
-      <w:proofErr w:type="spellEnd"/>
-      <w:r>
-        <w:t xml:space="preserve"> file of gaan lezen.</w:t>
+        <w:t>Waarbij je jouw taken kan gaan opslaan in een txt file of gaan lezen.</w:t>
       </w:r>
       <w:r>
         <w:t xml:space="preserve"> Deze worden opgeslagen in </w:t>
@@ -4471,37 +3028,13 @@
         <w:t xml:space="preserve"> onder</w:t>
       </w:r>
       <w:r>
-        <w:t xml:space="preserve"> een </w:t>
-      </w:r>
-      <w:proofErr w:type="spellStart"/>
-      <w:r>
-        <w:t>ToDoList</w:t>
-      </w:r>
-      <w:proofErr w:type="spellEnd"/>
-      <w:r>
-        <w:t xml:space="preserve"> map. De map wordt aangemaakt als deze nog niet bestaat.</w:t>
-      </w:r>
-      <w:r>
-        <w:t xml:space="preserve"> In de </w:t>
-      </w:r>
-      <w:proofErr w:type="spellStart"/>
-      <w:r>
-        <w:t>txt</w:t>
-      </w:r>
-      <w:proofErr w:type="spellEnd"/>
-      <w:r>
-        <w:t xml:space="preserve"> file staat het </w:t>
-      </w:r>
-      <w:r>
-        <w:t xml:space="preserve">als een </w:t>
-      </w:r>
-      <w:proofErr w:type="spellStart"/>
-      <w:r>
-        <w:t>json</w:t>
-      </w:r>
-      <w:proofErr w:type="spellEnd"/>
-      <w:r>
-        <w:t xml:space="preserve"> formaat in opgeslage</w:t>
+        <w:t xml:space="preserve"> een ToDoList map. De map wordt aangemaakt als deze nog niet bestaat.</w:t>
+      </w:r>
+      <w:r>
+        <w:t xml:space="preserve"> In de txt file staat het </w:t>
+      </w:r>
+      <w:r>
+        <w:t>als een json formaat in opgeslage</w:t>
       </w:r>
       <w:r>
         <w:t>n</w:t>
@@ -4596,7 +3129,7 @@
           <w:noProof/>
         </w:rPr>
         <w:drawing>
-          <wp:anchor distT="0" distB="0" distL="114300" distR="114300" simplePos="0" relativeHeight="251619328" behindDoc="0" locked="0" layoutInCell="1" allowOverlap="1" wp14:anchorId="1FFB7BBD" wp14:editId="5E4B45D1">
+          <wp:anchor distT="0" distB="0" distL="114300" distR="114300" simplePos="0" relativeHeight="251619328" behindDoc="0" locked="0" layoutInCell="1" allowOverlap="1" wp14:anchorId="1FFB7BBD" wp14:editId="723AB692">
             <wp:simplePos x="0" y="0"/>
             <wp:positionH relativeFrom="column">
               <wp:posOffset>-375285</wp:posOffset>
@@ -4667,15 +3200,7 @@
         <w:t xml:space="preserve">Maar als je </w:t>
       </w:r>
       <w:r>
-        <w:t xml:space="preserve">al reeds in files hebt opgeslagen en deze dus in de map </w:t>
-      </w:r>
-      <w:proofErr w:type="spellStart"/>
-      <w:r>
-        <w:t>ToDoList</w:t>
-      </w:r>
-      <w:proofErr w:type="spellEnd"/>
-      <w:r>
-        <w:t xml:space="preserve"> staan komen deze hier ook te staan zoals de test.txt. </w:t>
+        <w:t xml:space="preserve">al reeds in files hebt opgeslagen en deze dus in de map ToDoList staan komen deze hier ook te staan zoals de test.txt. </w:t>
       </w:r>
       <w:r>
         <w:t>Hierdoor kan je deze file gaan overschrijven met je huidige taken.</w:t>
@@ -4869,15 +3394,7 @@
         <w:t xml:space="preserve"> e</w:t>
       </w:r>
       <w:r>
-        <w:t xml:space="preserve">n zie je ze staan op de </w:t>
-      </w:r>
-      <w:proofErr w:type="spellStart"/>
-      <w:r>
-        <w:t>overview</w:t>
-      </w:r>
-      <w:proofErr w:type="spellEnd"/>
-      <w:r>
-        <w:t xml:space="preserve"> page.</w:t>
+        <w:t>n zie je ze staan op de overview page.</w:t>
       </w:r>
     </w:p>
     <w:p/>
@@ -5033,11 +3550,9 @@
           </wp:anchor>
         </w:drawing>
       </w:r>
-      <w:proofErr w:type="spellStart"/>
       <w:r>
         <w:t>Electron</w:t>
       </w:r>
-      <w:proofErr w:type="spellEnd"/>
       <w:r>
         <w:t xml:space="preserve"> </w:t>
       </w:r>
@@ -5045,13 +3560,8 @@
         <w:t>is</w:t>
       </w:r>
       <w:r>
-        <w:t xml:space="preserve"> net zoals </w:t>
-      </w:r>
-      <w:proofErr w:type="spellStart"/>
-      <w:r>
-        <w:t>ionic</w:t>
-      </w:r>
-      <w:proofErr w:type="spellEnd"/>
+        <w:t xml:space="preserve"> net zoals ionic</w:t>
+      </w:r>
       <w:r>
         <w:t xml:space="preserve"> een hybride app. Wat beteken</w:t>
       </w:r>
@@ -5065,31 +3575,10 @@
         <w:t xml:space="preserve"> niet zoals </w:t>
       </w:r>
       <w:r>
-        <w:t xml:space="preserve">de </w:t>
-      </w:r>
-      <w:proofErr w:type="spellStart"/>
-      <w:r>
-        <w:t>qt</w:t>
-      </w:r>
-      <w:proofErr w:type="spellEnd"/>
-      <w:r>
-        <w:t xml:space="preserve"> + </w:t>
-      </w:r>
-      <w:proofErr w:type="spellStart"/>
-      <w:r>
-        <w:t>mxe</w:t>
-      </w:r>
-      <w:proofErr w:type="spellEnd"/>
-      <w:r>
-        <w:t xml:space="preserve"> cross </w:t>
-      </w:r>
-      <w:proofErr w:type="spellStart"/>
-      <w:r>
-        <w:t>build</w:t>
-      </w:r>
-      <w:proofErr w:type="spellEnd"/>
-      <w:r>
-        <w:t xml:space="preserve"> is</w:t>
+        <w:t xml:space="preserve">de qt + mxe cross </w:t>
+      </w:r>
+      <w:r>
+        <w:t>build is</w:t>
       </w:r>
       <w:r>
         <w:t xml:space="preserve"> </w:t>
@@ -5115,34 +3604,13 @@
         <w:t>We gaan een app</w:t>
       </w:r>
       <w:r>
-        <w:t xml:space="preserve"> maken met behulp van web technologie die gebruik maakt van html, </w:t>
-      </w:r>
-      <w:proofErr w:type="spellStart"/>
-      <w:r>
-        <w:t>css</w:t>
-      </w:r>
-      <w:proofErr w:type="spellEnd"/>
-      <w:r>
-        <w:t xml:space="preserve">, </w:t>
-      </w:r>
-      <w:proofErr w:type="spellStart"/>
-      <w:r>
-        <w:t>js</w:t>
-      </w:r>
-      <w:proofErr w:type="spellEnd"/>
+        <w:t xml:space="preserve"> maken met behulp van web technologie die gebruik maakt van html, css, js</w:t>
+      </w:r>
       <w:r>
         <w:t xml:space="preserve">. </w:t>
       </w:r>
       <w:r>
-        <w:t xml:space="preserve">Maar toch nog aan de native </w:t>
-      </w:r>
-      <w:proofErr w:type="spellStart"/>
-      <w:r>
-        <w:t>api</w:t>
-      </w:r>
-      <w:proofErr w:type="spellEnd"/>
-      <w:r>
-        <w:t xml:space="preserve"> kan om deze te gaan gebruiken.</w:t>
+        <w:t>Maar toch nog aan de native api kan om deze te gaan gebruiken.</w:t>
       </w:r>
     </w:p>
     <w:p>
@@ -5162,47 +3630,7 @@
         <w:t>Je kan het uitleggen als een browser die full screen loopt die je niet kan zien als gebruiker.</w:t>
       </w:r>
       <w:r>
-        <w:t xml:space="preserve"> Je kan de app gebruiken als een desktop app op alle verschillende platformen zoals </w:t>
-      </w:r>
-      <w:proofErr w:type="spellStart"/>
-      <w:r>
-        <w:t>linux</w:t>
-      </w:r>
-      <w:proofErr w:type="spellEnd"/>
-      <w:r>
-        <w:t xml:space="preserve">, </w:t>
-      </w:r>
-      <w:proofErr w:type="spellStart"/>
-      <w:r>
-        <w:t>windows</w:t>
-      </w:r>
-      <w:proofErr w:type="spellEnd"/>
-      <w:r>
-        <w:t xml:space="preserve"> en </w:t>
-      </w:r>
-      <w:proofErr w:type="spellStart"/>
-      <w:r>
-        <w:t>macOS</w:t>
-      </w:r>
-      <w:proofErr w:type="spellEnd"/>
-      <w:r>
-        <w:t xml:space="preserve">. Helaas ondersteund </w:t>
-      </w:r>
-      <w:proofErr w:type="spellStart"/>
-      <w:r>
-        <w:t>electron</w:t>
-      </w:r>
-      <w:proofErr w:type="spellEnd"/>
-      <w:r>
-        <w:t xml:space="preserve"> niet meer de mobile </w:t>
-      </w:r>
-      <w:proofErr w:type="spellStart"/>
-      <w:r>
-        <w:t>devices</w:t>
-      </w:r>
-      <w:proofErr w:type="spellEnd"/>
-      <w:r>
-        <w:t>.</w:t>
+        <w:t xml:space="preserve"> Je kan de app gebruiken als een desktop app op alle verschillende platformen zoals linux, windows en macOS. Helaas ondersteund electron niet meer de mobile devices.</w:t>
       </w:r>
       <w:r>
         <w:br/>
@@ -5269,27 +3697,14 @@
           </wp:anchor>
         </w:drawing>
       </w:r>
-      <w:proofErr w:type="spellStart"/>
-      <w:r>
-        <w:t>Electron</w:t>
-      </w:r>
-      <w:proofErr w:type="spellEnd"/>
-      <w:r>
-        <w:t xml:space="preserve"> gebruikt chromium om de </w:t>
+      <w:r>
+        <w:t xml:space="preserve">Electron gebruikt chromium om de </w:t>
       </w:r>
       <w:r>
         <w:t>webpagina</w:t>
       </w:r>
       <w:r>
-        <w:t xml:space="preserve"> in te laden en node.js om de native </w:t>
-      </w:r>
-      <w:proofErr w:type="spellStart"/>
-      <w:r>
-        <w:t>api</w:t>
-      </w:r>
-      <w:proofErr w:type="spellEnd"/>
-      <w:r>
-        <w:t xml:space="preserve"> functies te kunnen gebruiken.</w:t>
+        <w:t xml:space="preserve"> in te laden en node.js om de native api functies te kunnen gebruiken.</w:t>
       </w:r>
     </w:p>
     <w:p/>
@@ -5306,39 +3721,7 @@
         <w:t>veilig</w:t>
       </w:r>
       <w:r>
-        <w:t xml:space="preserve"> is om vanuit de </w:t>
-      </w:r>
-      <w:proofErr w:type="spellStart"/>
-      <w:r>
-        <w:t>renderer</w:t>
-      </w:r>
-      <w:proofErr w:type="spellEnd"/>
-      <w:r>
-        <w:t xml:space="preserve"> de </w:t>
-      </w:r>
-      <w:proofErr w:type="spellStart"/>
-      <w:r>
-        <w:t>api</w:t>
-      </w:r>
-      <w:proofErr w:type="spellEnd"/>
-      <w:r>
-        <w:t xml:space="preserve"> calls te doen gaan we er een </w:t>
-      </w:r>
-      <w:proofErr w:type="spellStart"/>
-      <w:r>
-        <w:t>preload</w:t>
-      </w:r>
-      <w:proofErr w:type="spellEnd"/>
-      <w:r>
-        <w:t xml:space="preserve"> script tussen zetten om alle communicatie tussen de </w:t>
-      </w:r>
-      <w:proofErr w:type="spellStart"/>
-      <w:r>
-        <w:t>api</w:t>
-      </w:r>
-      <w:proofErr w:type="spellEnd"/>
-      <w:r>
-        <w:t xml:space="preserve"> en de app te laten verlopen.</w:t>
+        <w:t xml:space="preserve"> is om vanuit de renderer de api calls te doen gaan we er een preload script tussen zetten om alle communicatie tussen de api en de app te laten verlopen.</w:t>
       </w:r>
       <w:r>
         <w:br/>
@@ -5398,91 +3781,11 @@
       </w:r>
       <w:r>
         <w:br/>
-        <w:t xml:space="preserve">zo kunnen we het </w:t>
-      </w:r>
-      <w:proofErr w:type="spellStart"/>
-      <w:r>
-        <w:t>preload</w:t>
-      </w:r>
-      <w:proofErr w:type="spellEnd"/>
-      <w:r>
-        <w:t xml:space="preserve"> script ook context bridge noemen omdat we de </w:t>
-      </w:r>
-      <w:proofErr w:type="spellStart"/>
-      <w:r>
-        <w:t>api</w:t>
-      </w:r>
-      <w:proofErr w:type="spellEnd"/>
-      <w:r>
-        <w:t xml:space="preserve"> calls gaan afschermen vanaf de </w:t>
-      </w:r>
-      <w:proofErr w:type="spellStart"/>
-      <w:r>
-        <w:t>renderer</w:t>
-      </w:r>
-      <w:proofErr w:type="spellEnd"/>
-      <w:r>
-        <w:t>.</w:t>
+        <w:t>zo kunnen we het preload script ook context bridge noemen omdat we de api calls gaan afschermen vanaf de renderer.</w:t>
       </w:r>
       <w:r>
         <w:br/>
-        <w:t xml:space="preserve">De communicatie van het </w:t>
-      </w:r>
-      <w:proofErr w:type="spellStart"/>
-      <w:r>
-        <w:t>renderer</w:t>
-      </w:r>
-      <w:proofErr w:type="spellEnd"/>
-      <w:r>
-        <w:t xml:space="preserve"> </w:t>
-      </w:r>
-      <w:proofErr w:type="spellStart"/>
-      <w:r>
-        <w:t>process</w:t>
-      </w:r>
-      <w:proofErr w:type="spellEnd"/>
-      <w:r>
-        <w:t xml:space="preserve"> en </w:t>
-      </w:r>
-      <w:proofErr w:type="spellStart"/>
-      <w:r>
-        <w:t>main</w:t>
-      </w:r>
-      <w:proofErr w:type="spellEnd"/>
-      <w:r>
-        <w:t xml:space="preserve"> </w:t>
-      </w:r>
-      <w:proofErr w:type="spellStart"/>
-      <w:r>
-        <w:t>process</w:t>
-      </w:r>
-      <w:proofErr w:type="spellEnd"/>
-      <w:r>
-        <w:t xml:space="preserve"> </w:t>
-      </w:r>
-      <w:proofErr w:type="gramStart"/>
-      <w:r>
-        <w:t>gebeurd</w:t>
-      </w:r>
-      <w:proofErr w:type="gramEnd"/>
-      <w:r>
-        <w:t xml:space="preserve"> via IPC (</w:t>
-      </w:r>
-      <w:proofErr w:type="spellStart"/>
-      <w:r>
-        <w:t>inter-Process</w:t>
-      </w:r>
-      <w:proofErr w:type="spellEnd"/>
-      <w:r>
-        <w:t xml:space="preserve"> Communication) over het </w:t>
-      </w:r>
-      <w:proofErr w:type="spellStart"/>
-      <w:r>
-        <w:t>preload</w:t>
-      </w:r>
-      <w:proofErr w:type="spellEnd"/>
-      <w:r>
-        <w:t xml:space="preserve"> script dus.</w:t>
+        <w:t>De communicatie van het renderer process en main process gebeurd via IPC (inter-Process Communication) over het preload script dus.</w:t>
       </w:r>
     </w:p>
     <w:p/>
@@ -5511,47 +3814,7 @@
     <w:p/>
     <w:p>
       <w:r>
-        <w:t xml:space="preserve">Normaal gezien wordt elk </w:t>
-      </w:r>
-      <w:proofErr w:type="spellStart"/>
-      <w:r>
-        <w:t>renderer</w:t>
-      </w:r>
-      <w:proofErr w:type="spellEnd"/>
-      <w:r>
-        <w:t xml:space="preserve"> </w:t>
-      </w:r>
-      <w:proofErr w:type="spellStart"/>
-      <w:r>
-        <w:t>procss</w:t>
-      </w:r>
-      <w:proofErr w:type="spellEnd"/>
-      <w:r>
-        <w:t xml:space="preserve"> in een </w:t>
-      </w:r>
-      <w:proofErr w:type="spellStart"/>
-      <w:r>
-        <w:t>sandbox</w:t>
-      </w:r>
-      <w:proofErr w:type="spellEnd"/>
-      <w:r>
-        <w:t xml:space="preserve"> gestoken waardoor je in een veilige </w:t>
-      </w:r>
-      <w:proofErr w:type="spellStart"/>
-      <w:r>
-        <w:t>omgevong</w:t>
-      </w:r>
-      <w:proofErr w:type="spellEnd"/>
-      <w:r>
-        <w:t xml:space="preserve"> zit. Door deze veilige omgeving kan je niet aan files, os functies dus moeten we deze </w:t>
-      </w:r>
-      <w:proofErr w:type="spellStart"/>
-      <w:r>
-        <w:t>sandbox</w:t>
-      </w:r>
-      <w:proofErr w:type="spellEnd"/>
-      <w:r>
-        <w:t xml:space="preserve"> afzetten om nog wel aan de files en os functies te kunnen.</w:t>
+        <w:t>Normaal gezien wordt elk renderer procss in een sandbox gestoken waardoor je in een veilige omgevong zit. Door deze veilige omgeving kan je niet aan files, os functies dus moeten we deze sandbox afzetten om nog wel aan de files en os functies te kunnen.</w:t>
       </w:r>
       <w:r>
         <w:t xml:space="preserve"> Wat op zijn beurt grote gevaren met zich meebrengt, zoals een cross site script attack.</w:t>
@@ -5765,21 +4028,8 @@
       </w:r>
     </w:p>
     <w:p>
-      <w:proofErr w:type="spellStart"/>
-      <w:r>
-        <w:t>Electron</w:t>
-      </w:r>
-      <w:proofErr w:type="spellEnd"/>
-      <w:r>
-        <w:t xml:space="preserve"> weet dat dit een probleem is (vroeger was dit een groter probleem) en laat daarom weten aan </w:t>
-      </w:r>
-      <w:proofErr w:type="spellStart"/>
-      <w:r>
-        <w:t>developers</w:t>
-      </w:r>
-      <w:proofErr w:type="spellEnd"/>
-      <w:r>
-        <w:t xml:space="preserve"> dat ze er rekening mee houden. Door zoveel mogelijk af te zetten en enkel het minimum aanzetten.</w:t>
+      <w:r>
+        <w:t>Electron weet dat dit een probleem is (vroeger was dit een groter probleem) en laat daarom weten aan developers dat ze er rekening mee houden. Door zoveel mogelijk af te zetten en enkel het minimum aanzetten.</w:t>
       </w:r>
       <w:r>
         <w:t xml:space="preserve"> Als je het dan toch niet vertrouwt ga je het best zo veel mogelijk gaan isoleren zoals bv als je een file gaat downloaden dit te laten doen door een browser omdat hier meer controle op zit tijdens het downloaden. Een andere goede manier van werken is door vanaf het begin van het maken van de app al te denken aan security. Zo heb je een checklist met 17 elementen om ervoor te zorgen dat je app veilig blijft.</w:t>
@@ -5822,13 +4072,8 @@
             <w:shd w:val="clear" w:color="auto" w:fill="E8E8E8" w:themeFill="background2"/>
           </w:tcPr>
           <w:p>
-            <w:proofErr w:type="spellStart"/>
-            <w:r>
-              <w:t>Only</w:t>
-            </w:r>
-            <w:proofErr w:type="spellEnd"/>
-            <w:r>
-              <w:t xml:space="preserve"> load s</w:t>
+            <w:r>
+              <w:t>Only load s</w:t>
             </w:r>
             <w:r>
               <w:t>e</w:t>
@@ -5876,53 +4121,8 @@
             <w:shd w:val="clear" w:color="auto" w:fill="E8E8E8" w:themeFill="background2"/>
           </w:tcPr>
           <w:p>
-            <w:proofErr w:type="spellStart"/>
-            <w:r>
-              <w:t>Disable</w:t>
-            </w:r>
-            <w:proofErr w:type="spellEnd"/>
-            <w:r>
-              <w:t xml:space="preserve"> </w:t>
-            </w:r>
-            <w:proofErr w:type="spellStart"/>
-            <w:r>
-              <w:t>the</w:t>
-            </w:r>
-            <w:proofErr w:type="spellEnd"/>
-            <w:r>
-              <w:t xml:space="preserve"> Node.js </w:t>
-            </w:r>
-            <w:proofErr w:type="spellStart"/>
-            <w:r>
-              <w:t>integration</w:t>
-            </w:r>
-            <w:proofErr w:type="spellEnd"/>
-            <w:r>
-              <w:t xml:space="preserve"> in </w:t>
-            </w:r>
-            <w:proofErr w:type="spellStart"/>
-            <w:r>
-              <w:t>all</w:t>
-            </w:r>
-            <w:proofErr w:type="spellEnd"/>
-            <w:r>
-              <w:t xml:space="preserve"> </w:t>
-            </w:r>
-            <w:proofErr w:type="spellStart"/>
-            <w:r>
-              <w:t>renderers</w:t>
-            </w:r>
-            <w:proofErr w:type="spellEnd"/>
-            <w:r>
-              <w:t xml:space="preserve"> </w:t>
-            </w:r>
-            <w:proofErr w:type="spellStart"/>
-            <w:r>
-              <w:t>that</w:t>
-            </w:r>
-            <w:proofErr w:type="spellEnd"/>
-            <w:r>
-              <w:t xml:space="preserve"> display remote content</w:t>
+            <w:r>
+              <w:t>Disable the Node.js integration in all renderers that display remote content</w:t>
             </w:r>
           </w:p>
         </w:tc>
@@ -5932,15 +4132,7 @@
           </w:tcPr>
           <w:p>
             <w:r>
-              <w:t xml:space="preserve">Dit wordt in mijn app gedaan door het </w:t>
-            </w:r>
-            <w:proofErr w:type="spellStart"/>
-            <w:r>
-              <w:t>preload</w:t>
-            </w:r>
-            <w:proofErr w:type="spellEnd"/>
-            <w:r>
-              <w:t xml:space="preserve"> script</w:t>
+              <w:t>Dit wordt in mijn app gedaan door het preload script</w:t>
             </w:r>
             <w:r>
               <w:br/>
@@ -6013,35 +4205,9 @@
             <w:shd w:val="clear" w:color="auto" w:fill="E8E8E8" w:themeFill="background2"/>
           </w:tcPr>
           <w:p>
-            <w:proofErr w:type="spellStart"/>
-            <w:r>
-              <w:t>Enable</w:t>
-            </w:r>
-            <w:proofErr w:type="spellEnd"/>
-            <w:r>
-              <w:t xml:space="preserve"> context </w:t>
-            </w:r>
-            <w:proofErr w:type="spellStart"/>
-            <w:r>
-              <w:t>isolation</w:t>
-            </w:r>
-            <w:proofErr w:type="spellEnd"/>
-            <w:r>
-              <w:t xml:space="preserve"> in </w:t>
-            </w:r>
-            <w:proofErr w:type="spellStart"/>
-            <w:r>
-              <w:t>all</w:t>
-            </w:r>
-            <w:proofErr w:type="spellEnd"/>
-            <w:r>
-              <w:t xml:space="preserve"> </w:t>
-            </w:r>
-            <w:proofErr w:type="spellStart"/>
-            <w:r>
-              <w:t>renderers</w:t>
-            </w:r>
-            <w:proofErr w:type="spellEnd"/>
+            <w:r>
+              <w:t>Enable context isolation in all renderers</w:t>
+            </w:r>
           </w:p>
         </w:tc>
         <w:tc>
@@ -6050,29 +4216,8 @@
           </w:tcPr>
           <w:p>
             <w:r>
-              <w:t xml:space="preserve">Ik heb </w:t>
-            </w:r>
-            <w:proofErr w:type="spellStart"/>
-            <w:r>
-              <w:t>contextIsolation</w:t>
-            </w:r>
-            <w:proofErr w:type="spellEnd"/>
-            <w:r>
-              <w:t xml:space="preserve"> </w:t>
-            </w:r>
-            <w:proofErr w:type="gramStart"/>
-            <w:r>
-              <w:t>toe gevoegd</w:t>
-            </w:r>
-            <w:proofErr w:type="gramEnd"/>
-            <w:r>
-              <w:t xml:space="preserve"> aan de </w:t>
-            </w:r>
-            <w:proofErr w:type="spellStart"/>
-            <w:r>
-              <w:t>webPreferences</w:t>
-            </w:r>
-            <w:proofErr w:type="spellEnd"/>
+              <w:t>Ik heb contextIsolation toe gevoegd aan de webPreferences</w:t>
+            </w:r>
             <w:r>
               <w:br/>
             </w:r>
@@ -6143,53 +4288,14 @@
             <w:shd w:val="clear" w:color="auto" w:fill="E8E8E8" w:themeFill="background2"/>
           </w:tcPr>
           <w:p>
-            <w:proofErr w:type="spellStart"/>
-            <w:r>
-              <w:t>Use</w:t>
-            </w:r>
-            <w:proofErr w:type="spellEnd"/>
-            <w:r>
-              <w:t xml:space="preserve"> </w:t>
-            </w:r>
-            <w:proofErr w:type="spellStart"/>
-            <w:proofErr w:type="gramStart"/>
-            <w:r>
-              <w:t>ses</w:t>
+            <w:r>
+              <w:t>Use ses</w:t>
             </w:r>
             <w:r>
               <w:t>ion</w:t>
             </w:r>
             <w:r>
-              <w:t>.setPermissionRequestHandler</w:t>
-            </w:r>
-            <w:proofErr w:type="spellEnd"/>
-            <w:proofErr w:type="gramEnd"/>
-            <w:r>
-              <w:t xml:space="preserve">() in </w:t>
-            </w:r>
-            <w:proofErr w:type="spellStart"/>
-            <w:r>
-              <w:t>all</w:t>
-            </w:r>
-            <w:proofErr w:type="spellEnd"/>
-            <w:r>
-              <w:t xml:space="preserve"> </w:t>
-            </w:r>
-            <w:proofErr w:type="spellStart"/>
-            <w:r>
-              <w:t>sessions</w:t>
-            </w:r>
-            <w:proofErr w:type="spellEnd"/>
-            <w:r>
-              <w:t xml:space="preserve"> </w:t>
-            </w:r>
-            <w:proofErr w:type="spellStart"/>
-            <w:r>
-              <w:t>that</w:t>
-            </w:r>
-            <w:proofErr w:type="spellEnd"/>
-            <w:r>
-              <w:t xml:space="preserve"> load remote content</w:t>
+              <w:t>.setPermissionRequestHandler() in all sessions that load remote content</w:t>
             </w:r>
           </w:p>
         </w:tc>
@@ -6275,29 +4381,8 @@
           </w:tcPr>
           <w:p>
             <w:r>
-              <w:t xml:space="preserve">Do </w:t>
-            </w:r>
-            <w:proofErr w:type="spellStart"/>
-            <w:r>
-              <w:t>not</w:t>
-            </w:r>
-            <w:proofErr w:type="spellEnd"/>
-            <w:r>
-              <w:t xml:space="preserve"> </w:t>
-            </w:r>
-            <w:proofErr w:type="spellStart"/>
-            <w:r>
-              <w:t>disable</w:t>
-            </w:r>
-            <w:proofErr w:type="spellEnd"/>
-            <w:r>
-              <w:t xml:space="preserve"> </w:t>
-            </w:r>
-            <w:proofErr w:type="spellStart"/>
-            <w:r>
-              <w:t>webSecurity</w:t>
-            </w:r>
-            <w:proofErr w:type="spellEnd"/>
+              <w:t>Do not disable webSecurity</w:t>
+            </w:r>
           </w:p>
         </w:tc>
         <w:tc>
@@ -6306,31 +4391,10 @@
           </w:tcPr>
           <w:p>
             <w:r>
-              <w:t xml:space="preserve">Dit is van toepassing omdat ik </w:t>
-            </w:r>
-            <w:proofErr w:type="spellStart"/>
-            <w:r>
-              <w:t>webSecurity</w:t>
-            </w:r>
-            <w:proofErr w:type="spellEnd"/>
-            <w:r>
-              <w:t xml:space="preserve"> niet heb </w:t>
-            </w:r>
-            <w:proofErr w:type="spellStart"/>
-            <w:r>
-              <w:t>disabled</w:t>
-            </w:r>
-            <w:proofErr w:type="spellEnd"/>
-            <w:r>
-              <w:t xml:space="preserve"> en zelfs nog voor de zekerheid heb </w:t>
-            </w:r>
-            <w:proofErr w:type="spellStart"/>
-            <w:r>
-              <w:t>enabled</w:t>
-            </w:r>
-            <w:proofErr w:type="spellEnd"/>
-            <w:r>
-              <w:t>.</w:t>
+              <w:t>Dit is van toepassing omdat ik webSecurity niet heb disabled</w:t>
+            </w:r>
+            <w:r>
+              <w:t xml:space="preserve"> en zelfs nog voor de zekerheid heb enabled.</w:t>
             </w:r>
           </w:p>
         </w:tc>
@@ -6359,61 +4423,8 @@
             <w:shd w:val="clear" w:color="auto" w:fill="E8E8E8" w:themeFill="background2"/>
           </w:tcPr>
           <w:p>
-            <w:proofErr w:type="spellStart"/>
-            <w:r>
-              <w:t>Define</w:t>
-            </w:r>
-            <w:proofErr w:type="spellEnd"/>
-            <w:r>
-              <w:t xml:space="preserve"> a Content-Security-Policy </w:t>
-            </w:r>
-            <w:proofErr w:type="spellStart"/>
-            <w:r>
-              <w:t>and</w:t>
-            </w:r>
-            <w:proofErr w:type="spellEnd"/>
-            <w:r>
-              <w:t xml:space="preserve"> </w:t>
-            </w:r>
-            <w:proofErr w:type="spellStart"/>
-            <w:r>
-              <w:t>use</w:t>
-            </w:r>
-            <w:proofErr w:type="spellEnd"/>
-            <w:r>
-              <w:t xml:space="preserve"> </w:t>
-            </w:r>
-            <w:proofErr w:type="spellStart"/>
-            <w:r>
-              <w:t>restrictive</w:t>
-            </w:r>
-            <w:proofErr w:type="spellEnd"/>
-            <w:r>
-              <w:t xml:space="preserve"> </w:t>
-            </w:r>
-            <w:proofErr w:type="spellStart"/>
-            <w:r>
-              <w:t>rules</w:t>
-            </w:r>
-            <w:proofErr w:type="spellEnd"/>
-            <w:r>
-              <w:t xml:space="preserve"> (i.e. script-</w:t>
-            </w:r>
-            <w:proofErr w:type="spellStart"/>
-            <w:r>
-              <w:t>src</w:t>
-            </w:r>
-            <w:proofErr w:type="spellEnd"/>
-            <w:r>
-              <w:t xml:space="preserve"> '</w:t>
-            </w:r>
-            <w:proofErr w:type="spellStart"/>
-            <w:r>
-              <w:t>self</w:t>
-            </w:r>
-            <w:proofErr w:type="spellEnd"/>
-            <w:r>
-              <w:t>')</w:t>
+            <w:r>
+              <w:t>Define a Content-Security-Policy and use restrictive rules (i.e. script-src 'self')</w:t>
             </w:r>
           </w:p>
         </w:tc>
@@ -6423,15 +4434,7 @@
           </w:tcPr>
           <w:p>
             <w:r>
-              <w:t xml:space="preserve">Ik heb dit </w:t>
-            </w:r>
-            <w:proofErr w:type="gramStart"/>
-            <w:r>
-              <w:t>toe gevoegd</w:t>
-            </w:r>
-            <w:proofErr w:type="gramEnd"/>
-            <w:r>
-              <w:t xml:space="preserve"> aan de index.html file om hieraan te voldoen.</w:t>
+              <w:t>Ik heb dit toe gevoegd aan de index.html file om hieraan te voldoen.</w:t>
             </w:r>
             <w:r>
               <w:br/>
@@ -6504,37 +4507,8 @@
           </w:tcPr>
           <w:p>
             <w:r>
-              <w:t xml:space="preserve">Do </w:t>
-            </w:r>
-            <w:proofErr w:type="spellStart"/>
-            <w:r>
-              <w:t>not</w:t>
-            </w:r>
-            <w:proofErr w:type="spellEnd"/>
-            <w:r>
-              <w:t xml:space="preserve"> set </w:t>
-            </w:r>
-            <w:proofErr w:type="spellStart"/>
-            <w:r>
-              <w:t>allowRunningInsecureContent</w:t>
-            </w:r>
-            <w:proofErr w:type="spellEnd"/>
-            <w:r>
-              <w:t xml:space="preserve"> </w:t>
-            </w:r>
-            <w:proofErr w:type="spellStart"/>
-            <w:r>
-              <w:t>to</w:t>
-            </w:r>
-            <w:proofErr w:type="spellEnd"/>
-            <w:r>
-              <w:t xml:space="preserve"> </w:t>
-            </w:r>
-            <w:proofErr w:type="spellStart"/>
-            <w:r>
-              <w:t>true</w:t>
-            </w:r>
-            <w:proofErr w:type="spellEnd"/>
+              <w:t>Do not set allowRunningInsecureContent to true</w:t>
+            </w:r>
           </w:p>
         </w:tc>
         <w:tc>
@@ -6543,15 +4517,7 @@
           </w:tcPr>
           <w:p>
             <w:r>
-              <w:t xml:space="preserve">Ik heb dit op </w:t>
-            </w:r>
-            <w:proofErr w:type="spellStart"/>
-            <w:r>
-              <w:t>false</w:t>
-            </w:r>
-            <w:proofErr w:type="spellEnd"/>
-            <w:r>
-              <w:t xml:space="preserve"> moeten zetten</w:t>
+              <w:t>Ik heb dit op false moeten zetten</w:t>
             </w:r>
             <w:r>
               <w:br/>
@@ -6624,31 +4590,7 @@
           </w:tcPr>
           <w:p>
             <w:r>
-              <w:t xml:space="preserve">Do </w:t>
-            </w:r>
-            <w:proofErr w:type="spellStart"/>
-            <w:r>
-              <w:t>not</w:t>
-            </w:r>
-            <w:proofErr w:type="spellEnd"/>
-            <w:r>
-              <w:t xml:space="preserve"> </w:t>
-            </w:r>
-            <w:proofErr w:type="spellStart"/>
-            <w:r>
-              <w:t>enable</w:t>
-            </w:r>
-            <w:proofErr w:type="spellEnd"/>
-            <w:r>
-              <w:t xml:space="preserve"> </w:t>
-            </w:r>
-            <w:proofErr w:type="spellStart"/>
-            <w:r>
-              <w:t>experimental</w:t>
-            </w:r>
-            <w:proofErr w:type="spellEnd"/>
-            <w:r>
-              <w:t xml:space="preserve"> features</w:t>
+              <w:t>Do not enable experimental features</w:t>
             </w:r>
           </w:p>
         </w:tc>
@@ -6658,23 +4600,7 @@
           </w:tcPr>
           <w:p>
             <w:r>
-              <w:t xml:space="preserve">Ik heb dit ook </w:t>
-            </w:r>
-            <w:proofErr w:type="spellStart"/>
-            <w:r>
-              <w:t>explisiet</w:t>
-            </w:r>
-            <w:proofErr w:type="spellEnd"/>
-            <w:r>
-              <w:t xml:space="preserve"> op </w:t>
-            </w:r>
-            <w:proofErr w:type="spellStart"/>
-            <w:r>
-              <w:t>false</w:t>
-            </w:r>
-            <w:proofErr w:type="spellEnd"/>
-            <w:r>
-              <w:t xml:space="preserve"> gezet</w:t>
+              <w:t>Ik heb dit ook explisiet op false gezet</w:t>
             </w:r>
             <w:r>
               <w:br/>
@@ -6747,29 +4673,8 @@
           </w:tcPr>
           <w:p>
             <w:r>
-              <w:t xml:space="preserve">Do </w:t>
-            </w:r>
-            <w:proofErr w:type="spellStart"/>
-            <w:r>
-              <w:t>not</w:t>
-            </w:r>
-            <w:proofErr w:type="spellEnd"/>
-            <w:r>
-              <w:t xml:space="preserve"> </w:t>
-            </w:r>
-            <w:proofErr w:type="spellStart"/>
-            <w:r>
-              <w:t>use</w:t>
-            </w:r>
-            <w:proofErr w:type="spellEnd"/>
-            <w:r>
-              <w:t xml:space="preserve"> </w:t>
-            </w:r>
-            <w:proofErr w:type="spellStart"/>
-            <w:r>
-              <w:t>enableBlinkFeatures</w:t>
-            </w:r>
-            <w:proofErr w:type="spellEnd"/>
+              <w:t>Do not use enableBlinkFeatures</w:t>
+            </w:r>
           </w:p>
         </w:tc>
         <w:tc>
@@ -6808,39 +4713,8 @@
           </w:tcPr>
           <w:p>
             <w:r>
-              <w:t xml:space="preserve">&lt; </w:t>
-            </w:r>
-            <w:proofErr w:type="spellStart"/>
-            <w:proofErr w:type="gramStart"/>
-            <w:r>
-              <w:t>webview</w:t>
-            </w:r>
-            <w:proofErr w:type="spellEnd"/>
-            <w:proofErr w:type="gramEnd"/>
-            <w:r>
-              <w:t xml:space="preserve">&gt;: Do </w:t>
-            </w:r>
-            <w:proofErr w:type="spellStart"/>
-            <w:r>
-              <w:t>not</w:t>
-            </w:r>
-            <w:proofErr w:type="spellEnd"/>
-            <w:r>
-              <w:t xml:space="preserve"> </w:t>
-            </w:r>
-            <w:proofErr w:type="spellStart"/>
-            <w:r>
-              <w:t>use</w:t>
-            </w:r>
-            <w:proofErr w:type="spellEnd"/>
-            <w:r>
-              <w:t xml:space="preserve"> </w:t>
-            </w:r>
-            <w:proofErr w:type="spellStart"/>
-            <w:r>
-              <w:t>allowpopups</w:t>
-            </w:r>
-            <w:proofErr w:type="spellEnd"/>
+              <w:t>&lt; webview&gt;: Do not use allowpopups</w:t>
+            </w:r>
           </w:p>
         </w:tc>
         <w:tc>
@@ -6882,39 +4756,8 @@
           </w:tcPr>
           <w:p>
             <w:r>
-              <w:t xml:space="preserve">&lt; </w:t>
-            </w:r>
-            <w:proofErr w:type="spellStart"/>
-            <w:proofErr w:type="gramStart"/>
-            <w:r>
-              <w:t>webview</w:t>
-            </w:r>
-            <w:proofErr w:type="spellEnd"/>
-            <w:proofErr w:type="gramEnd"/>
-            <w:r>
-              <w:t xml:space="preserve">&gt;: </w:t>
-            </w:r>
-            <w:proofErr w:type="spellStart"/>
-            <w:r>
-              <w:t>Verify</w:t>
-            </w:r>
-            <w:proofErr w:type="spellEnd"/>
-            <w:r>
-              <w:t xml:space="preserve"> options </w:t>
-            </w:r>
-            <w:proofErr w:type="spellStart"/>
-            <w:r>
-              <w:t>and</w:t>
-            </w:r>
-            <w:proofErr w:type="spellEnd"/>
-            <w:r>
-              <w:t xml:space="preserve"> </w:t>
-            </w:r>
-            <w:proofErr w:type="spellStart"/>
-            <w:r>
-              <w:t>params</w:t>
-            </w:r>
-            <w:proofErr w:type="spellEnd"/>
+              <w:t>&lt; webview&gt;: Verify options and params</w:t>
+            </w:r>
           </w:p>
         </w:tc>
         <w:tc>
@@ -6923,15 +4766,7 @@
           </w:tcPr>
           <w:p>
             <w:r>
-              <w:t xml:space="preserve">Ik gebruik geen </w:t>
-            </w:r>
-            <w:proofErr w:type="spellStart"/>
-            <w:r>
-              <w:t>webview</w:t>
-            </w:r>
-            <w:proofErr w:type="spellEnd"/>
-            <w:r>
-              <w:t xml:space="preserve"> dus heb ik dit ook niet nodig.</w:t>
+              <w:t>Ik gebruik geen webview dus heb ik dit ook niet nodig.</w:t>
             </w:r>
           </w:p>
         </w:tc>
@@ -6960,19 +4795,9 @@
             <w:shd w:val="clear" w:color="auto" w:fill="E8E8E8" w:themeFill="background2"/>
           </w:tcPr>
           <w:p>
-            <w:proofErr w:type="spellStart"/>
-            <w:r>
-              <w:t>Disable</w:t>
-            </w:r>
-            <w:proofErr w:type="spellEnd"/>
-            <w:r>
-              <w:t xml:space="preserve"> or limit </w:t>
-            </w:r>
-            <w:proofErr w:type="spellStart"/>
-            <w:r>
-              <w:t>navigation</w:t>
-            </w:r>
-            <w:proofErr w:type="spellEnd"/>
+            <w:r>
+              <w:t>Disable or limit navigation</w:t>
+            </w:r>
           </w:p>
         </w:tc>
         <w:tc>
@@ -6981,23 +4806,7 @@
           </w:tcPr>
           <w:p>
             <w:r>
-              <w:t xml:space="preserve">Ik heb de index.js volgend er moeten bij zetten om </w:t>
-            </w:r>
-            <w:proofErr w:type="gramStart"/>
-            <w:r>
-              <w:t>er voor</w:t>
-            </w:r>
-            <w:proofErr w:type="gramEnd"/>
-            <w:r>
-              <w:t xml:space="preserve"> te zorgen dat enkel mijn files kunnen worden naar </w:t>
-            </w:r>
-            <w:proofErr w:type="spellStart"/>
-            <w:r>
-              <w:t>geroute</w:t>
-            </w:r>
-            <w:proofErr w:type="spellEnd"/>
-            <w:r>
-              <w:t>.</w:t>
+              <w:t>Ik heb de index.js volgend er moeten bij zetten om er voor te zorgen dat enkel mijn files kunnen worden naar geroute.</w:t>
             </w:r>
             <w:r>
               <w:br/>
@@ -7051,23 +4860,7 @@
             </w:r>
             <w:r>
               <w:br/>
-              <w:t xml:space="preserve">en in de routes heb ik een extra stap toe gevoegd dat deze standaard </w:t>
-            </w:r>
-            <w:proofErr w:type="spellStart"/>
-            <w:r>
-              <w:t>redirect</w:t>
-            </w:r>
-            <w:proofErr w:type="spellEnd"/>
-            <w:r>
-              <w:t xml:space="preserve"> naar </w:t>
-            </w:r>
-            <w:proofErr w:type="spellStart"/>
-            <w:r>
-              <w:t>overview</w:t>
-            </w:r>
-            <w:proofErr w:type="spellEnd"/>
-            <w:r>
-              <w:t xml:space="preserve"> page als ik route</w:t>
+              <w:t>en in de routes heb ik een extra stap toe gevoegd dat deze standaard redirect naar overview page als ik route</w:t>
             </w:r>
             <w:r>
               <w:t>.</w:t>
@@ -7100,27 +4893,9 @@
             <w:shd w:val="clear" w:color="auto" w:fill="E8E8E8" w:themeFill="background2"/>
           </w:tcPr>
           <w:p>
-            <w:proofErr w:type="spellStart"/>
-            <w:r>
-              <w:t>Disable</w:t>
-            </w:r>
-            <w:proofErr w:type="spellEnd"/>
-            <w:r>
-              <w:t xml:space="preserve"> or limit </w:t>
-            </w:r>
-            <w:proofErr w:type="spellStart"/>
-            <w:r>
-              <w:t>creation</w:t>
-            </w:r>
-            <w:proofErr w:type="spellEnd"/>
-            <w:r>
-              <w:t xml:space="preserve"> of new </w:t>
-            </w:r>
-            <w:proofErr w:type="spellStart"/>
-            <w:r>
-              <w:t>windows</w:t>
-            </w:r>
-            <w:proofErr w:type="spellEnd"/>
+            <w:r>
+              <w:t>Disable or limit creation of new windows</w:t>
+            </w:r>
           </w:p>
         </w:tc>
         <w:tc>
@@ -7202,47 +4977,7 @@
           </w:tcPr>
           <w:p>
             <w:r>
-              <w:t xml:space="preserve">Do </w:t>
-            </w:r>
-            <w:proofErr w:type="spellStart"/>
-            <w:r>
-              <w:t>not</w:t>
-            </w:r>
-            <w:proofErr w:type="spellEnd"/>
-            <w:r>
-              <w:t xml:space="preserve"> </w:t>
-            </w:r>
-            <w:proofErr w:type="spellStart"/>
-            <w:r>
-              <w:t>use</w:t>
-            </w:r>
-            <w:proofErr w:type="spellEnd"/>
-            <w:r>
-              <w:t xml:space="preserve"> </w:t>
-            </w:r>
-            <w:proofErr w:type="spellStart"/>
-            <w:r>
-              <w:t>openExternal</w:t>
-            </w:r>
-            <w:proofErr w:type="spellEnd"/>
-            <w:r>
-              <w:t xml:space="preserve"> </w:t>
-            </w:r>
-            <w:proofErr w:type="spellStart"/>
-            <w:r>
-              <w:t>with</w:t>
-            </w:r>
-            <w:proofErr w:type="spellEnd"/>
-            <w:r>
-              <w:t xml:space="preserve"> </w:t>
-            </w:r>
-            <w:proofErr w:type="spellStart"/>
-            <w:r>
-              <w:t>untrusted</w:t>
-            </w:r>
-            <w:proofErr w:type="spellEnd"/>
-            <w:r>
-              <w:t xml:space="preserve"> content</w:t>
+              <w:t>Do not use openExternal with untrusted content</w:t>
             </w:r>
           </w:p>
         </w:tc>
@@ -7281,21 +5016,8 @@
             <w:shd w:val="clear" w:color="auto" w:fill="E8E8E8" w:themeFill="background2"/>
           </w:tcPr>
           <w:p>
-            <w:proofErr w:type="spellStart"/>
-            <w:r>
-              <w:t>Disable</w:t>
-            </w:r>
-            <w:proofErr w:type="spellEnd"/>
-            <w:r>
-              <w:t xml:space="preserve"> </w:t>
-            </w:r>
-            <w:proofErr w:type="spellStart"/>
-            <w:r>
-              <w:t>the</w:t>
-            </w:r>
-            <w:proofErr w:type="spellEnd"/>
-            <w:r>
-              <w:t xml:space="preserve"> remote module</w:t>
+            <w:r>
+              <w:t>Disable the remote module</w:t>
             </w:r>
           </w:p>
         </w:tc>
@@ -7305,15 +5027,7 @@
           </w:tcPr>
           <w:p>
             <w:r>
-              <w:t xml:space="preserve">Ik heb remote op </w:t>
-            </w:r>
-            <w:proofErr w:type="spellStart"/>
-            <w:r>
-              <w:t>false</w:t>
-            </w:r>
-            <w:proofErr w:type="spellEnd"/>
-            <w:r>
-              <w:t xml:space="preserve"> gezet</w:t>
+              <w:t>Ik heb remote op false gezet</w:t>
             </w:r>
             <w:r>
               <w:br/>
@@ -7386,15 +5100,7 @@
           </w:tcPr>
           <w:p>
             <w:r>
-              <w:t xml:space="preserve">Filter </w:t>
-            </w:r>
-            <w:proofErr w:type="spellStart"/>
-            <w:r>
-              <w:t>the</w:t>
-            </w:r>
-            <w:proofErr w:type="spellEnd"/>
-            <w:r>
-              <w:t xml:space="preserve"> remote module</w:t>
+              <w:t>Filter the remote module</w:t>
             </w:r>
           </w:p>
         </w:tc>
@@ -7404,24 +5110,14 @@
           </w:tcPr>
           <w:p>
             <w:r>
-              <w:t xml:space="preserve">Ik heb remote </w:t>
-            </w:r>
-            <w:proofErr w:type="spellStart"/>
-            <w:r>
-              <w:t>ged</w:t>
+              <w:t>Ik heb remote ged</w:t>
             </w:r>
             <w:r>
               <w:t>isable</w:t>
             </w:r>
-            <w:proofErr w:type="spellEnd"/>
-            <w:r>
-              <w:t xml:space="preserve"> dus moet ik niet </w:t>
-            </w:r>
-            <w:proofErr w:type="spellStart"/>
-            <w:r>
-              <w:t>fileten</w:t>
-            </w:r>
-            <w:proofErr w:type="spellEnd"/>
+            <w:r>
+              <w:t xml:space="preserve"> dus moet ik niet fileten</w:t>
+            </w:r>
           </w:p>
         </w:tc>
       </w:tr>
@@ -7449,35 +5145,9 @@
             <w:shd w:val="clear" w:color="auto" w:fill="E8E8E8" w:themeFill="background2"/>
           </w:tcPr>
           <w:p>
-            <w:proofErr w:type="spellStart"/>
-            <w:r>
-              <w:t>Use</w:t>
-            </w:r>
-            <w:proofErr w:type="spellEnd"/>
-            <w:r>
-              <w:t xml:space="preserve"> a </w:t>
-            </w:r>
-            <w:proofErr w:type="spellStart"/>
-            <w:r>
-              <w:t>current</w:t>
-            </w:r>
-            <w:proofErr w:type="spellEnd"/>
-            <w:r>
-              <w:t xml:space="preserve"> </w:t>
-            </w:r>
-            <w:proofErr w:type="spellStart"/>
-            <w:r>
-              <w:t>version</w:t>
-            </w:r>
-            <w:proofErr w:type="spellEnd"/>
-            <w:r>
-              <w:t xml:space="preserve"> of </w:t>
-            </w:r>
-            <w:proofErr w:type="spellStart"/>
-            <w:r>
-              <w:t>Electron</w:t>
-            </w:r>
-            <w:proofErr w:type="spellEnd"/>
+            <w:r>
+              <w:t>Use a current version of Electron</w:t>
+            </w:r>
           </w:p>
         </w:tc>
         <w:tc>
@@ -7486,47 +5156,7 @@
           </w:tcPr>
           <w:p>
             <w:r>
-              <w:t xml:space="preserve">Ik gebruik de laatste nieuwe </w:t>
-            </w:r>
-            <w:proofErr w:type="spellStart"/>
-            <w:r>
-              <w:t>stabel</w:t>
-            </w:r>
-            <w:proofErr w:type="spellEnd"/>
-            <w:r>
-              <w:t xml:space="preserve"> </w:t>
-            </w:r>
-            <w:proofErr w:type="spellStart"/>
-            <w:r>
-              <w:t>version</w:t>
-            </w:r>
-            <w:proofErr w:type="spellEnd"/>
-            <w:r>
-              <w:t xml:space="preserve"> van </w:t>
-            </w:r>
-            <w:proofErr w:type="spellStart"/>
-            <w:r>
-              <w:t>electron</w:t>
-            </w:r>
-            <w:proofErr w:type="spellEnd"/>
-            <w:r>
-              <w:t xml:space="preserve">. Wat versie 33.0.0 is maar er is al een </w:t>
-            </w:r>
-            <w:proofErr w:type="spellStart"/>
-            <w:r>
-              <w:t>beta</w:t>
-            </w:r>
-            <w:proofErr w:type="spellEnd"/>
-            <w:r>
-              <w:t xml:space="preserve"> versie van versie 34.0.0 meer deze is pas </w:t>
-            </w:r>
-            <w:proofErr w:type="spellStart"/>
-            <w:r>
-              <w:t>stabel</w:t>
-            </w:r>
-            <w:proofErr w:type="spellEnd"/>
-            <w:r>
-              <w:t xml:space="preserve"> vanaf 14 januari 2025</w:t>
+              <w:t>Ik gebruik de laatste nieuwe stabel version van electron. Wat versie 33.0.0 is maar er is al een beta versie van versie 34.0.0 meer deze is pas stabel vanaf 14 januari 2025</w:t>
             </w:r>
             <w:r>
               <w:br/>
@@ -7571,6 +5201,9 @@
                 </wp:inline>
               </w:drawing>
             </w:r>
+            <w:r>
+              <w:br/>
+            </w:r>
           </w:p>
         </w:tc>
       </w:tr>
@@ -7594,10 +5227,81 @@
     <w:p>
       <w:pPr>
         <w:rPr>
-          <w:color w:val="00B0F0"/>
           <w:lang w:val="en-US"/>
         </w:rPr>
       </w:pPr>
+      <w:r>
+        <w:rPr>
+          <w:lang w:val="en-US"/>
+        </w:rPr>
+        <w:drawing>
+          <wp:anchor distT="0" distB="0" distL="114300" distR="114300" simplePos="0" relativeHeight="251718656" behindDoc="0" locked="0" layoutInCell="1" allowOverlap="1" wp14:anchorId="2AF37370" wp14:editId="382FE1F5">
+            <wp:simplePos x="0" y="0"/>
+            <wp:positionH relativeFrom="column">
+              <wp:posOffset>2433955</wp:posOffset>
+            </wp:positionH>
+            <wp:positionV relativeFrom="paragraph">
+              <wp:posOffset>315595</wp:posOffset>
+            </wp:positionV>
+            <wp:extent cx="3355340" cy="1714500"/>
+            <wp:effectExtent l="0" t="0" r="0" b="0"/>
+            <wp:wrapSquare wrapText="bothSides"/>
+            <wp:docPr id="670459984" name="Afbeelding 1" descr="Afbeelding met tekst, schermopname, Lettertype&#10;&#10;Automatisch gegenereerde beschrijving"/>
+            <wp:cNvGraphicFramePr>
+              <a:graphicFrameLocks xmlns:a="http://schemas.openxmlformats.org/drawingml/2006/main" noChangeAspect="1"/>
+            </wp:cNvGraphicFramePr>
+            <a:graphic xmlns:a="http://schemas.openxmlformats.org/drawingml/2006/main">
+              <a:graphicData uri="http://schemas.openxmlformats.org/drawingml/2006/picture">
+                <pic:pic xmlns:pic="http://schemas.openxmlformats.org/drawingml/2006/picture">
+                  <pic:nvPicPr>
+                    <pic:cNvPr id="670459984" name="Afbeelding 1" descr="Afbeelding met tekst, schermopname, Lettertype&#10;&#10;Automatisch gegenereerde beschrijving"/>
+                    <pic:cNvPicPr/>
+                  </pic:nvPicPr>
+                  <pic:blipFill>
+                    <a:blip r:embed="rId64">
+                      <a:extLst>
+                        <a:ext uri="{28A0092B-C50C-407E-A947-70E740481C1C}">
+                          <a14:useLocalDpi xmlns:a14="http://schemas.microsoft.com/office/drawing/2010/main" val="0"/>
+                        </a:ext>
+                      </a:extLst>
+                    </a:blip>
+                    <a:stretch>
+                      <a:fillRect/>
+                    </a:stretch>
+                  </pic:blipFill>
+                  <pic:spPr>
+                    <a:xfrm>
+                      <a:off x="0" y="0"/>
+                      <a:ext cx="3355340" cy="1714500"/>
+                    </a:xfrm>
+                    <a:prstGeom prst="rect">
+                      <a:avLst/>
+                    </a:prstGeom>
+                  </pic:spPr>
+                </pic:pic>
+              </a:graphicData>
+            </a:graphic>
+          </wp:anchor>
+        </w:drawing>
+      </w:r>
+      <w:r>
+        <w:rPr>
+          <w:lang w:val="en-US"/>
+        </w:rPr>
+        <w:t xml:space="preserve">Om </w:t>
+      </w:r>
+      <w:r>
+        <w:rPr>
+          <w:lang w:val="en-US"/>
+        </w:rPr>
+        <w:t>er voor te zorgen dat je app minder op een browser lijkt en meer op een app heb ik via de global css gezegt dat je het hele body niet kan geselecteerd worden maar de input Velden of textarea wel kunnen geselecteerd worden.</w:t>
+      </w:r>
+      <w:r>
+        <w:rPr>
+          <w:lang w:val="en-US"/>
+        </w:rPr>
+        <w:br/>
+      </w:r>
     </w:p>
     <w:p>
       <w:pPr>
@@ -7657,10 +5361,27 @@
     </w:p>
     <w:p>
       <w:pPr>
+        <w:rPr>
+          <w:color w:val="00B0F0"/>
+          <w:lang w:val="en-US"/>
+        </w:rPr>
+      </w:pPr>
+    </w:p>
+    <w:p>
+      <w:pPr>
+        <w:rPr>
+          <w:color w:val="00B0F0"/>
+          <w:lang w:val="en-US"/>
+        </w:rPr>
+      </w:pPr>
+    </w:p>
+    <w:p>
+      <w:pPr>
         <w:pStyle w:val="Kop1"/>
       </w:pPr>
       <w:bookmarkStart w:id="23" w:name="_Toc182668542"/>
       <w:r>
+        <w:lastRenderedPageBreak/>
         <w:t>Vergelijking</w:t>
       </w:r>
       <w:bookmarkEnd w:id="23"/>
@@ -7708,25 +5429,15 @@
             </w:tcBorders>
           </w:tcPr>
           <w:p>
-            <w:proofErr w:type="spellStart"/>
-            <w:r>
-              <w:t>Qt</w:t>
-            </w:r>
-            <w:proofErr w:type="spellEnd"/>
-            <w:r>
-              <w:t xml:space="preserve"> </w:t>
+            <w:r>
+              <w:t xml:space="preserve">Qt </w:t>
             </w:r>
             <w:r>
               <w:t xml:space="preserve">+ MXE </w:t>
             </w:r>
             <w:r>
-              <w:t xml:space="preserve">Cross </w:t>
-            </w:r>
-            <w:proofErr w:type="spellStart"/>
-            <w:r>
-              <w:t>compiled</w:t>
-            </w:r>
-            <w:proofErr w:type="spellEnd"/>
+              <w:t>Cross compiled</w:t>
+            </w:r>
           </w:p>
         </w:tc>
         <w:tc>
@@ -7734,11 +5445,9 @@
             <w:tcW w:w="3009" w:type="dxa"/>
           </w:tcPr>
           <w:p>
-            <w:proofErr w:type="spellStart"/>
             <w:r>
               <w:t>Ionic</w:t>
             </w:r>
-            <w:proofErr w:type="spellEnd"/>
           </w:p>
         </w:tc>
       </w:tr>
@@ -7752,7 +5461,6 @@
           </w:tcPr>
           <w:p>
             <w:r>
-              <w:lastRenderedPageBreak/>
               <w:t>S</w:t>
             </w:r>
             <w:r>
@@ -7788,7 +5496,7 @@
                           <pic:cNvPicPr/>
                         </pic:nvPicPr>
                         <pic:blipFill>
-                          <a:blip r:embed="rId64"/>
+                          <a:blip r:embed="rId65"/>
                           <a:stretch>
                             <a:fillRect/>
                           </a:stretch>
@@ -7835,7 +5543,7 @@
                           <pic:cNvPicPr/>
                         </pic:nvPicPr>
                         <pic:blipFill>
-                          <a:blip r:embed="rId65"/>
+                          <a:blip r:embed="rId66"/>
                           <a:stretch>
                             <a:fillRect/>
                           </a:stretch>
@@ -7862,29 +5570,13 @@
     <w:p/>
     <w:p>
       <w:r>
-        <w:t xml:space="preserve">In de </w:t>
-      </w:r>
-      <w:proofErr w:type="spellStart"/>
-      <w:r>
-        <w:t>qt</w:t>
-      </w:r>
-      <w:proofErr w:type="spellEnd"/>
-      <w:r>
-        <w:t xml:space="preserve"> app hadden we een groter scherm</w:t>
+        <w:t>In de qt app hadden we een groter scherm</w:t>
       </w:r>
       <w:r>
         <w:t xml:space="preserve"> waardoor we een mogelijkheid hadden om de smiley naast de taken te zetten</w:t>
       </w:r>
       <w:r>
-        <w:t xml:space="preserve"> maar deze ruimte hebben we niet in de </w:t>
-      </w:r>
-      <w:proofErr w:type="spellStart"/>
-      <w:r>
-        <w:t>ionic</w:t>
-      </w:r>
-      <w:proofErr w:type="spellEnd"/>
-      <w:r>
-        <w:t xml:space="preserve"> app (mobile) waardoor </w:t>
+        <w:t xml:space="preserve"> maar deze ruimte hebben we niet in de ionic app (mobile) waardoor </w:t>
       </w:r>
       <w:r>
         <w:t>ik</w:t>
@@ -7929,19 +5621,9 @@
             </w:tcBorders>
           </w:tcPr>
           <w:p>
-            <w:proofErr w:type="spellStart"/>
-            <w:r>
-              <w:t>Qt</w:t>
-            </w:r>
-            <w:proofErr w:type="spellEnd"/>
-            <w:r>
-              <w:t xml:space="preserve"> + MXE Cross </w:t>
-            </w:r>
-            <w:proofErr w:type="spellStart"/>
-            <w:r>
-              <w:t>compiled</w:t>
-            </w:r>
-            <w:proofErr w:type="spellEnd"/>
+            <w:r>
+              <w:t>Qt + MXE Cross compiled</w:t>
+            </w:r>
           </w:p>
         </w:tc>
         <w:tc>
@@ -7949,11 +5631,9 @@
             <w:tcW w:w="3009" w:type="dxa"/>
           </w:tcPr>
           <w:p>
-            <w:proofErr w:type="spellStart"/>
             <w:r>
               <w:t>Ionic</w:t>
             </w:r>
-            <w:proofErr w:type="spellEnd"/>
           </w:p>
         </w:tc>
       </w:tr>
@@ -8000,7 +5680,7 @@
                           <pic:cNvPicPr/>
                         </pic:nvPicPr>
                         <pic:blipFill rotWithShape="1">
-                          <a:blip r:embed="rId66"/>
+                          <a:blip r:embed="rId67"/>
                           <a:srcRect r="81228"/>
                           <a:stretch/>
                         </pic:blipFill>
@@ -8050,7 +5730,7 @@
                           <pic:cNvPicPr/>
                         </pic:nvPicPr>
                         <pic:blipFill>
-                          <a:blip r:embed="rId67"/>
+                          <a:blip r:embed="rId68"/>
                           <a:stretch>
                             <a:fillRect/>
                           </a:stretch>
@@ -8097,7 +5777,7 @@
                           <pic:cNvPicPr/>
                         </pic:nvPicPr>
                         <pic:blipFill rotWithShape="1">
-                          <a:blip r:embed="rId68"/>
+                          <a:blip r:embed="rId69"/>
                           <a:srcRect b="23576"/>
                           <a:stretch/>
                         </pic:blipFill>
@@ -8171,7 +5851,7 @@
                           <pic:cNvPicPr/>
                         </pic:nvPicPr>
                         <pic:blipFill>
-                          <a:blip r:embed="rId64"/>
+                          <a:blip r:embed="rId65"/>
                           <a:stretch>
                             <a:fillRect/>
                           </a:stretch>
@@ -8218,7 +5898,7 @@
                           <pic:cNvPicPr/>
                         </pic:nvPicPr>
                         <pic:blipFill>
-                          <a:blip r:embed="rId65"/>
+                          <a:blip r:embed="rId66"/>
                           <a:stretch>
                             <a:fillRect/>
                           </a:stretch>
@@ -8245,43 +5925,19 @@
     <w:p/>
     <w:p>
       <w:r>
-        <w:t xml:space="preserve">Zo is de </w:t>
-      </w:r>
-      <w:proofErr w:type="spellStart"/>
-      <w:r>
-        <w:t>menubar</w:t>
-      </w:r>
-      <w:proofErr w:type="spellEnd"/>
-      <w:r>
-        <w:t xml:space="preserve">/navigatie </w:t>
+        <w:t xml:space="preserve">Zo is de menubar/navigatie </w:t>
       </w:r>
       <w:r>
         <w:t>ook anders gedaan.</w:t>
       </w:r>
       <w:r>
-        <w:t xml:space="preserve"> Zoals de plaatsing: in </w:t>
-      </w:r>
-      <w:proofErr w:type="spellStart"/>
-      <w:r>
-        <w:t>windows</w:t>
-      </w:r>
-      <w:proofErr w:type="spellEnd"/>
-      <w:r>
-        <w:t xml:space="preserve"> is het </w:t>
+        <w:t xml:space="preserve"> Zoals de plaatsing: in windows is het </w:t>
       </w:r>
       <w:r>
         <w:t>vanzelfsprekend dat dit boven</w:t>
       </w:r>
       <w:r>
-        <w:t xml:space="preserve">aan de </w:t>
-      </w:r>
-      <w:proofErr w:type="spellStart"/>
-      <w:r>
-        <w:t>window</w:t>
-      </w:r>
-      <w:proofErr w:type="spellEnd"/>
-      <w:r>
-        <w:t xml:space="preserve"> g</w:t>
+        <w:t>aan de window g</w:t>
       </w:r>
       <w:r>
         <w:t>edaa</w:t>
@@ -8311,15 +5967,7 @@
         <w:t>.</w:t>
       </w:r>
       <w:r>
-        <w:t xml:space="preserve"> Ook heb je in de </w:t>
-      </w:r>
-      <w:proofErr w:type="spellStart"/>
-      <w:r>
-        <w:t>qt</w:t>
-      </w:r>
-      <w:proofErr w:type="spellEnd"/>
-      <w:r>
-        <w:t xml:space="preserve"> app meer opties in het menu</w:t>
+        <w:t xml:space="preserve"> Ook heb je in de qt app meer opties in het menu</w:t>
       </w:r>
       <w:r>
         <w:t xml:space="preserve"> (exit, file…)</w:t>
@@ -8328,16 +5976,11 @@
         <w:t>,</w:t>
       </w:r>
       <w:r>
-        <w:t xml:space="preserve"> dit is minder van </w:t>
-      </w:r>
-      <w:proofErr w:type="gramStart"/>
-      <w:r>
-        <w:t>zelf spreken</w:t>
+        <w:t xml:space="preserve"> dit is minder van zelf spreken</w:t>
       </w:r>
       <w:r>
         <w:t>d</w:t>
       </w:r>
-      <w:proofErr w:type="gramEnd"/>
       <w:r>
         <w:t xml:space="preserve"> op een mobile app.</w:t>
       </w:r>
@@ -8377,19 +6020,9 @@
             </w:tcBorders>
           </w:tcPr>
           <w:p>
-            <w:proofErr w:type="spellStart"/>
-            <w:r>
-              <w:t>Qt</w:t>
-            </w:r>
-            <w:proofErr w:type="spellEnd"/>
-            <w:r>
-              <w:t xml:space="preserve"> + MXE Cross </w:t>
-            </w:r>
-            <w:proofErr w:type="spellStart"/>
-            <w:r>
-              <w:t>compiled</w:t>
-            </w:r>
-            <w:proofErr w:type="spellEnd"/>
+            <w:r>
+              <w:t>Qt + MXE Cross compiled</w:t>
+            </w:r>
           </w:p>
         </w:tc>
         <w:tc>
@@ -8397,11 +6030,9 @@
             <w:tcW w:w="4514" w:type="dxa"/>
           </w:tcPr>
           <w:p>
-            <w:proofErr w:type="spellStart"/>
             <w:r>
               <w:t>Ionic</w:t>
             </w:r>
-            <w:proofErr w:type="spellEnd"/>
           </w:p>
         </w:tc>
       </w:tr>
@@ -8424,21 +6055,7 @@
               <w:rPr>
                 <w:lang w:val="en-US"/>
               </w:rPr>
-              <w:t xml:space="preserve">File saving </w:t>
-            </w:r>
-            <w:proofErr w:type="spellStart"/>
-            <w:r>
-              <w:rPr>
-                <w:lang w:val="en-US"/>
-              </w:rPr>
-              <w:t>en</w:t>
-            </w:r>
-            <w:proofErr w:type="spellEnd"/>
-            <w:r>
-              <w:rPr>
-                <w:lang w:val="en-US"/>
-              </w:rPr>
-              <w:t xml:space="preserve"> loading location</w:t>
+              <w:t>File saving en loading location</w:t>
             </w:r>
           </w:p>
         </w:tc>
@@ -8467,7 +6084,7 @@
                           <pic:cNvPicPr/>
                         </pic:nvPicPr>
                         <pic:blipFill>
-                          <a:blip r:embed="rId69"/>
+                          <a:blip r:embed="rId70"/>
                           <a:stretch>
                             <a:fillRect/>
                           </a:stretch>
@@ -8522,7 +6139,7 @@
                           <pic:cNvPicPr/>
                         </pic:nvPicPr>
                         <pic:blipFill rotWithShape="1">
-                          <a:blip r:embed="rId70" cstate="print">
+                          <a:blip r:embed="rId71" cstate="print">
                             <a:extLst>
                               <a:ext uri="{28A0092B-C50C-407E-A947-70E740481C1C}">
                                 <a14:useLocalDpi xmlns:a14="http://schemas.microsoft.com/office/drawing/2010/main" val="0"/>
@@ -8609,7 +6226,7 @@
                           <pic:cNvPicPr/>
                         </pic:nvPicPr>
                         <pic:blipFill>
-                          <a:blip r:embed="rId71"/>
+                          <a:blip r:embed="rId72"/>
                           <a:stretch>
                             <a:fillRect/>
                           </a:stretch>
@@ -8663,7 +6280,7 @@
                           </pic:cNvPicPr>
                         </pic:nvPicPr>
                         <pic:blipFill rotWithShape="1">
-                          <a:blip r:embed="rId72" cstate="print">
+                          <a:blip r:embed="rId73" cstate="print">
                             <a:extLst>
                               <a:ext uri="{28A0092B-C50C-407E-A947-70E740481C1C}">
                                 <a14:useLocalDpi xmlns:a14="http://schemas.microsoft.com/office/drawing/2010/main" val="0"/>
@@ -8744,7 +6361,7 @@
                           <pic:cNvPicPr/>
                         </pic:nvPicPr>
                         <pic:blipFill>
-                          <a:blip r:embed="rId73"/>
+                          <a:blip r:embed="rId74"/>
                           <a:stretch>
                             <a:fillRect/>
                           </a:stretch>
@@ -8796,7 +6413,7 @@
                           <pic:cNvPicPr/>
                         </pic:nvPicPr>
                         <pic:blipFill>
-                          <a:blip r:embed="rId74"/>
+                          <a:blip r:embed="rId75"/>
                           <a:stretch>
                             <a:fillRect/>
                           </a:stretch>
@@ -8823,15 +6440,7 @@
     <w:p/>
     <w:p>
       <w:r>
-        <w:t xml:space="preserve">In de </w:t>
-      </w:r>
-      <w:proofErr w:type="spellStart"/>
-      <w:r>
-        <w:t>Qt</w:t>
-      </w:r>
-      <w:proofErr w:type="spellEnd"/>
-      <w:r>
-        <w:t xml:space="preserve"> app heb </w:t>
+        <w:t xml:space="preserve">In de Qt app heb </w:t>
       </w:r>
       <w:r>
         <w:t>ik</w:t>
@@ -8840,15 +6449,7 @@
         <w:t xml:space="preserve"> </w:t>
       </w:r>
       <w:r>
-        <w:t xml:space="preserve">voor het </w:t>
-      </w:r>
-      <w:proofErr w:type="spellStart"/>
-      <w:r>
-        <w:t>loaden</w:t>
-      </w:r>
-      <w:proofErr w:type="spellEnd"/>
-      <w:r>
-        <w:t xml:space="preserve"> en het saven van </w:t>
+        <w:t xml:space="preserve">voor het loaden en het saven van </w:t>
       </w:r>
       <w:r>
         <w:t xml:space="preserve">een file geopteerd om dit te doen via </w:t>
@@ -8860,15 +6461,7 @@
         <w:t>n</w:t>
       </w:r>
       <w:r>
-        <w:t xml:space="preserve"> </w:t>
-      </w:r>
-      <w:proofErr w:type="spellStart"/>
-      <w:r>
-        <w:t>ionic</w:t>
-      </w:r>
-      <w:proofErr w:type="spellEnd"/>
-      <w:r>
-        <w:t xml:space="preserve"> heb</w:t>
+        <w:t xml:space="preserve"> ionic heb</w:t>
       </w:r>
       <w:r>
         <w:t xml:space="preserve"> ik</w:t>
@@ -8883,45 +6476,13 @@
         <w:t xml:space="preserve"> o</w:t>
       </w:r>
       <w:r>
-        <w:t xml:space="preserve">mdat de kans groter is dat je in </w:t>
-      </w:r>
-      <w:proofErr w:type="spellStart"/>
-      <w:r>
-        <w:t>windows</w:t>
-      </w:r>
-      <w:proofErr w:type="spellEnd"/>
-      <w:r>
-        <w:t xml:space="preserve"> je </w:t>
-      </w:r>
-      <w:proofErr w:type="spellStart"/>
-      <w:r>
-        <w:t>txt</w:t>
-      </w:r>
-      <w:proofErr w:type="spellEnd"/>
-      <w:r>
-        <w:t xml:space="preserve"> file nog eens gaat bekijken en op mobile wordt dit niet snel gedaan.</w:t>
-      </w:r>
-      <w:r>
-        <w:t xml:space="preserve"> Ook is het via </w:t>
-      </w:r>
-      <w:proofErr w:type="spellStart"/>
-      <w:r>
-        <w:t>Qt</w:t>
-      </w:r>
-      <w:proofErr w:type="spellEnd"/>
-      <w:r>
-        <w:t xml:space="preserve"> makkelijker om de inhoud van een file te controleren</w:t>
-      </w:r>
-      <w:r>
-        <w:t xml:space="preserve"> of deze juist is dan in </w:t>
-      </w:r>
-      <w:proofErr w:type="spellStart"/>
-      <w:r>
-        <w:t>ionic</w:t>
-      </w:r>
-      <w:proofErr w:type="spellEnd"/>
-      <w:r>
-        <w:t>.</w:t>
+        <w:t>mdat de kans groter is dat je in windows je txt file nog eens gaat bekijken en op mobile wordt dit niet snel gedaan.</w:t>
+      </w:r>
+      <w:r>
+        <w:t xml:space="preserve"> Ook is het via Qt makkelijker om de inhoud van een file te controleren</w:t>
+      </w:r>
+      <w:r>
+        <w:t xml:space="preserve"> of deze juist is dan in ionic.</w:t>
       </w:r>
     </w:p>
     <w:p>
@@ -8986,19 +6547,9 @@
             </w:tcBorders>
           </w:tcPr>
           <w:p>
-            <w:proofErr w:type="spellStart"/>
-            <w:r>
-              <w:t>Qt</w:t>
-            </w:r>
-            <w:proofErr w:type="spellEnd"/>
-            <w:r>
-              <w:t xml:space="preserve"> + MXE Cross </w:t>
-            </w:r>
-            <w:proofErr w:type="spellStart"/>
-            <w:r>
-              <w:t>compiled</w:t>
-            </w:r>
-            <w:proofErr w:type="spellEnd"/>
+            <w:r>
+              <w:t>Qt + MXE Cross compiled</w:t>
+            </w:r>
           </w:p>
         </w:tc>
         <w:tc>
@@ -9006,11 +6557,9 @@
             <w:tcW w:w="3009" w:type="dxa"/>
           </w:tcPr>
           <w:p>
-            <w:proofErr w:type="spellStart"/>
             <w:r>
               <w:t>Ionic</w:t>
             </w:r>
-            <w:proofErr w:type="spellEnd"/>
           </w:p>
         </w:tc>
       </w:tr>
@@ -9023,14 +6572,9 @@
             </w:tcBorders>
           </w:tcPr>
           <w:p>
-            <w:proofErr w:type="spellStart"/>
-            <w:proofErr w:type="gramStart"/>
-            <w:r>
-              <w:lastRenderedPageBreak/>
+            <w:r>
               <w:t>scaling</w:t>
             </w:r>
-            <w:proofErr w:type="spellEnd"/>
-            <w:proofErr w:type="gramEnd"/>
           </w:p>
         </w:tc>
         <w:tc>
@@ -9058,7 +6602,7 @@
                           <pic:cNvPicPr/>
                         </pic:nvPicPr>
                         <pic:blipFill>
-                          <a:blip r:embed="rId75"/>
+                          <a:blip r:embed="rId76"/>
                           <a:stretch>
                             <a:fillRect/>
                           </a:stretch>
@@ -9105,7 +6649,7 @@
                           <pic:cNvPicPr/>
                         </pic:nvPicPr>
                         <pic:blipFill>
-                          <a:blip r:embed="rId76"/>
+                          <a:blip r:embed="rId77"/>
                           <a:stretch>
                             <a:fillRect/>
                           </a:stretch>
@@ -9132,15 +6676,7 @@
     <w:p/>
     <w:p>
       <w:r>
-        <w:t xml:space="preserve">Omdat je in </w:t>
-      </w:r>
-      <w:proofErr w:type="spellStart"/>
-      <w:r>
-        <w:t>windows</w:t>
-      </w:r>
-      <w:proofErr w:type="spellEnd"/>
-      <w:r>
-        <w:t xml:space="preserve"> je venstergro</w:t>
+        <w:t>Omdat je in windows je venstergro</w:t>
       </w:r>
       <w:r>
         <w:t>ot</w:t>
@@ -9155,15 +6691,7 @@
         <w:t xml:space="preserve"> heb </w:t>
       </w:r>
       <w:r>
-        <w:t xml:space="preserve">ik in </w:t>
-      </w:r>
-      <w:proofErr w:type="spellStart"/>
-      <w:r>
-        <w:t>qt</w:t>
-      </w:r>
-      <w:proofErr w:type="spellEnd"/>
-      <w:r>
-        <w:t xml:space="preserve"> een minimum gr</w:t>
+        <w:t>ik in qt een minimum gr</w:t>
       </w:r>
       <w:r>
         <w:t>o</w:t>
@@ -9175,15 +6703,7 @@
         <w:t>t</w:t>
       </w:r>
       <w:r>
-        <w:t xml:space="preserve">te ingesteld van 1 taak. Op mobile kan dit niet dus moest ik hier in </w:t>
-      </w:r>
-      <w:proofErr w:type="spellStart"/>
-      <w:r>
-        <w:t>ionic</w:t>
-      </w:r>
-      <w:proofErr w:type="spellEnd"/>
-      <w:r>
-        <w:t xml:space="preserve"> ook geen rekening mee houden.</w:t>
+        <w:t>te ingesteld van 1 taak. Op mobile kan dit niet dus moest ik hier in ionic ook geen rekening mee houden.</w:t>
       </w:r>
     </w:p>
     <w:p/>
@@ -12086,19 +9606,6 @@
 </file>
 
 <file path=customXml/item1.xml><?xml version="1.0" encoding="utf-8"?>
-<b:Sources xmlns:b="http://schemas.openxmlformats.org/officeDocument/2006/bibliography" xmlns="http://schemas.openxmlformats.org/officeDocument/2006/bibliography" SelectedStyle="\APASixthEditionOfficeOnline.xsl" StyleName="APA" Version="6"/>
-</file>
-
-<file path=customXml/item2.xml><?xml version="1.0" encoding="utf-8"?>
-<?mso-contentType ?>
-<FormTemplates xmlns="http://schemas.microsoft.com/sharepoint/v3/contenttype/forms">
-  <Display>DocumentLibraryForm</Display>
-  <Edit>DocumentLibraryForm</Edit>
-  <New>DocumentLibraryForm</New>
-</FormTemplates>
-</file>
-
-<file path=customXml/item3.xml><?xml version="1.0" encoding="utf-8"?>
 <p:properties xmlns:p="http://schemas.microsoft.com/office/2006/metadata/properties" xmlns:xsi="http://www.w3.org/2001/XMLSchema-instance" xmlns:pc="http://schemas.microsoft.com/office/infopath/2007/PartnerControls">
   <documentManagement>
     <_activity xmlns="cd40602f-75ca-49d0-b1a3-67a60b140d4c" xsi:nil="true"/>
@@ -12106,7 +9613,11 @@
 </p:properties>
 </file>
 
-<file path=customXml/item4.xml><?xml version="1.0" encoding="utf-8"?>
+<file path=customXml/item2.xml><?xml version="1.0" encoding="utf-8"?>
+<b:Sources xmlns:b="http://schemas.openxmlformats.org/officeDocument/2006/bibliography" xmlns="http://schemas.openxmlformats.org/officeDocument/2006/bibliography" SelectedStyle="\APASixthEditionOfficeOnline.xsl" StyleName="APA" Version="6"/>
+</file>
+
+<file path=customXml/item3.xml><?xml version="1.0" encoding="utf-8"?>
 <ct:contentTypeSchema xmlns:ct="http://schemas.microsoft.com/office/2006/metadata/contentType" xmlns:ma="http://schemas.microsoft.com/office/2006/metadata/properties/metaAttributes" ct:_="" ma:_="" ma:contentTypeName="Document" ma:contentTypeID="0x010100DE81C7763D00214D94A78C0942240142" ma:contentTypeVersion="15" ma:contentTypeDescription="Een nieuw document maken." ma:contentTypeScope="" ma:versionID="3fb331050a1dc3d32050ea403f7f9927">
   <xsd:schema xmlns:xsd="http://www.w3.org/2001/XMLSchema" xmlns:xs="http://www.w3.org/2001/XMLSchema" xmlns:p="http://schemas.microsoft.com/office/2006/metadata/properties" xmlns:ns3="cd40602f-75ca-49d0-b1a3-67a60b140d4c" xmlns:ns4="e0b958bf-7613-4b67-b696-c1915a831710" targetNamespace="http://schemas.microsoft.com/office/2006/metadata/properties" ma:root="true" ma:fieldsID="679ccab506b1c9eea405510fb5bbd5a0" ns3:_="" ns4:_="">
     <xsd:import namespace="cd40602f-75ca-49d0-b1a3-67a60b140d4c"/>
@@ -12339,23 +9850,16 @@
 </ct:contentTypeSchema>
 </file>
 
-<file path=customXml/itemProps1.xml><?xml version="1.0" encoding="utf-8"?>
-<ds:datastoreItem xmlns:ds="http://schemas.openxmlformats.org/officeDocument/2006/customXml" ds:itemID="{7DD9006E-E5DF-4226-A5D8-0CB4DADC695D}">
-  <ds:schemaRefs>
-    <ds:schemaRef ds:uri="http://schemas.openxmlformats.org/officeDocument/2006/bibliography"/>
-  </ds:schemaRefs>
-</ds:datastoreItem>
+<file path=customXml/item4.xml><?xml version="1.0" encoding="utf-8"?>
+<?mso-contentType ?>
+<FormTemplates xmlns="http://schemas.microsoft.com/sharepoint/v3/contenttype/forms">
+  <Display>DocumentLibraryForm</Display>
+  <Edit>DocumentLibraryForm</Edit>
+  <New>DocumentLibraryForm</New>
+</FormTemplates>
 </file>
 
-<file path=customXml/itemProps2.xml><?xml version="1.0" encoding="utf-8"?>
-<ds:datastoreItem xmlns:ds="http://schemas.openxmlformats.org/officeDocument/2006/customXml" ds:itemID="{CC62E5AF-3364-452C-A9A7-3F974807015D}">
-  <ds:schemaRefs>
-    <ds:schemaRef ds:uri="http://schemas.microsoft.com/sharepoint/v3/contenttype/forms"/>
-  </ds:schemaRefs>
-</ds:datastoreItem>
-</file>
-
-<file path=customXml/itemProps3.xml><?xml version="1.0" encoding="utf-8"?>
+<file path=customXml/itemProps1.xml><?xml version="1.0" encoding="utf-8"?>
 <ds:datastoreItem xmlns:ds="http://schemas.openxmlformats.org/officeDocument/2006/customXml" ds:itemID="{6B40C1F0-5725-4984-BC1C-6C089E8F629F}">
   <ds:schemaRefs>
     <ds:schemaRef ds:uri="http://schemas.microsoft.com/office/2006/metadata/properties"/>
@@ -12365,7 +9869,15 @@
 </ds:datastoreItem>
 </file>
 
-<file path=customXml/itemProps4.xml><?xml version="1.0" encoding="utf-8"?>
+<file path=customXml/itemProps2.xml><?xml version="1.0" encoding="utf-8"?>
+<ds:datastoreItem xmlns:ds="http://schemas.openxmlformats.org/officeDocument/2006/customXml" ds:itemID="{7DD9006E-E5DF-4226-A5D8-0CB4DADC695D}">
+  <ds:schemaRefs>
+    <ds:schemaRef ds:uri="http://schemas.openxmlformats.org/officeDocument/2006/bibliography"/>
+  </ds:schemaRefs>
+</ds:datastoreItem>
+</file>
+
+<file path=customXml/itemProps3.xml><?xml version="1.0" encoding="utf-8"?>
 <ds:datastoreItem xmlns:ds="http://schemas.openxmlformats.org/officeDocument/2006/customXml" ds:itemID="{9295C46B-226C-4839-9214-663B56BB2074}">
   <ds:schemaRefs>
     <ds:schemaRef ds:uri="http://schemas.microsoft.com/office/2006/metadata/contentType"/>
@@ -12382,4 +9894,12 @@
     <ds:schemaRef ds:uri="http://schemas.microsoft.com/internal/obd"/>
   </ds:schemaRefs>
 </ds:datastoreItem>
+</file>
+
+<file path=customXml/itemProps4.xml><?xml version="1.0" encoding="utf-8"?>
+<ds:datastoreItem xmlns:ds="http://schemas.openxmlformats.org/officeDocument/2006/customXml" ds:itemID="{CC62E5AF-3364-452C-A9A7-3F974807015D}">
+  <ds:schemaRefs>
+    <ds:schemaRef ds:uri="http://schemas.microsoft.com/sharepoint/v3/contenttype/forms"/>
+  </ds:schemaRefs>
+</ds:datastoreItem>
 </file>
</xml_diff>

<commit_message>
gif gemaakt voor de squirrel installer
</commit_message>
<xml_diff>
--- a/ReportCrossDev_p3_JOREN_HEYVAERT.docx
+++ b/ReportCrossDev_p3_JOREN_HEYVAERT.docx
@@ -52,7 +52,7 @@
           <v:shape id="_x0000_s1026" type="#_x0000_t75" style="position:absolute;margin-left:-93.55pt;margin-top:-64.45pt;width:497.15pt;height:684.25pt;z-index:251654144;mso-position-horizontal-relative:text;mso-position-vertical-relative:text" wrapcoords="0 0 0 21581 21600 21581 21600 0 0 0">
             <v:imagedata r:id="rId9" o:title=""/>
           </v:shape>
-          <o:OLEObject Type="Embed" ProgID="Word.Document.12" ShapeID="_x0000_s1026" DrawAspect="Content" ObjectID="_1795166250" r:id="rId10">
+          <o:OLEObject Type="Embed" ProgID="Word.Document.12" ShapeID="_x0000_s1026" DrawAspect="Content" ObjectID="_1795174104" r:id="rId10">
             <o:FieldCodes>\s</o:FieldCodes>
           </o:OLEObject>
         </w:object>
@@ -6241,6 +6241,72 @@
           <w:lang w:val="en-US"/>
         </w:rPr>
       </w:pPr>
+      <w:r>
+        <w:rPr>
+          <w:lang w:val="en-US"/>
+        </w:rPr>
+        <w:lastRenderedPageBreak/>
+        <w:t>Als je de squirrel installer runt dan krijg je een default gif te zien maar je kan ook je eigen gif maken.</w:t>
+      </w:r>
+      <w:r>
+        <w:rPr>
+          <w:lang w:val="en-US"/>
+        </w:rPr>
+        <w:br/>
+      </w:r>
+      <w:r>
+        <w:rPr>
+          <w:lang w:val="en-US"/>
+        </w:rPr>
+        <w:drawing>
+          <wp:inline distT="0" distB="0" distL="0" distR="0" wp14:anchorId="349D04F9" wp14:editId="22AD5F1B">
+            <wp:extent cx="3439005" cy="1505160"/>
+            <wp:effectExtent l="0" t="0" r="9525" b="0"/>
+            <wp:docPr id="1918775043" name="Afbeelding 1" descr="Afbeelding met tekst, schermopname, Lettertype&#10;&#10;Automatisch gegenereerde beschrijving"/>
+            <wp:cNvGraphicFramePr>
+              <a:graphicFrameLocks xmlns:a="http://schemas.openxmlformats.org/drawingml/2006/main" noChangeAspect="1"/>
+            </wp:cNvGraphicFramePr>
+            <a:graphic xmlns:a="http://schemas.openxmlformats.org/drawingml/2006/main">
+              <a:graphicData uri="http://schemas.openxmlformats.org/drawingml/2006/picture">
+                <pic:pic xmlns:pic="http://schemas.openxmlformats.org/drawingml/2006/picture">
+                  <pic:nvPicPr>
+                    <pic:cNvPr id="1918775043" name="Afbeelding 1" descr="Afbeelding met tekst, schermopname, Lettertype&#10;&#10;Automatisch gegenereerde beschrijving"/>
+                    <pic:cNvPicPr/>
+                  </pic:nvPicPr>
+                  <pic:blipFill>
+                    <a:blip r:embed="rId77"/>
+                    <a:stretch>
+                      <a:fillRect/>
+                    </a:stretch>
+                  </pic:blipFill>
+                  <pic:spPr>
+                    <a:xfrm>
+                      <a:off x="0" y="0"/>
+                      <a:ext cx="3439005" cy="1505160"/>
+                    </a:xfrm>
+                    <a:prstGeom prst="rect">
+                      <a:avLst/>
+                    </a:prstGeom>
+                  </pic:spPr>
+                </pic:pic>
+              </a:graphicData>
+            </a:graphic>
+          </wp:inline>
+        </w:drawing>
+      </w:r>
+    </w:p>
+    <w:p>
+      <w:pPr>
+        <w:rPr>
+          <w:lang w:val="en-US"/>
+        </w:rPr>
+      </w:pPr>
+      <w:r>
+        <w:rPr>
+          <w:lang w:val="en-US"/>
+        </w:rPr>
+        <w:t>Dit kan door middle van bij de squirrel maker de loadingGif aan te passen naar jouw eigen gif.</w:t>
+      </w:r>
     </w:p>
     <w:p>
       <w:pPr>
@@ -6390,7 +6456,7 @@
                           <pic:cNvPicPr/>
                         </pic:nvPicPr>
                         <pic:blipFill>
-                          <a:blip r:embed="rId77"/>
+                          <a:blip r:embed="rId78"/>
                           <a:stretch>
                             <a:fillRect/>
                           </a:stretch>
@@ -6437,7 +6503,7 @@
                           <pic:cNvPicPr/>
                         </pic:nvPicPr>
                         <pic:blipFill>
-                          <a:blip r:embed="rId78"/>
+                          <a:blip r:embed="rId79"/>
                           <a:stretch>
                             <a:fillRect/>
                           </a:stretch>
@@ -6574,7 +6640,7 @@
                           <pic:cNvPicPr/>
                         </pic:nvPicPr>
                         <pic:blipFill rotWithShape="1">
-                          <a:blip r:embed="rId79"/>
+                          <a:blip r:embed="rId80"/>
                           <a:srcRect r="81228"/>
                           <a:stretch/>
                         </pic:blipFill>
@@ -6624,7 +6690,7 @@
                           <pic:cNvPicPr/>
                         </pic:nvPicPr>
                         <pic:blipFill>
-                          <a:blip r:embed="rId80"/>
+                          <a:blip r:embed="rId81"/>
                           <a:stretch>
                             <a:fillRect/>
                           </a:stretch>
@@ -6671,7 +6737,7 @@
                           <pic:cNvPicPr/>
                         </pic:nvPicPr>
                         <pic:blipFill rotWithShape="1">
-                          <a:blip r:embed="rId81"/>
+                          <a:blip r:embed="rId82"/>
                           <a:srcRect b="23576"/>
                           <a:stretch/>
                         </pic:blipFill>
@@ -6711,7 +6777,6 @@
           </w:tcPr>
           <w:p>
             <w:r>
-              <w:lastRenderedPageBreak/>
               <w:t>Menu bar plaatsing</w:t>
             </w:r>
           </w:p>
@@ -6746,7 +6811,7 @@
                           <pic:cNvPicPr/>
                         </pic:nvPicPr>
                         <pic:blipFill>
-                          <a:blip r:embed="rId77"/>
+                          <a:blip r:embed="rId78"/>
                           <a:stretch>
                             <a:fillRect/>
                           </a:stretch>
@@ -6793,7 +6858,7 @@
                           <pic:cNvPicPr/>
                         </pic:nvPicPr>
                         <pic:blipFill>
-                          <a:blip r:embed="rId78"/>
+                          <a:blip r:embed="rId79"/>
                           <a:stretch>
                             <a:fillRect/>
                           </a:stretch>
@@ -6979,7 +7044,7 @@
                           <pic:cNvPicPr/>
                         </pic:nvPicPr>
                         <pic:blipFill>
-                          <a:blip r:embed="rId82"/>
+                          <a:blip r:embed="rId83"/>
                           <a:stretch>
                             <a:fillRect/>
                           </a:stretch>
@@ -7034,7 +7099,7 @@
                           <pic:cNvPicPr/>
                         </pic:nvPicPr>
                         <pic:blipFill rotWithShape="1">
-                          <a:blip r:embed="rId83" cstate="print">
+                          <a:blip r:embed="rId84" cstate="print">
                             <a:extLst>
                               <a:ext uri="{28A0092B-C50C-407E-A947-70E740481C1C}">
                                 <a14:useLocalDpi xmlns:a14="http://schemas.microsoft.com/office/drawing/2010/main" val="0"/>
@@ -7121,7 +7186,7 @@
                           <pic:cNvPicPr/>
                         </pic:nvPicPr>
                         <pic:blipFill>
-                          <a:blip r:embed="rId84"/>
+                          <a:blip r:embed="rId85"/>
                           <a:stretch>
                             <a:fillRect/>
                           </a:stretch>
@@ -7175,7 +7240,7 @@
                           </pic:cNvPicPr>
                         </pic:nvPicPr>
                         <pic:blipFill rotWithShape="1">
-                          <a:blip r:embed="rId85" cstate="print">
+                          <a:blip r:embed="rId86" cstate="print">
                             <a:extLst>
                               <a:ext uri="{28A0092B-C50C-407E-A947-70E740481C1C}">
                                 <a14:useLocalDpi xmlns:a14="http://schemas.microsoft.com/office/drawing/2010/main" val="0"/>
@@ -7222,6 +7287,7 @@
           </w:tcPr>
           <w:p>
             <w:r>
+              <w:lastRenderedPageBreak/>
               <w:t>File kiezen</w:t>
             </w:r>
           </w:p>
@@ -7256,7 +7322,7 @@
                           <pic:cNvPicPr/>
                         </pic:nvPicPr>
                         <pic:blipFill>
-                          <a:blip r:embed="rId86"/>
+                          <a:blip r:embed="rId87"/>
                           <a:stretch>
                             <a:fillRect/>
                           </a:stretch>
@@ -7308,7 +7374,7 @@
                           <pic:cNvPicPr/>
                         </pic:nvPicPr>
                         <pic:blipFill>
-                          <a:blip r:embed="rId87"/>
+                          <a:blip r:embed="rId88"/>
                           <a:stretch>
                             <a:fillRect/>
                           </a:stretch>
@@ -7365,11 +7431,7 @@
         <w:t xml:space="preserve"> dit gedaan via een nieuwe page.</w:t>
       </w:r>
       <w:r>
-        <w:t xml:space="preserve"> De inhoud van de file </w:t>
-      </w:r>
-      <w:r>
-        <w:lastRenderedPageBreak/>
-        <w:t>is ook anders gedaan</w:t>
+        <w:t xml:space="preserve"> De inhoud van de file is ook anders gedaan</w:t>
       </w:r>
       <w:r>
         <w:t xml:space="preserve"> o</w:t>
@@ -7501,7 +7563,7 @@
                           <pic:cNvPicPr/>
                         </pic:nvPicPr>
                         <pic:blipFill>
-                          <a:blip r:embed="rId88"/>
+                          <a:blip r:embed="rId89"/>
                           <a:stretch>
                             <a:fillRect/>
                           </a:stretch>
@@ -7548,7 +7610,7 @@
                           <pic:cNvPicPr/>
                         </pic:nvPicPr>
                         <pic:blipFill>
-                          <a:blip r:embed="rId89"/>
+                          <a:blip r:embed="rId90"/>
                           <a:stretch>
                             <a:fillRect/>
                           </a:stretch>

</xml_diff>

<commit_message>
aanpassingen gemaakt aan word report
</commit_message>
<xml_diff>
--- a/ReportCrossDev_p3_JOREN_HEYVAERT.docx
+++ b/ReportCrossDev_p3_JOREN_HEYVAERT.docx
@@ -52,7 +52,7 @@
           <v:shape id="_x0000_s1026" type="#_x0000_t75" style="position:absolute;margin-left:-93.55pt;margin-top:-64.45pt;width:497.15pt;height:684.25pt;z-index:251654144;mso-position-horizontal-relative:text;mso-position-vertical-relative:text" wrapcoords="0 0 0 21581 21600 21581 21600 0 0 0">
             <v:imagedata r:id="rId9" o:title=""/>
           </v:shape>
-          <o:OLEObject Type="Embed" ProgID="Word.Document.12" ShapeID="_x0000_s1026" DrawAspect="Content" ObjectID="_1795583909" r:id="rId10">
+          <o:OLEObject Type="Embed" ProgID="Word.Document.12" ShapeID="_x0000_s1026" DrawAspect="Content" ObjectID="_1795587093" r:id="rId10">
             <o:FieldCodes>\s</o:FieldCodes>
           </o:OLEObject>
         </w:object>
@@ -1575,12 +1575,10 @@
         <w:t xml:space="preserve"> commando (script) te maken. Wat kan gedaan worden in de </w:t>
       </w:r>
       <w:proofErr w:type="spellStart"/>
-      <w:proofErr w:type="gramStart"/>
       <w:r>
         <w:t>package.json</w:t>
       </w:r>
       <w:proofErr w:type="spellEnd"/>
-      <w:proofErr w:type="gramEnd"/>
       <w:r>
         <w:t xml:space="preserve"> file van je project. Je kan dit zien de afbeelding hiernaast. Als je onder script kijkt naar de run naam zie je de 2 commando’s in 1 string staan waardoor je gewoon het commando “</w:t>
       </w:r>
@@ -1641,7 +1639,6 @@
         <w:t xml:space="preserve">=”./” wat aan je programma zegt dat alle </w:t>
       </w:r>
       <w:proofErr w:type="spellStart"/>
-      <w:proofErr w:type="gramStart"/>
       <w:r>
         <w:t>relative</w:t>
       </w:r>
@@ -1654,7 +1651,6 @@
         <w:t>urls</w:t>
       </w:r>
       <w:proofErr w:type="spellEnd"/>
-      <w:proofErr w:type="gramEnd"/>
       <w:r>
         <w:t xml:space="preserve"> in je programma beginnen vanaf het huidige folder.</w:t>
       </w:r>
@@ -2462,15 +2458,7 @@
       </w:r>
       <w:proofErr w:type="spellEnd"/>
       <w:r>
-        <w:t xml:space="preserve"> wordt gemaakt. (</w:t>
-      </w:r>
-      <w:proofErr w:type="gramStart"/>
-      <w:r>
-        <w:t>de</w:t>
-      </w:r>
-      <w:proofErr w:type="gramEnd"/>
-      <w:r>
-        <w:t xml:space="preserve"> functie </w:t>
+        <w:t xml:space="preserve"> wordt gemaakt. (de functie </w:t>
       </w:r>
       <w:proofErr w:type="spellStart"/>
       <w:r>
@@ -2536,12 +2524,10 @@
         <w:t xml:space="preserve">De laatste functie </w:t>
       </w:r>
       <w:proofErr w:type="spellStart"/>
-      <w:proofErr w:type="gramStart"/>
       <w:r>
         <w:t>app.on</w:t>
       </w:r>
       <w:proofErr w:type="spellEnd"/>
-      <w:proofErr w:type="gramEnd"/>
       <w:r>
         <w:t>(</w:t>
       </w:r>
@@ -2815,24 +2801,15 @@
       </w:r>
       <w:proofErr w:type="spellEnd"/>
       <w:r>
-        <w:t xml:space="preserve"> eindigt met de </w:t>
-      </w:r>
-      <w:proofErr w:type="gramStart"/>
-      <w:r>
-        <w:t>extensie .</w:t>
+        <w:t xml:space="preserve"> eindigt met de extensie .</w:t>
       </w:r>
       <w:proofErr w:type="spellStart"/>
       <w:r>
         <w:t>json</w:t>
       </w:r>
       <w:proofErr w:type="spellEnd"/>
-      <w:proofErr w:type="gramEnd"/>
-      <w:r>
-        <w:t xml:space="preserve"> als dit niet zo is gaan we deze extensie hier aan toevoegen. Dit heb ik gedaan zodat ik makkelijk met 1 functie naar een nieuwe file kan schrijven of een file kan gaan overschrijven (als je gaat overschrijven dan staat er al een </w:t>
-      </w:r>
-      <w:proofErr w:type="gramStart"/>
-      <w:r>
-        <w:t>extensie</w:t>
+      <w:r>
+        <w:t xml:space="preserve"> als dit niet zo is gaan we deze extensie hier aan toevoegen. Dit heb ik gedaan zodat ik makkelijk met 1 functie naar een nieuwe file kan schrijven of een file kan gaan overschrijven (als je gaat overschrijven dan staat er al een extensie</w:t>
       </w:r>
       <w:r>
         <w:t xml:space="preserve"> </w:t>
@@ -2845,7 +2822,6 @@
         <w:t>json</w:t>
       </w:r>
       <w:proofErr w:type="spellEnd"/>
-      <w:proofErr w:type="gramEnd"/>
       <w:r>
         <w:t xml:space="preserve">). </w:t>
       </w:r>
@@ -2975,15 +2951,7 @@
       </w:r>
       <w:proofErr w:type="spellEnd"/>
       <w:r>
-        <w:t xml:space="preserve"> extensie gaan </w:t>
-      </w:r>
-      <w:proofErr w:type="gramStart"/>
-      <w:r>
-        <w:t>door geven</w:t>
-      </w:r>
-      <w:proofErr w:type="gramEnd"/>
-      <w:r>
-        <w:t xml:space="preserve"> aan de </w:t>
+        <w:t xml:space="preserve"> extensie gaan door geven aan de </w:t>
       </w:r>
       <w:proofErr w:type="spellStart"/>
       <w:r>
@@ -3292,12 +3260,10 @@
         <w:t xml:space="preserve"> te gebruiken is </w:t>
       </w:r>
       <w:proofErr w:type="spellStart"/>
-      <w:proofErr w:type="gramStart"/>
       <w:r>
         <w:t>package.json</w:t>
       </w:r>
       <w:proofErr w:type="spellEnd"/>
-      <w:proofErr w:type="gramEnd"/>
     </w:p>
     <w:p>
       <w:r>
@@ -3558,12 +3524,10 @@
         <w:t xml:space="preserve"> interface te gebruiken. Wat dan </w:t>
       </w:r>
       <w:proofErr w:type="spellStart"/>
-      <w:proofErr w:type="gramStart"/>
       <w:r>
         <w:t>window.api.Nodige</w:t>
       </w:r>
       <w:proofErr w:type="spellEnd"/>
-      <w:proofErr w:type="gramEnd"/>
       <w:r>
         <w:t xml:space="preserve"> functie wordt.</w:t>
       </w:r>
@@ -3571,12 +3535,10 @@
         <w:t xml:space="preserve"> Zoals bv </w:t>
       </w:r>
       <w:proofErr w:type="spellStart"/>
-      <w:proofErr w:type="gramStart"/>
       <w:r>
         <w:t>window.api.writeFiles</w:t>
       </w:r>
       <w:proofErr w:type="spellEnd"/>
-      <w:proofErr w:type="gramEnd"/>
       <w:r>
         <w:t xml:space="preserve"> of </w:t>
       </w:r>
@@ -3677,12 +3639,10 @@
         <w:t xml:space="preserve"> vindt het niet leuk dat je meerdere </w:t>
       </w:r>
       <w:proofErr w:type="spellStart"/>
-      <w:proofErr w:type="gramStart"/>
       <w:r>
         <w:t>package.json</w:t>
       </w:r>
       <w:proofErr w:type="spellEnd"/>
-      <w:proofErr w:type="gramEnd"/>
       <w:r>
         <w:t xml:space="preserve"> files zijn hierdoor moeten we onze structuur aanpassen.</w:t>
       </w:r>
@@ -3707,12 +3667,10 @@
         <w:t xml:space="preserve"> toe te voegen aan ons project moeten we gaan verwijderen. Maar voor we dit gaan doen moeten we eerst in de </w:t>
       </w:r>
       <w:proofErr w:type="spellStart"/>
-      <w:proofErr w:type="gramStart"/>
       <w:r>
         <w:t>package.json</w:t>
       </w:r>
       <w:proofErr w:type="spellEnd"/>
-      <w:proofErr w:type="gramEnd"/>
       <w:r>
         <w:t xml:space="preserve"> file in de root van ons project nog een paar aanpassingen maken.</w:t>
       </w:r>
@@ -3841,17 +3799,12 @@
         <w:t xml:space="preserve"> cap copy &amp;&amp; </w:t>
       </w:r>
       <w:proofErr w:type="spellStart"/>
-      <w:proofErr w:type="gramStart"/>
       <w:r>
         <w:t>electron</w:t>
       </w:r>
       <w:proofErr w:type="spellEnd"/>
       <w:r>
-        <w:t xml:space="preserve"> .</w:t>
-      </w:r>
-      <w:proofErr w:type="gramEnd"/>
-      <w:r>
-        <w:t>"</w:t>
+        <w:t xml:space="preserve"> ."</w:t>
       </w:r>
     </w:p>
     <w:p/>
@@ -4165,18 +4118,13 @@
         </w:drawing>
       </w:r>
       <w:r>
-        <w:t xml:space="preserve">Het volgende commando dat we gaan ingeven is </w:t>
-      </w:r>
-      <w:proofErr w:type="gramStart"/>
-      <w:r>
-        <w:t xml:space="preserve">“ </w:t>
+        <w:t xml:space="preserve">Het volgende commando dat we gaan ingeven is “ </w:t>
       </w:r>
       <w:proofErr w:type="spellStart"/>
       <w:r>
         <w:t>npm</w:t>
       </w:r>
       <w:proofErr w:type="spellEnd"/>
-      <w:proofErr w:type="gramEnd"/>
       <w:r>
         <w:t xml:space="preserve"> run make” dit is een script dat er door de 2 bovenstaande commando’s is bij gekomen in de </w:t>
       </w:r>
@@ -4319,12 +4267,10 @@
         <w:t xml:space="preserve"> was vergeten te verwijderen en heb dan voor de zekerheid onderstaand in </w:t>
       </w:r>
       <w:proofErr w:type="spellStart"/>
-      <w:proofErr w:type="gramStart"/>
       <w:r>
         <w:t>package.json</w:t>
       </w:r>
       <w:proofErr w:type="spellEnd"/>
-      <w:proofErr w:type="gramEnd"/>
       <w:r>
         <w:t xml:space="preserve"> toegevoegd.</w:t>
       </w:r>
@@ -4381,12 +4327,10 @@
         <w:t xml:space="preserve">Zo heb je onder de map make een andere map </w:t>
       </w:r>
       <w:proofErr w:type="spellStart"/>
-      <w:proofErr w:type="gramStart"/>
       <w:r>
         <w:t>squirrel.windows</w:t>
       </w:r>
       <w:proofErr w:type="spellEnd"/>
-      <w:proofErr w:type="gramEnd"/>
       <w:r>
         <w:t xml:space="preserve">/x64 staan. Hierin zit de </w:t>
       </w:r>
@@ -4888,15 +4832,7 @@
         <w:t xml:space="preserve"> als volgt moeten uit</w:t>
       </w:r>
       <w:r>
-        <w:t xml:space="preserve">zien. Maar als je dan daarna de titel zou </w:t>
-      </w:r>
-      <w:proofErr w:type="gramStart"/>
-      <w:r>
-        <w:t>weg halen</w:t>
-      </w:r>
-      <w:proofErr w:type="gramEnd"/>
-      <w:r>
-        <w:t xml:space="preserve"> zou deze rood moeten komen te staan met nog een extra boodschap dat het veld</w:t>
+        <w:t>zien. Maar als je dan daarna de titel zou weg halen zou deze rood moeten komen te staan met nog een extra boodschap dat het veld</w:t>
       </w:r>
       <w:r>
         <w:t xml:space="preserve"> verplicht</w:t>
@@ -6429,15 +6365,7 @@
       </w:r>
       <w:proofErr w:type="spellEnd"/>
       <w:r>
-        <w:t xml:space="preserve"> </w:t>
-      </w:r>
-      <w:proofErr w:type="gramStart"/>
-      <w:r>
-        <w:t>gebeurd</w:t>
-      </w:r>
-      <w:proofErr w:type="gramEnd"/>
-      <w:r>
-        <w:t xml:space="preserve"> via IPC (</w:t>
+        <w:t xml:space="preserve"> gebeurd via IPC (</w:t>
       </w:r>
       <w:proofErr w:type="spellStart"/>
       <w:r>
@@ -7029,15 +6957,7 @@
             </w:r>
             <w:proofErr w:type="spellEnd"/>
             <w:r>
-              <w:t xml:space="preserve"> </w:t>
-            </w:r>
-            <w:proofErr w:type="gramStart"/>
-            <w:r>
-              <w:t>toe gevoegd</w:t>
-            </w:r>
-            <w:proofErr w:type="gramEnd"/>
-            <w:r>
-              <w:t xml:space="preserve"> aan de </w:t>
+              <w:t xml:space="preserve"> toe gevoegd aan de </w:t>
             </w:r>
             <w:proofErr w:type="spellStart"/>
             <w:r>
@@ -7123,7 +7043,6 @@
               <w:t xml:space="preserve"> </w:t>
             </w:r>
             <w:proofErr w:type="spellStart"/>
-            <w:proofErr w:type="gramStart"/>
             <w:r>
               <w:t>ses</w:t>
             </w:r>
@@ -7134,7 +7053,6 @@
               <w:t>.setPermissionRequestHandler</w:t>
             </w:r>
             <w:proofErr w:type="spellEnd"/>
-            <w:proofErr w:type="gramEnd"/>
             <w:r>
               <w:t xml:space="preserve">() in </w:t>
             </w:r>
@@ -7396,15 +7314,7 @@
           </w:tcPr>
           <w:p>
             <w:r>
-              <w:t xml:space="preserve">Ik heb dit </w:t>
-            </w:r>
-            <w:proofErr w:type="gramStart"/>
-            <w:r>
-              <w:t>toe gevoegd</w:t>
-            </w:r>
-            <w:proofErr w:type="gramEnd"/>
-            <w:r>
-              <w:t xml:space="preserve"> aan de index.html file om hieraan te voldoen.</w:t>
+              <w:t>Ik heb dit toe gevoegd aan de index.html file om hieraan te voldoen.</w:t>
             </w:r>
             <w:r>
               <w:br/>
@@ -7784,12 +7694,10 @@
               <w:t xml:space="preserve">&lt; </w:t>
             </w:r>
             <w:proofErr w:type="spellStart"/>
-            <w:proofErr w:type="gramStart"/>
             <w:r>
               <w:t>webview</w:t>
             </w:r>
             <w:proofErr w:type="spellEnd"/>
-            <w:proofErr w:type="gramEnd"/>
             <w:r>
               <w:t xml:space="preserve">&gt;: Do </w:t>
             </w:r>
@@ -7858,12 +7766,10 @@
               <w:t xml:space="preserve">&lt; </w:t>
             </w:r>
             <w:proofErr w:type="spellStart"/>
-            <w:proofErr w:type="gramStart"/>
             <w:r>
               <w:t>webview</w:t>
             </w:r>
             <w:proofErr w:type="spellEnd"/>
-            <w:proofErr w:type="gramEnd"/>
             <w:r>
               <w:t xml:space="preserve">&gt;: </w:t>
             </w:r>
@@ -7956,11 +7862,9 @@
             <w:r>
               <w:t xml:space="preserve">Ik heb de index.js volgend er moeten bij zetten om </w:t>
             </w:r>
-            <w:proofErr w:type="gramStart"/>
-            <w:r>
-              <w:t>er voor</w:t>
-            </w:r>
-            <w:proofErr w:type="gramEnd"/>
+            <w:r>
+              <w:t>ervoor</w:t>
+            </w:r>
             <w:r>
               <w:t xml:space="preserve"> te zorgen dat enkel mijn files kunnen worden naar </w:t>
             </w:r>
@@ -9507,7 +9411,6 @@
         <w:t xml:space="preserve"> door middle van in de </w:t>
       </w:r>
       <w:proofErr w:type="spellStart"/>
-      <w:proofErr w:type="gramStart"/>
       <w:r>
         <w:rPr>
           <w:lang w:val="en-US"/>
@@ -9515,7 +9418,6 @@
         <w:t>package.json</w:t>
       </w:r>
       <w:proofErr w:type="spellEnd"/>
-      <w:proofErr w:type="gramEnd"/>
       <w:r>
         <w:rPr>
           <w:lang w:val="en-US"/>
@@ -10146,12 +10048,10 @@
         <w:t xml:space="preserve">Als je dan naar de out map make kijkt zie je terug de </w:t>
       </w:r>
       <w:proofErr w:type="spellStart"/>
-      <w:proofErr w:type="gramStart"/>
       <w:r>
         <w:t>squirrel.windows</w:t>
       </w:r>
       <w:proofErr w:type="spellEnd"/>
-      <w:proofErr w:type="gramEnd"/>
       <w:r>
         <w:t xml:space="preserve"> map staan waarin de </w:t>
       </w:r>
@@ -11219,6 +11119,680 @@
           <w:lang w:val="en-US"/>
         </w:rPr>
       </w:pPr>
+      <w:r>
+        <w:rPr>
+          <w:lang w:val="en-US"/>
+        </w:rPr>
+        <w:t xml:space="preserve">In de </w:t>
+      </w:r>
+      <w:proofErr w:type="spellStart"/>
+      <w:r>
+        <w:rPr>
+          <w:lang w:val="en-US"/>
+        </w:rPr>
+        <w:t>afbeelding</w:t>
+      </w:r>
+      <w:proofErr w:type="spellEnd"/>
+      <w:r>
+        <w:rPr>
+          <w:lang w:val="en-US"/>
+        </w:rPr>
+        <w:t xml:space="preserve"> </w:t>
+      </w:r>
+      <w:proofErr w:type="spellStart"/>
+      <w:r>
+        <w:rPr>
+          <w:lang w:val="en-US"/>
+        </w:rPr>
+        <w:t>hieronder</w:t>
+      </w:r>
+      <w:proofErr w:type="spellEnd"/>
+      <w:r>
+        <w:rPr>
+          <w:lang w:val="en-US"/>
+        </w:rPr>
+        <w:t xml:space="preserve"> </w:t>
+      </w:r>
+      <w:proofErr w:type="spellStart"/>
+      <w:r>
+        <w:rPr>
+          <w:lang w:val="en-US"/>
+        </w:rPr>
+        <w:t>kan</w:t>
+      </w:r>
+      <w:proofErr w:type="spellEnd"/>
+      <w:r>
+        <w:rPr>
+          <w:lang w:val="en-US"/>
+        </w:rPr>
+        <w:t xml:space="preserve"> je </w:t>
+      </w:r>
+      <w:proofErr w:type="spellStart"/>
+      <w:r>
+        <w:rPr>
+          <w:lang w:val="en-US"/>
+        </w:rPr>
+        <w:t>zien</w:t>
+      </w:r>
+      <w:proofErr w:type="spellEnd"/>
+      <w:r>
+        <w:rPr>
+          <w:lang w:val="en-US"/>
+        </w:rPr>
+        <w:t xml:space="preserve"> </w:t>
+      </w:r>
+      <w:proofErr w:type="spellStart"/>
+      <w:r>
+        <w:rPr>
+          <w:lang w:val="en-US"/>
+        </w:rPr>
+        <w:t>dat</w:t>
+      </w:r>
+      <w:proofErr w:type="spellEnd"/>
+      <w:r>
+        <w:rPr>
+          <w:lang w:val="en-US"/>
+        </w:rPr>
+        <w:t xml:space="preserve"> de installer </w:t>
+      </w:r>
+      <w:proofErr w:type="spellStart"/>
+      <w:r>
+        <w:rPr>
+          <w:lang w:val="en-US"/>
+        </w:rPr>
+        <w:t>gemaakt</w:t>
+      </w:r>
+      <w:proofErr w:type="spellEnd"/>
+      <w:r>
+        <w:rPr>
+          <w:lang w:val="en-US"/>
+        </w:rPr>
+        <w:t xml:space="preserve"> is.</w:t>
+      </w:r>
+      <w:r>
+        <w:rPr>
+          <w:lang w:val="en-US"/>
+        </w:rPr>
+        <w:t xml:space="preserve"> (door de </w:t>
+      </w:r>
+      <w:proofErr w:type="spellStart"/>
+      <w:r>
+        <w:rPr>
+          <w:lang w:val="en-US"/>
+        </w:rPr>
+        <w:t>grote</w:t>
+      </w:r>
+      <w:proofErr w:type="spellEnd"/>
+      <w:r>
+        <w:rPr>
+          <w:lang w:val="en-US"/>
+        </w:rPr>
+        <w:t xml:space="preserve"> van de installer </w:t>
+      </w:r>
+      <w:proofErr w:type="spellStart"/>
+      <w:r>
+        <w:rPr>
+          <w:lang w:val="en-US"/>
+        </w:rPr>
+        <w:t>heb</w:t>
+      </w:r>
+      <w:proofErr w:type="spellEnd"/>
+      <w:r>
+        <w:rPr>
+          <w:lang w:val="en-US"/>
+        </w:rPr>
+        <w:t xml:space="preserve"> </w:t>
+      </w:r>
+      <w:proofErr w:type="spellStart"/>
+      <w:r>
+        <w:rPr>
+          <w:lang w:val="en-US"/>
+        </w:rPr>
+        <w:t>ik</w:t>
+      </w:r>
+      <w:proofErr w:type="spellEnd"/>
+      <w:r>
+        <w:rPr>
+          <w:lang w:val="en-US"/>
+        </w:rPr>
+        <w:t xml:space="preserve"> </w:t>
+      </w:r>
+      <w:proofErr w:type="spellStart"/>
+      <w:r>
+        <w:rPr>
+          <w:lang w:val="en-US"/>
+        </w:rPr>
+        <w:t>deze</w:t>
+      </w:r>
+      <w:proofErr w:type="spellEnd"/>
+      <w:r>
+        <w:rPr>
+          <w:lang w:val="en-US"/>
+        </w:rPr>
+        <w:t xml:space="preserve"> </w:t>
+      </w:r>
+      <w:proofErr w:type="spellStart"/>
+      <w:r>
+        <w:rPr>
+          <w:lang w:val="en-US"/>
+        </w:rPr>
+        <w:t>niet</w:t>
+      </w:r>
+      <w:proofErr w:type="spellEnd"/>
+      <w:r>
+        <w:rPr>
+          <w:lang w:val="en-US"/>
+        </w:rPr>
+        <w:t xml:space="preserve"> mee </w:t>
+      </w:r>
+      <w:proofErr w:type="spellStart"/>
+      <w:r>
+        <w:rPr>
+          <w:lang w:val="en-US"/>
+        </w:rPr>
+        <w:t>geupload</w:t>
+      </w:r>
+      <w:proofErr w:type="spellEnd"/>
+      <w:r>
+        <w:rPr>
+          <w:lang w:val="en-US"/>
+        </w:rPr>
+        <w:t>)</w:t>
+      </w:r>
+    </w:p>
+    <w:p>
+      <w:pPr>
+        <w:rPr>
+          <w:lang w:val="en-US"/>
+        </w:rPr>
+      </w:pPr>
+      <w:r>
+        <w:rPr>
+          <w:lang w:val="en-US"/>
+        </w:rPr>
+        <w:drawing>
+          <wp:inline distT="0" distB="0" distL="0" distR="0" wp14:anchorId="518E4643" wp14:editId="1100D1E7">
+            <wp:extent cx="5760720" cy="1628775"/>
+            <wp:effectExtent l="0" t="0" r="0" b="9525"/>
+            <wp:docPr id="1213320011" name="Afbeelding 1" descr="Afbeelding met tekst, Lettertype, nummer, lijn&#10;&#10;Automatisch gegenereerde beschrijving"/>
+            <wp:cNvGraphicFramePr>
+              <a:graphicFrameLocks xmlns:a="http://schemas.openxmlformats.org/drawingml/2006/main" noChangeAspect="1"/>
+            </wp:cNvGraphicFramePr>
+            <a:graphic xmlns:a="http://schemas.openxmlformats.org/drawingml/2006/main">
+              <a:graphicData uri="http://schemas.openxmlformats.org/drawingml/2006/picture">
+                <pic:pic xmlns:pic="http://schemas.openxmlformats.org/drawingml/2006/picture">
+                  <pic:nvPicPr>
+                    <pic:cNvPr id="1213320011" name="Afbeelding 1" descr="Afbeelding met tekst, Lettertype, nummer, lijn&#10;&#10;Automatisch gegenereerde beschrijving"/>
+                    <pic:cNvPicPr/>
+                  </pic:nvPicPr>
+                  <pic:blipFill>
+                    <a:blip r:embed="rId79"/>
+                    <a:stretch>
+                      <a:fillRect/>
+                    </a:stretch>
+                  </pic:blipFill>
+                  <pic:spPr>
+                    <a:xfrm>
+                      <a:off x="0" y="0"/>
+                      <a:ext cx="5760720" cy="1628775"/>
+                    </a:xfrm>
+                    <a:prstGeom prst="rect">
+                      <a:avLst/>
+                    </a:prstGeom>
+                  </pic:spPr>
+                </pic:pic>
+              </a:graphicData>
+            </a:graphic>
+          </wp:inline>
+        </w:drawing>
+      </w:r>
+    </w:p>
+    <w:p>
+      <w:pPr>
+        <w:rPr>
+          <w:lang w:val="en-US"/>
+        </w:rPr>
+      </w:pPr>
+    </w:p>
+    <w:p>
+      <w:pPr>
+        <w:rPr>
+          <w:lang w:val="en-US"/>
+        </w:rPr>
+      </w:pPr>
+    </w:p>
+    <w:p>
+      <w:pPr>
+        <w:rPr>
+          <w:lang w:val="en-US"/>
+        </w:rPr>
+      </w:pPr>
+    </w:p>
+    <w:p>
+      <w:pPr>
+        <w:rPr>
+          <w:lang w:val="en-US"/>
+        </w:rPr>
+      </w:pPr>
+    </w:p>
+    <w:p>
+      <w:pPr>
+        <w:rPr>
+          <w:lang w:val="en-US"/>
+        </w:rPr>
+      </w:pPr>
+    </w:p>
+    <w:p>
+      <w:pPr>
+        <w:rPr>
+          <w:lang w:val="en-US"/>
+        </w:rPr>
+      </w:pPr>
+    </w:p>
+    <w:p>
+      <w:pPr>
+        <w:rPr>
+          <w:lang w:val="en-US"/>
+        </w:rPr>
+      </w:pPr>
+    </w:p>
+    <w:p>
+      <w:pPr>
+        <w:rPr>
+          <w:lang w:val="en-US"/>
+        </w:rPr>
+      </w:pPr>
+      <w:r>
+        <w:rPr>
+          <w:lang w:val="en-US"/>
+        </w:rPr>
+        <w:lastRenderedPageBreak/>
+        <w:t xml:space="preserve">Je </w:t>
+      </w:r>
+      <w:proofErr w:type="spellStart"/>
+      <w:r>
+        <w:rPr>
+          <w:lang w:val="en-US"/>
+        </w:rPr>
+        <w:t>kan</w:t>
+      </w:r>
+      <w:proofErr w:type="spellEnd"/>
+      <w:r>
+        <w:rPr>
+          <w:lang w:val="en-US"/>
+        </w:rPr>
+        <w:t xml:space="preserve"> </w:t>
+      </w:r>
+      <w:proofErr w:type="spellStart"/>
+      <w:r>
+        <w:rPr>
+          <w:lang w:val="en-US"/>
+        </w:rPr>
+        <w:t>controleren</w:t>
+      </w:r>
+      <w:proofErr w:type="spellEnd"/>
+      <w:r>
+        <w:rPr>
+          <w:lang w:val="en-US"/>
+        </w:rPr>
+        <w:t xml:space="preserve"> of de installer </w:t>
+      </w:r>
+      <w:proofErr w:type="spellStart"/>
+      <w:r>
+        <w:rPr>
+          <w:lang w:val="en-US"/>
+        </w:rPr>
+        <w:t>werkt</w:t>
+      </w:r>
+      <w:proofErr w:type="spellEnd"/>
+      <w:r>
+        <w:rPr>
+          <w:lang w:val="en-US"/>
+        </w:rPr>
+        <w:t xml:space="preserve"> door middle van de c:/User/&lt;Usernmae&gt;/AppData/local/ToDo-List:</w:t>
+      </w:r>
+    </w:p>
+    <w:p>
+      <w:pPr>
+        <w:rPr>
+          <w:lang w:val="en-US"/>
+        </w:rPr>
+      </w:pPr>
+      <w:r>
+        <w:rPr>
+          <w:lang w:val="en-US"/>
+        </w:rPr>
+        <w:drawing>
+          <wp:inline distT="0" distB="0" distL="0" distR="0" wp14:anchorId="01B7695B" wp14:editId="2434B197">
+            <wp:extent cx="5760720" cy="2169160"/>
+            <wp:effectExtent l="0" t="0" r="0" b="2540"/>
+            <wp:docPr id="1442568832" name="Afbeelding 1" descr="Afbeelding met tekst, schermopname, nummer, Lettertype&#10;&#10;Automatisch gegenereerde beschrijving"/>
+            <wp:cNvGraphicFramePr>
+              <a:graphicFrameLocks xmlns:a="http://schemas.openxmlformats.org/drawingml/2006/main" noChangeAspect="1"/>
+            </wp:cNvGraphicFramePr>
+            <a:graphic xmlns:a="http://schemas.openxmlformats.org/drawingml/2006/main">
+              <a:graphicData uri="http://schemas.openxmlformats.org/drawingml/2006/picture">
+                <pic:pic xmlns:pic="http://schemas.openxmlformats.org/drawingml/2006/picture">
+                  <pic:nvPicPr>
+                    <pic:cNvPr id="1442568832" name="Afbeelding 1" descr="Afbeelding met tekst, schermopname, nummer, Lettertype&#10;&#10;Automatisch gegenereerde beschrijving"/>
+                    <pic:cNvPicPr/>
+                  </pic:nvPicPr>
+                  <pic:blipFill>
+                    <a:blip r:embed="rId80"/>
+                    <a:stretch>
+                      <a:fillRect/>
+                    </a:stretch>
+                  </pic:blipFill>
+                  <pic:spPr>
+                    <a:xfrm>
+                      <a:off x="0" y="0"/>
+                      <a:ext cx="5760720" cy="2169160"/>
+                    </a:xfrm>
+                    <a:prstGeom prst="rect">
+                      <a:avLst/>
+                    </a:prstGeom>
+                  </pic:spPr>
+                </pic:pic>
+              </a:graphicData>
+            </a:graphic>
+          </wp:inline>
+        </w:drawing>
+      </w:r>
+    </w:p>
+    <w:p>
+      <w:pPr>
+        <w:rPr>
+          <w:lang w:val="en-US"/>
+        </w:rPr>
+      </w:pPr>
+    </w:p>
+    <w:p>
+      <w:pPr>
+        <w:rPr>
+          <w:lang w:val="en-US"/>
+        </w:rPr>
+      </w:pPr>
+      <w:r>
+        <w:rPr>
+          <w:lang w:val="en-US"/>
+        </w:rPr>
+        <w:t xml:space="preserve"> Je </w:t>
+      </w:r>
+      <w:proofErr w:type="spellStart"/>
+      <w:r>
+        <w:rPr>
+          <w:lang w:val="en-US"/>
+        </w:rPr>
+        <w:t>kan</w:t>
+      </w:r>
+      <w:proofErr w:type="spellEnd"/>
+      <w:r>
+        <w:rPr>
+          <w:lang w:val="en-US"/>
+        </w:rPr>
+        <w:t xml:space="preserve"> je app </w:t>
+      </w:r>
+      <w:proofErr w:type="spellStart"/>
+      <w:r>
+        <w:rPr>
+          <w:lang w:val="en-US"/>
+        </w:rPr>
+        <w:t>launchen</w:t>
+      </w:r>
+      <w:proofErr w:type="spellEnd"/>
+      <w:r>
+        <w:rPr>
+          <w:lang w:val="en-US"/>
+        </w:rPr>
+        <w:t xml:space="preserve"> via de exe die in de app-0.0.1 folder </w:t>
+      </w:r>
+      <w:proofErr w:type="spellStart"/>
+      <w:r>
+        <w:rPr>
+          <w:lang w:val="en-US"/>
+        </w:rPr>
+        <w:t>staat</w:t>
+      </w:r>
+      <w:proofErr w:type="spellEnd"/>
+      <w:r>
+        <w:rPr>
+          <w:lang w:val="en-US"/>
+        </w:rPr>
+        <w:t xml:space="preserve"> (ToDo-List.exe)</w:t>
+      </w:r>
+      <w:r>
+        <w:rPr>
+          <w:lang w:val="en-US"/>
+        </w:rPr>
+        <w:br/>
+      </w:r>
+      <w:r>
+        <w:rPr>
+          <w:lang w:val="en-US"/>
+        </w:rPr>
+        <w:drawing>
+          <wp:inline distT="0" distB="0" distL="0" distR="0" wp14:anchorId="24F792E8" wp14:editId="1CE6D95B">
+            <wp:extent cx="4102100" cy="2570143"/>
+            <wp:effectExtent l="0" t="0" r="0" b="1905"/>
+            <wp:docPr id="1487948281" name="Afbeelding 1" descr="Afbeelding met tekst, schermopname, software, nummer&#10;&#10;Automatisch gegenereerde beschrijving"/>
+            <wp:cNvGraphicFramePr>
+              <a:graphicFrameLocks xmlns:a="http://schemas.openxmlformats.org/drawingml/2006/main" noChangeAspect="1"/>
+            </wp:cNvGraphicFramePr>
+            <a:graphic xmlns:a="http://schemas.openxmlformats.org/drawingml/2006/main">
+              <a:graphicData uri="http://schemas.openxmlformats.org/drawingml/2006/picture">
+                <pic:pic xmlns:pic="http://schemas.openxmlformats.org/drawingml/2006/picture">
+                  <pic:nvPicPr>
+                    <pic:cNvPr id="1487948281" name="Afbeelding 1" descr="Afbeelding met tekst, schermopname, software, nummer&#10;&#10;Automatisch gegenereerde beschrijving"/>
+                    <pic:cNvPicPr/>
+                  </pic:nvPicPr>
+                  <pic:blipFill>
+                    <a:blip r:embed="rId81"/>
+                    <a:stretch>
+                      <a:fillRect/>
+                    </a:stretch>
+                  </pic:blipFill>
+                  <pic:spPr>
+                    <a:xfrm>
+                      <a:off x="0" y="0"/>
+                      <a:ext cx="4119737" cy="2581193"/>
+                    </a:xfrm>
+                    <a:prstGeom prst="rect">
+                      <a:avLst/>
+                    </a:prstGeom>
+                  </pic:spPr>
+                </pic:pic>
+              </a:graphicData>
+            </a:graphic>
+          </wp:inline>
+        </w:drawing>
+      </w:r>
+    </w:p>
+    <w:p>
+      <w:pPr>
+        <w:rPr>
+          <w:lang w:val="en-US"/>
+        </w:rPr>
+      </w:pPr>
+    </w:p>
+    <w:p>
+      <w:pPr>
+        <w:rPr>
+          <w:lang w:val="en-US"/>
+        </w:rPr>
+      </w:pPr>
+      <w:r>
+        <w:rPr>
+          <w:lang w:val="en-US"/>
+        </w:rPr>
+        <w:t xml:space="preserve">Of je </w:t>
+      </w:r>
+      <w:proofErr w:type="spellStart"/>
+      <w:r>
+        <w:rPr>
+          <w:lang w:val="en-US"/>
+        </w:rPr>
+        <w:t>kan</w:t>
+      </w:r>
+      <w:proofErr w:type="spellEnd"/>
+      <w:r>
+        <w:rPr>
+          <w:lang w:val="en-US"/>
+        </w:rPr>
+        <w:t xml:space="preserve"> het </w:t>
+      </w:r>
+      <w:proofErr w:type="spellStart"/>
+      <w:r>
+        <w:rPr>
+          <w:lang w:val="en-US"/>
+        </w:rPr>
+        <w:t>ook</w:t>
+      </w:r>
+      <w:proofErr w:type="spellEnd"/>
+      <w:r>
+        <w:rPr>
+          <w:lang w:val="en-US"/>
+        </w:rPr>
+        <w:t xml:space="preserve"> </w:t>
+      </w:r>
+      <w:proofErr w:type="spellStart"/>
+      <w:r>
+        <w:rPr>
+          <w:lang w:val="en-US"/>
+        </w:rPr>
+        <w:t>gaan</w:t>
+      </w:r>
+      <w:proofErr w:type="spellEnd"/>
+      <w:r>
+        <w:rPr>
+          <w:lang w:val="en-US"/>
+        </w:rPr>
+        <w:t xml:space="preserve"> </w:t>
+      </w:r>
+      <w:proofErr w:type="spellStart"/>
+      <w:r>
+        <w:rPr>
+          <w:lang w:val="en-US"/>
+        </w:rPr>
+        <w:t>runnen</w:t>
+      </w:r>
+      <w:proofErr w:type="spellEnd"/>
+      <w:r>
+        <w:rPr>
+          <w:lang w:val="en-US"/>
+        </w:rPr>
+        <w:t xml:space="preserve"> door middle van de </w:t>
+      </w:r>
+      <w:proofErr w:type="spellStart"/>
+      <w:r>
+        <w:rPr>
+          <w:lang w:val="en-US"/>
+        </w:rPr>
+        <w:t>snelkoppeling</w:t>
+      </w:r>
+      <w:proofErr w:type="spellEnd"/>
+      <w:r>
+        <w:rPr>
+          <w:lang w:val="en-US"/>
+        </w:rPr>
+        <w:t xml:space="preserve"> </w:t>
+      </w:r>
+      <w:proofErr w:type="spellStart"/>
+      <w:r>
+        <w:rPr>
+          <w:lang w:val="en-US"/>
+        </w:rPr>
+        <w:t>te</w:t>
+      </w:r>
+      <w:proofErr w:type="spellEnd"/>
+      <w:r>
+        <w:rPr>
+          <w:lang w:val="en-US"/>
+        </w:rPr>
+        <w:t xml:space="preserve"> </w:t>
+      </w:r>
+      <w:proofErr w:type="spellStart"/>
+      <w:r>
+        <w:rPr>
+          <w:lang w:val="en-US"/>
+        </w:rPr>
+        <w:t>gaan</w:t>
+      </w:r>
+      <w:proofErr w:type="spellEnd"/>
+      <w:r>
+        <w:rPr>
+          <w:lang w:val="en-US"/>
+        </w:rPr>
+        <w:t xml:space="preserve"> </w:t>
+      </w:r>
+      <w:proofErr w:type="spellStart"/>
+      <w:r>
+        <w:rPr>
+          <w:lang w:val="en-US"/>
+        </w:rPr>
+        <w:t>starten</w:t>
+      </w:r>
+      <w:proofErr w:type="spellEnd"/>
+      <w:r>
+        <w:rPr>
+          <w:lang w:val="en-US"/>
+        </w:rPr>
+        <w:t xml:space="preserve"> </w:t>
+      </w:r>
+    </w:p>
+    <w:p>
+      <w:pPr>
+        <w:rPr>
+          <w:lang w:val="en-US"/>
+        </w:rPr>
+      </w:pPr>
+      <w:r>
+        <w:rPr>
+          <w:lang w:val="en-US"/>
+        </w:rPr>
+        <w:lastRenderedPageBreak/>
+        <w:drawing>
+          <wp:inline distT="0" distB="0" distL="0" distR="0" wp14:anchorId="07B20779" wp14:editId="28069A00">
+            <wp:extent cx="4514850" cy="3140787"/>
+            <wp:effectExtent l="0" t="0" r="0" b="2540"/>
+            <wp:docPr id="715294450" name="Afbeelding 1" descr="Afbeelding met tekst, schermopname, software, Computerpictogram&#10;&#10;Automatisch gegenereerde beschrijving"/>
+            <wp:cNvGraphicFramePr>
+              <a:graphicFrameLocks xmlns:a="http://schemas.openxmlformats.org/drawingml/2006/main" noChangeAspect="1"/>
+            </wp:cNvGraphicFramePr>
+            <a:graphic xmlns:a="http://schemas.openxmlformats.org/drawingml/2006/main">
+              <a:graphicData uri="http://schemas.openxmlformats.org/drawingml/2006/picture">
+                <pic:pic xmlns:pic="http://schemas.openxmlformats.org/drawingml/2006/picture">
+                  <pic:nvPicPr>
+                    <pic:cNvPr id="715294450" name="Afbeelding 1" descr="Afbeelding met tekst, schermopname, software, Computerpictogram&#10;&#10;Automatisch gegenereerde beschrijving"/>
+                    <pic:cNvPicPr/>
+                  </pic:nvPicPr>
+                  <pic:blipFill>
+                    <a:blip r:embed="rId82"/>
+                    <a:stretch>
+                      <a:fillRect/>
+                    </a:stretch>
+                  </pic:blipFill>
+                  <pic:spPr>
+                    <a:xfrm>
+                      <a:off x="0" y="0"/>
+                      <a:ext cx="4520760" cy="3144898"/>
+                    </a:xfrm>
+                    <a:prstGeom prst="rect">
+                      <a:avLst/>
+                    </a:prstGeom>
+                  </pic:spPr>
+                </pic:pic>
+              </a:graphicData>
+            </a:graphic>
+          </wp:inline>
+        </w:drawing>
+      </w:r>
+    </w:p>
+    <w:p>
+      <w:pPr>
+        <w:rPr>
+          <w:lang w:val="en-US"/>
+        </w:rPr>
+      </w:pPr>
     </w:p>
     <w:p>
       <w:pPr>
@@ -11303,7 +11877,6 @@
       </w:pPr>
       <w:bookmarkStart w:id="23" w:name="_Toc182668542"/>
       <w:r>
-        <w:lastRenderedPageBreak/>
         <w:t>Vergelijking</w:t>
       </w:r>
       <w:bookmarkEnd w:id="23"/>
@@ -11395,6 +11968,7 @@
           </w:tcPr>
           <w:p>
             <w:r>
+              <w:lastRenderedPageBreak/>
               <w:t>S</w:t>
             </w:r>
             <w:r>
@@ -11430,7 +12004,7 @@
                           <pic:cNvPicPr/>
                         </pic:nvPicPr>
                         <pic:blipFill>
-                          <a:blip r:embed="rId79"/>
+                          <a:blip r:embed="rId83"/>
                           <a:stretch>
                             <a:fillRect/>
                           </a:stretch>
@@ -11477,7 +12051,7 @@
                           <pic:cNvPicPr/>
                         </pic:nvPicPr>
                         <pic:blipFill>
-                          <a:blip r:embed="rId80"/>
+                          <a:blip r:embed="rId84"/>
                           <a:stretch>
                             <a:fillRect/>
                           </a:stretch>
@@ -11658,7 +12232,7 @@
                           <pic:cNvPicPr/>
                         </pic:nvPicPr>
                         <pic:blipFill rotWithShape="1">
-                          <a:blip r:embed="rId81"/>
+                          <a:blip r:embed="rId85"/>
                           <a:srcRect r="81228"/>
                           <a:stretch/>
                         </pic:blipFill>
@@ -11708,7 +12282,7 @@
                           <pic:cNvPicPr/>
                         </pic:nvPicPr>
                         <pic:blipFill>
-                          <a:blip r:embed="rId82"/>
+                          <a:blip r:embed="rId86"/>
                           <a:stretch>
                             <a:fillRect/>
                           </a:stretch>
@@ -11755,7 +12329,7 @@
                           <pic:cNvPicPr/>
                         </pic:nvPicPr>
                         <pic:blipFill rotWithShape="1">
-                          <a:blip r:embed="rId83"/>
+                          <a:blip r:embed="rId87"/>
                           <a:srcRect b="23576"/>
                           <a:stretch/>
                         </pic:blipFill>
@@ -11814,7 +12388,7 @@
                           <pic:cNvPicPr/>
                         </pic:nvPicPr>
                         <pic:blipFill rotWithShape="1">
-                          <a:blip r:embed="rId84"/>
+                          <a:blip r:embed="rId88"/>
                           <a:srcRect l="20783" t="1" r="18745" b="-17"/>
                           <a:stretch/>
                         </pic:blipFill>
@@ -11868,7 +12442,7 @@
                           <pic:cNvPicPr/>
                         </pic:nvPicPr>
                         <pic:blipFill>
-                          <a:blip r:embed="rId85"/>
+                          <a:blip r:embed="rId89"/>
                           <a:stretch>
                             <a:fillRect/>
                           </a:stretch>
@@ -11935,7 +12509,7 @@
                           <pic:cNvPicPr/>
                         </pic:nvPicPr>
                         <pic:blipFill>
-                          <a:blip r:embed="rId79"/>
+                          <a:blip r:embed="rId83"/>
                           <a:stretch>
                             <a:fillRect/>
                           </a:stretch>
@@ -11982,7 +12556,7 @@
                           <pic:cNvPicPr/>
                         </pic:nvPicPr>
                         <pic:blipFill>
-                          <a:blip r:embed="rId80"/>
+                          <a:blip r:embed="rId84"/>
                           <a:stretch>
                             <a:fillRect/>
                           </a:stretch>
@@ -12034,7 +12608,7 @@
                           <pic:cNvPicPr/>
                         </pic:nvPicPr>
                         <pic:blipFill>
-                          <a:blip r:embed="rId86"/>
+                          <a:blip r:embed="rId90"/>
                           <a:stretch>
                             <a:fillRect/>
                           </a:stretch>
@@ -12061,65 +12635,65 @@
     <w:p/>
     <w:p>
       <w:r>
+        <w:t xml:space="preserve">Zo is de </w:t>
+      </w:r>
+      <w:proofErr w:type="spellStart"/>
+      <w:r>
+        <w:t>menubar</w:t>
+      </w:r>
+      <w:proofErr w:type="spellEnd"/>
+      <w:r>
+        <w:t xml:space="preserve">/navigatie ook anders gedaan. Zoals de plaatsing bij de QT + MXE app: is het </w:t>
+      </w:r>
+      <w:proofErr w:type="spellStart"/>
+      <w:r>
+        <w:t>debedoeling</w:t>
+      </w:r>
+      <w:proofErr w:type="spellEnd"/>
+      <w:r>
+        <w:t xml:space="preserve"> dat het enkel in </w:t>
+      </w:r>
+      <w:proofErr w:type="spellStart"/>
+      <w:r>
+        <w:t>windows</w:t>
+      </w:r>
+      <w:proofErr w:type="spellEnd"/>
+      <w:r>
+        <w:t xml:space="preserve"> is, het hier dan ook vanzelfsprekend dat dit bovenaan de </w:t>
+      </w:r>
+      <w:proofErr w:type="spellStart"/>
+      <w:r>
+        <w:t>window</w:t>
+      </w:r>
+      <w:proofErr w:type="spellEnd"/>
+      <w:r>
+        <w:t xml:space="preserve"> gedaan wordt. Terwijl dit op mobile (</w:t>
+      </w:r>
+      <w:proofErr w:type="spellStart"/>
+      <w:r>
+        <w:t>Ionic</w:t>
+      </w:r>
+      <w:proofErr w:type="spellEnd"/>
+      <w:r>
+        <w:t xml:space="preserve">) logischer is dat dit beneden gedaan wordt als je een tab menu gebruikt (anders heb je </w:t>
+      </w:r>
+      <w:r>
+        <w:t>een hamburger menu nodig maar</w:t>
+      </w:r>
+      <w:r>
+        <w:t xml:space="preserve"> dit is niet veel duidelijker). Ook heb je in de </w:t>
+      </w:r>
+      <w:proofErr w:type="spellStart"/>
+      <w:r>
+        <w:t>qt</w:t>
+      </w:r>
+      <w:proofErr w:type="spellEnd"/>
+      <w:r>
+        <w:t xml:space="preserve"> app meer opties in het menu (exit, file…), dit is minder vanzelfsprekend op een mobile app. De laatste app is </w:t>
+      </w:r>
+      <w:proofErr w:type="spellStart"/>
+      <w:r>
         <w:lastRenderedPageBreak/>
-        <w:t xml:space="preserve">Zo is de </w:t>
-      </w:r>
-      <w:proofErr w:type="spellStart"/>
-      <w:r>
-        <w:t>menubar</w:t>
-      </w:r>
-      <w:proofErr w:type="spellEnd"/>
-      <w:r>
-        <w:t xml:space="preserve">/navigatie ook anders gedaan. Zoals de plaatsing bij de QT + MXE app: is het </w:t>
-      </w:r>
-      <w:proofErr w:type="spellStart"/>
-      <w:r>
-        <w:t>debedoeling</w:t>
-      </w:r>
-      <w:proofErr w:type="spellEnd"/>
-      <w:r>
-        <w:t xml:space="preserve"> dat het enkel in </w:t>
-      </w:r>
-      <w:proofErr w:type="spellStart"/>
-      <w:r>
-        <w:t>windows</w:t>
-      </w:r>
-      <w:proofErr w:type="spellEnd"/>
-      <w:r>
-        <w:t xml:space="preserve"> is, het hier dan ook vanzelfsprekend dat dit bovenaan de </w:t>
-      </w:r>
-      <w:proofErr w:type="spellStart"/>
-      <w:r>
-        <w:t>window</w:t>
-      </w:r>
-      <w:proofErr w:type="spellEnd"/>
-      <w:r>
-        <w:t xml:space="preserve"> gedaan wordt. Terwijl dit op mobile (</w:t>
-      </w:r>
-      <w:proofErr w:type="spellStart"/>
-      <w:r>
-        <w:t>Ionic</w:t>
-      </w:r>
-      <w:proofErr w:type="spellEnd"/>
-      <w:r>
-        <w:t xml:space="preserve">) logischer is dat dit beneden gedaan wordt als je een tab menu gebruikt (anders heb je </w:t>
-      </w:r>
-      <w:r>
-        <w:t>een hamburger menu nodig maar</w:t>
-      </w:r>
-      <w:r>
-        <w:t xml:space="preserve"> dit is niet veel duidelijker). Ook heb je in de </w:t>
-      </w:r>
-      <w:proofErr w:type="spellStart"/>
-      <w:r>
-        <w:t>qt</w:t>
-      </w:r>
-      <w:proofErr w:type="spellEnd"/>
-      <w:r>
-        <w:t xml:space="preserve"> app meer opties in het menu (exit, file…), dit is minder vanzelfsprekend op een mobile app. De laatste app is </w:t>
-      </w:r>
-      <w:proofErr w:type="spellStart"/>
-      <w:r>
         <w:t>electron</w:t>
       </w:r>
       <w:proofErr w:type="spellEnd"/>
@@ -12314,7 +12888,7 @@
                           <pic:cNvPicPr/>
                         </pic:nvPicPr>
                         <pic:blipFill>
-                          <a:blip r:embed="rId87"/>
+                          <a:blip r:embed="rId91"/>
                           <a:stretch>
                             <a:fillRect/>
                           </a:stretch>
@@ -12369,7 +12943,7 @@
                           <pic:cNvPicPr/>
                         </pic:nvPicPr>
                         <pic:blipFill rotWithShape="1">
-                          <a:blip r:embed="rId88" cstate="print">
+                          <a:blip r:embed="rId92" cstate="print">
                             <a:extLst>
                               <a:ext uri="{28A0092B-C50C-407E-A947-70E740481C1C}">
                                 <a14:useLocalDpi xmlns:a14="http://schemas.microsoft.com/office/drawing/2010/main" val="0"/>
@@ -12437,7 +13011,7 @@
                           <pic:cNvPicPr/>
                         </pic:nvPicPr>
                         <pic:blipFill>
-                          <a:blip r:embed="rId89"/>
+                          <a:blip r:embed="rId93"/>
                           <a:stretch>
                             <a:fillRect/>
                           </a:stretch>
@@ -12505,7 +13079,7 @@
                           <pic:cNvPicPr/>
                         </pic:nvPicPr>
                         <pic:blipFill>
-                          <a:blip r:embed="rId90"/>
+                          <a:blip r:embed="rId94"/>
                           <a:stretch>
                             <a:fillRect/>
                           </a:stretch>
@@ -12559,7 +13133,7 @@
                           </pic:cNvPicPr>
                         </pic:nvPicPr>
                         <pic:blipFill rotWithShape="1">
-                          <a:blip r:embed="rId91" cstate="print">
+                          <a:blip r:embed="rId95" cstate="print">
                             <a:extLst>
                               <a:ext uri="{28A0092B-C50C-407E-A947-70E740481C1C}">
                                 <a14:useLocalDpi xmlns:a14="http://schemas.microsoft.com/office/drawing/2010/main" val="0"/>
@@ -12625,7 +13199,7 @@
                           <pic:cNvPicPr/>
                         </pic:nvPicPr>
                         <pic:blipFill>
-                          <a:blip r:embed="rId92"/>
+                          <a:blip r:embed="rId96"/>
                           <a:stretch>
                             <a:fillRect/>
                           </a:stretch>
@@ -12692,7 +13266,7 @@
                           <pic:cNvPicPr/>
                         </pic:nvPicPr>
                         <pic:blipFill>
-                          <a:blip r:embed="rId93"/>
+                          <a:blip r:embed="rId97"/>
                           <a:stretch>
                             <a:fillRect/>
                           </a:stretch>
@@ -12744,7 +13318,7 @@
                           <pic:cNvPicPr/>
                         </pic:nvPicPr>
                         <pic:blipFill>
-                          <a:blip r:embed="rId94"/>
+                          <a:blip r:embed="rId98"/>
                           <a:stretch>
                             <a:fillRect/>
                           </a:stretch>
@@ -12796,7 +13370,7 @@
                           <pic:cNvPicPr/>
                         </pic:nvPicPr>
                         <pic:blipFill>
-                          <a:blip r:embed="rId95"/>
+                          <a:blip r:embed="rId99"/>
                           <a:stretch>
                             <a:fillRect/>
                           </a:stretch>
@@ -12920,7 +13494,6 @@
       </w:r>
       <w:proofErr w:type="spellStart"/>
       <w:r>
-        <w:lastRenderedPageBreak/>
         <w:t>ionic</w:t>
       </w:r>
       <w:proofErr w:type="spellEnd"/>
@@ -13058,12 +13631,10 @@
           </w:tcPr>
           <w:p>
             <w:proofErr w:type="spellStart"/>
-            <w:proofErr w:type="gramStart"/>
             <w:r>
               <w:t>scaling</w:t>
             </w:r>
             <w:proofErr w:type="spellEnd"/>
-            <w:proofErr w:type="gramEnd"/>
           </w:p>
         </w:tc>
         <w:tc>
@@ -13091,7 +13662,7 @@
                           <pic:cNvPicPr/>
                         </pic:nvPicPr>
                         <pic:blipFill>
-                          <a:blip r:embed="rId96"/>
+                          <a:blip r:embed="rId100"/>
                           <a:stretch>
                             <a:fillRect/>
                           </a:stretch>
@@ -13138,7 +13709,7 @@
                           <pic:cNvPicPr/>
                         </pic:nvPicPr>
                         <pic:blipFill>
-                          <a:blip r:embed="rId97"/>
+                          <a:blip r:embed="rId101"/>
                           <a:stretch>
                             <a:fillRect/>
                           </a:stretch>
@@ -13190,7 +13761,7 @@
                           <pic:cNvPicPr/>
                         </pic:nvPicPr>
                         <pic:blipFill>
-                          <a:blip r:embed="rId98"/>
+                          <a:blip r:embed="rId102"/>
                           <a:stretch>
                             <a:fillRect/>
                           </a:stretch>
@@ -13456,11 +14027,7 @@
             </w:r>
             <w:proofErr w:type="spellEnd"/>
             <w:r>
-              <w:t xml:space="preserve"> date </w:t>
-            </w:r>
-            <w:r>
-              <w:lastRenderedPageBreak/>
-              <w:t xml:space="preserve">zijn. Wat ook nog altijd handig is voor webbrowser of achterliggen de </w:t>
+              <w:t xml:space="preserve"> date zijn. Wat ook nog altijd handig is voor webbrowser of achterliggen de </w:t>
             </w:r>
             <w:r>
               <w:t>webbrowsers</w:t>
@@ -13485,75 +14052,74 @@
           <w:p>
             <w:proofErr w:type="spellStart"/>
             <w:r>
+              <w:t>Electron</w:t>
+            </w:r>
+            <w:proofErr w:type="spellEnd"/>
+            <w:r>
+              <w:t xml:space="preserve"> is een technologie met slechte security. Want </w:t>
+            </w:r>
+            <w:proofErr w:type="spellStart"/>
+            <w:r>
+              <w:t>electron</w:t>
+            </w:r>
+            <w:proofErr w:type="spellEnd"/>
+            <w:r>
+              <w:t xml:space="preserve"> gebruikt chromium browser, dit is zelf redelijk goed beveiligd. Want hij gaat de </w:t>
+            </w:r>
+            <w:proofErr w:type="spellStart"/>
+            <w:r>
+              <w:t>renderer</w:t>
+            </w:r>
+            <w:proofErr w:type="spellEnd"/>
+            <w:r>
+              <w:t xml:space="preserve"> in een </w:t>
+            </w:r>
+            <w:proofErr w:type="spellStart"/>
+            <w:r>
+              <w:t>sandbox</w:t>
+            </w:r>
+            <w:proofErr w:type="spellEnd"/>
+            <w:r>
+              <w:t xml:space="preserve"> zetten waardoor je de </w:t>
+            </w:r>
+            <w:proofErr w:type="spellStart"/>
+            <w:r>
+              <w:t>renderer</w:t>
+            </w:r>
+            <w:proofErr w:type="spellEnd"/>
+            <w:r>
+              <w:t xml:space="preserve"> gaat isoleren tegen verkeerde dingen zoals XSS (cross site </w:t>
+            </w:r>
+            <w:proofErr w:type="spellStart"/>
+            <w:r>
+              <w:t>scripting</w:t>
+            </w:r>
+            <w:proofErr w:type="spellEnd"/>
+            <w:r>
+              <w:t xml:space="preserve">) maar om je app een native functionaliteit te kunnen geven zoals werken met files moet deze </w:t>
+            </w:r>
+            <w:proofErr w:type="spellStart"/>
+            <w:r>
+              <w:t>sandbox</w:t>
+            </w:r>
+            <w:proofErr w:type="spellEnd"/>
+            <w:r>
+              <w:t xml:space="preserve"> worden afgezet. Door dit af te zetten ben je minder </w:t>
+            </w:r>
+            <w:proofErr w:type="spellStart"/>
+            <w:r>
+              <w:t>bescheremd</w:t>
+            </w:r>
+            <w:proofErr w:type="spellEnd"/>
+            <w:r>
+              <w:t xml:space="preserve"> tegen attacks</w:t>
+            </w:r>
+            <w:r>
+              <w:t xml:space="preserve"> </w:t>
+            </w:r>
+            <w:r>
               <w:lastRenderedPageBreak/>
-              <w:t>Electron</w:t>
-            </w:r>
-            <w:proofErr w:type="spellEnd"/>
-            <w:r>
-              <w:t xml:space="preserve"> is een technologie met slechte security. Want </w:t>
-            </w:r>
-            <w:proofErr w:type="spellStart"/>
-            <w:r>
-              <w:t>electron</w:t>
-            </w:r>
-            <w:proofErr w:type="spellEnd"/>
-            <w:r>
-              <w:t xml:space="preserve"> gebruikt chromium browser, dit is zelf redelijk goed beveiligd. Want hij gaat de </w:t>
-            </w:r>
-            <w:proofErr w:type="spellStart"/>
-            <w:r>
-              <w:t>renderer</w:t>
-            </w:r>
-            <w:proofErr w:type="spellEnd"/>
-            <w:r>
-              <w:t xml:space="preserve"> in een </w:t>
-            </w:r>
-            <w:proofErr w:type="spellStart"/>
-            <w:r>
-              <w:t>sandbox</w:t>
-            </w:r>
-            <w:proofErr w:type="spellEnd"/>
-            <w:r>
-              <w:t xml:space="preserve"> zetten waardoor je de </w:t>
-            </w:r>
-            <w:proofErr w:type="spellStart"/>
-            <w:r>
-              <w:t>renderer</w:t>
-            </w:r>
-            <w:proofErr w:type="spellEnd"/>
-            <w:r>
-              <w:t xml:space="preserve"> gaat isoleren tegen verkeerde dingen zoals XSS (cross site </w:t>
-            </w:r>
-            <w:proofErr w:type="spellStart"/>
-            <w:r>
-              <w:t>scripting</w:t>
-            </w:r>
-            <w:proofErr w:type="spellEnd"/>
-            <w:r>
-              <w:t xml:space="preserve">) maar om je </w:t>
-            </w:r>
-            <w:r>
-              <w:lastRenderedPageBreak/>
-              <w:t xml:space="preserve">app een native functionaliteit te kunnen geven zoals werken met files moet deze </w:t>
-            </w:r>
-            <w:proofErr w:type="spellStart"/>
-            <w:r>
-              <w:t>sandbox</w:t>
-            </w:r>
-            <w:proofErr w:type="spellEnd"/>
-            <w:r>
-              <w:t xml:space="preserve"> worden afgezet. Door dit af te zetten ben je minder </w:t>
-            </w:r>
-            <w:proofErr w:type="spellStart"/>
-            <w:r>
-              <w:t>bescheremd</w:t>
-            </w:r>
-            <w:proofErr w:type="spellEnd"/>
-            <w:r>
-              <w:t xml:space="preserve"> tegen attacks</w:t>
-            </w:r>
-            <w:r>
-              <w:t xml:space="preserve"> zoals XSS of RCE</w:t>
+              <w:t>zoals XSS of RCE</w:t>
             </w:r>
             <w:r>
               <w:t xml:space="preserve"> en kan dit ook makkelijker gedaan worden</w:t>
@@ -13613,7 +14179,7 @@
                       <wp:cNvGraphicFramePr/>
                       <a:graphic xmlns:a="http://schemas.openxmlformats.org/drawingml/2006/main">
                         <a:graphicData uri="http://schemas.microsoft.com/office/word/2010/wordprocessingInk">
-                          <w14:contentPart bwMode="auto" r:id="rId99">
+                          <w14:contentPart bwMode="auto" r:id="rId103">
                             <w14:nvContentPartPr>
                               <w14:cNvContentPartPr/>
                             </w14:nvContentPartPr>
@@ -13630,7 +14196,7 @@
                 <mc:Fallback>
                   <w:pict>
                     <v:shape w14:anchorId="15431121" id="Inkt 4" o:spid="_x0000_s1026" type="#_x0000_t75" style="position:absolute;margin-left:72.25pt;margin-top:63.65pt;width:6.3pt;height:3.7pt;z-index:251728896;visibility:visible;mso-wrap-style:square;mso-wrap-distance-left:9pt;mso-wrap-distance-top:0;mso-wrap-distance-right:9pt;mso-wrap-distance-bottom:0;mso-position-horizontal:absolute;mso-position-horizontal-relative:text;mso-position-vertical:absolute;mso-position-vertical-relative:text" o:gfxdata="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">
-                      <v:imagedata r:id="rId100" o:title=""/>
+                      <v:imagedata r:id="rId104" o:title=""/>
                     </v:shape>
                   </w:pict>
                 </mc:Fallback>
@@ -13658,7 +14224,7 @@
                       <wp:cNvGraphicFramePr/>
                       <a:graphic xmlns:a="http://schemas.openxmlformats.org/drawingml/2006/main">
                         <a:graphicData uri="http://schemas.microsoft.com/office/word/2010/wordprocessingInk">
-                          <w14:contentPart bwMode="auto" r:id="rId101">
+                          <w14:contentPart bwMode="auto" r:id="rId105">
                             <w14:nvContentPartPr>
                               <w14:cNvContentPartPr/>
                             </w14:nvContentPartPr>
@@ -13675,7 +14241,7 @@
                 <mc:Fallback>
                   <w:pict>
                     <v:shape w14:anchorId="59F6F7B9" id="Inkt 3" o:spid="_x0000_s1026" type="#_x0000_t75" style="position:absolute;margin-left:30.05pt;margin-top:22.25pt;width:57.85pt;height:45.8pt;z-index:251727872;visibility:visible;mso-wrap-style:square;mso-wrap-distance-left:9pt;mso-wrap-distance-top:0;mso-wrap-distance-right:9pt;mso-wrap-distance-bottom:0;mso-position-horizontal:absolute;mso-position-horizontal-relative:text;mso-position-vertical:absolute;mso-position-vertical-relative:text" o:gfxdata="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">
-                      <v:imagedata r:id="rId102" o:title=""/>
+                      <v:imagedata r:id="rId106" o:title=""/>
                     </v:shape>
                   </w:pict>
                 </mc:Fallback>
@@ -13699,7 +14265,7 @@
                           <pic:cNvPicPr/>
                         </pic:nvPicPr>
                         <pic:blipFill>
-                          <a:blip r:embed="rId103" cstate="print"/>
+                          <a:blip r:embed="rId107" cstate="print"/>
                           <a:stretch>
                             <a:fillRect/>
                           </a:stretch>
@@ -14226,7 +14792,7 @@
                           </pic:cNvPicPr>
                         </pic:nvPicPr>
                         <pic:blipFill>
-                          <a:blip r:embed="rId104" cstate="print">
+                          <a:blip r:embed="rId108" cstate="print">
                             <a:extLst>
                               <a:ext uri="{28A0092B-C50C-407E-A947-70E740481C1C}">
                                 <a14:useLocalDpi xmlns:a14="http://schemas.microsoft.com/office/drawing/2010/main" val="0"/>
@@ -14326,7 +14892,7 @@
                           <pic:cNvPicPr/>
                         </pic:nvPicPr>
                         <pic:blipFill>
-                          <a:blip r:embed="rId105"/>
+                          <a:blip r:embed="rId109"/>
                           <a:stretch>
                             <a:fillRect/>
                           </a:stretch>
@@ -14391,7 +14957,7 @@
                           <pic:cNvPicPr/>
                         </pic:nvPicPr>
                         <pic:blipFill>
-                          <a:blip r:embed="rId103" cstate="print"/>
+                          <a:blip r:embed="rId107" cstate="print"/>
                           <a:stretch>
                             <a:fillRect/>
                           </a:stretch>
@@ -14421,12 +14987,10 @@
           </w:tcPr>
           <w:p>
             <w:proofErr w:type="spellStart"/>
-            <w:proofErr w:type="gramStart"/>
             <w:r>
               <w:t>knowledge</w:t>
             </w:r>
             <w:proofErr w:type="spellEnd"/>
-            <w:proofErr w:type="gramEnd"/>
           </w:p>
         </w:tc>
         <w:tc>

</xml_diff>